<commit_message>
Learning Merge Srot Algorithm
</commit_message>
<xml_diff>
--- a/00.docx
+++ b/00.docx
@@ -102,23 +102,13 @@
         </w:rPr>
         <w:t xml:space="preserve">If </w:t>
       </w:r>
-      <w:proofErr w:type="gramStart"/>
       <w:r>
         <w:rPr>
           <w:b/>
           <w:bCs/>
           <w:lang w:val="en-US"/>
         </w:rPr>
-        <w:t>a[</w:t>
-      </w:r>
-      <w:proofErr w:type="gramEnd"/>
-      <w:r>
-        <w:rPr>
-          <w:b/>
-          <w:bCs/>
-          <w:lang w:val="en-US"/>
-        </w:rPr>
-        <w:t xml:space="preserve"> j ] &gt; a[ j+1 ]</w:t>
+        <w:t>a[ j ] &gt; a[ j+1 ]</w:t>
       </w:r>
       <w:r>
         <w:rPr>
@@ -224,49 +214,7 @@
         <w:rPr>
           <w:lang w:val="en-US"/>
         </w:rPr>
-        <w:t>// j=1-&gt;</w:t>
-      </w:r>
-      <w:proofErr w:type="spellStart"/>
-      <w:r>
-        <w:rPr>
-          <w:lang w:val="en-US"/>
-        </w:rPr>
-        <w:t>len</w:t>
-      </w:r>
-      <w:proofErr w:type="spellEnd"/>
-      <w:r>
-        <w:rPr>
-          <w:lang w:val="en-US"/>
-        </w:rPr>
-        <w:t xml:space="preserve"> // j=2-&gt;</w:t>
-      </w:r>
-      <w:proofErr w:type="spellStart"/>
-      <w:r>
-        <w:rPr>
-          <w:lang w:val="en-US"/>
-        </w:rPr>
-        <w:t>len</w:t>
-      </w:r>
-      <w:proofErr w:type="spellEnd"/>
-      <w:r>
-        <w:rPr>
-          <w:lang w:val="en-US"/>
-        </w:rPr>
-        <w:t xml:space="preserve"> // j=3-&gt;</w:t>
-      </w:r>
-      <w:proofErr w:type="spellStart"/>
-      <w:r>
-        <w:rPr>
-          <w:lang w:val="en-US"/>
-        </w:rPr>
-        <w:t>len</w:t>
-      </w:r>
-      <w:proofErr w:type="spellEnd"/>
-      <w:r>
-        <w:rPr>
-          <w:lang w:val="en-US"/>
-        </w:rPr>
-        <w:t xml:space="preserve">  </w:t>
+        <w:t xml:space="preserve">// j=1-&gt;len // j=2-&gt;len // j=3-&gt;len  </w:t>
       </w:r>
     </w:p>
     <w:p>
@@ -284,49 +232,7 @@
         <w:rPr>
           <w:lang w:val="en-US"/>
         </w:rPr>
-        <w:t xml:space="preserve">If </w:t>
-      </w:r>
-      <w:proofErr w:type="gramStart"/>
-      <w:r>
-        <w:rPr>
-          <w:lang w:val="en-US"/>
-        </w:rPr>
-        <w:t>a[</w:t>
-      </w:r>
-      <w:proofErr w:type="gramEnd"/>
-      <w:r>
-        <w:rPr>
-          <w:lang w:val="en-US"/>
-        </w:rPr>
-        <w:t xml:space="preserve"> j ] &lt; a[ </w:t>
-      </w:r>
-      <w:proofErr w:type="spellStart"/>
-      <w:r>
-        <w:rPr>
-          <w:lang w:val="en-US"/>
-        </w:rPr>
-        <w:t>mainElement</w:t>
-      </w:r>
-      <w:proofErr w:type="spellEnd"/>
-      <w:r>
-        <w:rPr>
-          <w:lang w:val="en-US"/>
-        </w:rPr>
-        <w:t xml:space="preserve"> ] then </w:t>
-      </w:r>
-      <w:proofErr w:type="spellStart"/>
-      <w:r>
-        <w:rPr>
-          <w:lang w:val="en-US"/>
-        </w:rPr>
-        <w:t>mainElement</w:t>
-      </w:r>
-      <w:proofErr w:type="spellEnd"/>
-      <w:r>
-        <w:rPr>
-          <w:lang w:val="en-US"/>
-        </w:rPr>
-        <w:t xml:space="preserve"> = j</w:t>
+        <w:t>If a[ j ] &lt; a[ mainElement ] then mainElement = j</w:t>
       </w:r>
     </w:p>
     <w:p>
@@ -362,71 +268,7 @@
         <w:rPr>
           <w:lang w:val="en-US"/>
         </w:rPr>
-        <w:t xml:space="preserve">If </w:t>
-      </w:r>
-      <w:proofErr w:type="spellStart"/>
-      <w:proofErr w:type="gramStart"/>
-      <w:r>
-        <w:rPr>
-          <w:lang w:val="en-US"/>
-        </w:rPr>
-        <w:t>mainElement</w:t>
-      </w:r>
-      <w:proofErr w:type="spellEnd"/>
-      <w:r>
-        <w:rPr>
-          <w:lang w:val="en-US"/>
-        </w:rPr>
-        <w:t xml:space="preserve"> !</w:t>
-      </w:r>
-      <w:proofErr w:type="gramEnd"/>
-      <w:r>
-        <w:rPr>
-          <w:lang w:val="en-US"/>
-        </w:rPr>
-        <w:t xml:space="preserve">= </w:t>
-      </w:r>
-      <w:proofErr w:type="spellStart"/>
-      <w:r>
-        <w:rPr>
-          <w:lang w:val="en-US"/>
-        </w:rPr>
-        <w:t>i</w:t>
-      </w:r>
-      <w:proofErr w:type="spellEnd"/>
-      <w:r>
-        <w:rPr>
-          <w:lang w:val="en-US"/>
-        </w:rPr>
-        <w:t xml:space="preserve"> then swap them like </w:t>
-      </w:r>
-      <w:proofErr w:type="spellStart"/>
-      <w:r>
-        <w:rPr>
-          <w:lang w:val="en-US"/>
-        </w:rPr>
-        <w:t>arr</w:t>
-      </w:r>
-      <w:proofErr w:type="spellEnd"/>
-      <w:r>
-        <w:rPr>
-          <w:lang w:val="en-US"/>
-        </w:rPr>
-        <w:t>[</w:t>
-      </w:r>
-      <w:proofErr w:type="spellStart"/>
-      <w:r>
-        <w:rPr>
-          <w:lang w:val="en-US"/>
-        </w:rPr>
-        <w:t>mainElement</w:t>
-      </w:r>
-      <w:proofErr w:type="spellEnd"/>
-      <w:r>
-        <w:rPr>
-          <w:lang w:val="en-US"/>
-        </w:rPr>
-        <w:t>]</w:t>
+        <w:t>If mainElement != i then swap them like arr[mainElement]</w:t>
       </w:r>
       <w:r>
         <w:rPr>
@@ -438,35 +280,7 @@
         <w:rPr>
           <w:lang w:val="en-US"/>
         </w:rPr>
-        <w:t xml:space="preserve"> </w:t>
-      </w:r>
-      <w:proofErr w:type="spellStart"/>
-      <w:r>
-        <w:rPr>
-          <w:lang w:val="en-US"/>
-        </w:rPr>
-        <w:t>arr</w:t>
-      </w:r>
-      <w:proofErr w:type="spellEnd"/>
-      <w:r>
-        <w:rPr>
-          <w:lang w:val="en-US"/>
-        </w:rPr>
-        <w:t>[</w:t>
-      </w:r>
-      <w:proofErr w:type="spellStart"/>
-      <w:r>
-        <w:rPr>
-          <w:lang w:val="en-US"/>
-        </w:rPr>
-        <w:t>i</w:t>
-      </w:r>
-      <w:proofErr w:type="spellEnd"/>
-      <w:r>
-        <w:rPr>
-          <w:lang w:val="en-US"/>
-        </w:rPr>
-        <w:t>]</w:t>
+        <w:t xml:space="preserve"> arr[i]</w:t>
       </w:r>
     </w:p>
     <w:p>
@@ -512,10 +326,45 @@
     </w:p>
     <w:p>
       <w:pPr>
-        <w:rPr>
-          <w:lang w:val="en-US"/>
-        </w:rPr>
-      </w:pPr>
+        <w:pStyle w:val="ListParagraph"/>
+        <w:numPr>
+          <w:ilvl w:val="0"/>
+          <w:numId w:val="1"/>
+        </w:numPr>
+        <w:rPr>
+          <w:lang w:val="en-US"/>
+        </w:rPr>
+      </w:pPr>
+      <w:r>
+        <w:rPr>
+          <w:lang w:val="en-US"/>
+        </w:rPr>
+        <w:t>Two Loops</w:t>
+      </w:r>
+    </w:p>
+    <w:p>
+      <w:pPr>
+        <w:pStyle w:val="ListParagraph"/>
+        <w:numPr>
+          <w:ilvl w:val="0"/>
+          <w:numId w:val="1"/>
+        </w:numPr>
+        <w:rPr>
+          <w:b/>
+          <w:bCs/>
+          <w:color w:val="FF0000"/>
+          <w:lang w:val="en-US"/>
+        </w:rPr>
+      </w:pPr>
+      <w:r>
+        <w:rPr>
+          <w:b/>
+          <w:bCs/>
+          <w:color w:val="FF0000"/>
+          <w:lang w:val="en-US"/>
+        </w:rPr>
+        <w:t xml:space="preserve">Second loop is a reverse loop </w:t>
+      </w:r>
     </w:p>
     <w:p>
       <w:pPr>
@@ -532,6 +381,54 @@
     </w:p>
     <w:p>
       <w:pPr>
+        <w:pStyle w:val="ListParagraph"/>
+        <w:numPr>
+          <w:ilvl w:val="0"/>
+          <w:numId w:val="1"/>
+        </w:numPr>
+        <w:rPr>
+          <w:lang w:val="en-US"/>
+        </w:rPr>
+      </w:pPr>
+      <w:r>
+        <w:rPr>
+          <w:lang w:val="en-US"/>
+        </w:rPr>
+        <w:t>Two Functions</w:t>
+      </w:r>
+    </w:p>
+    <w:p>
+      <w:pPr>
+        <w:pStyle w:val="ListParagraph"/>
+        <w:numPr>
+          <w:ilvl w:val="0"/>
+          <w:numId w:val="1"/>
+        </w:numPr>
+        <w:rPr>
+          <w:lang w:val="en-US"/>
+        </w:rPr>
+      </w:pPr>
+      <w:r>
+        <w:rPr>
+          <w:lang w:val="en-US"/>
+        </w:rPr>
+        <w:t xml:space="preserve">Recursion </w:t>
+      </w:r>
+    </w:p>
+    <w:p>
+      <w:pPr>
+        <w:pStyle w:val="ListParagraph"/>
+        <w:numPr>
+          <w:ilvl w:val="0"/>
+          <w:numId w:val="1"/>
+        </w:numPr>
+        <w:rPr>
+          <w:lang w:val="en-US"/>
+        </w:rPr>
+      </w:pPr>
+    </w:p>
+    <w:p>
+      <w:pPr>
         <w:rPr>
           <w:lang w:val="en-US"/>
         </w:rPr>
@@ -632,6 +529,7 @@
         <w:rPr>
           <w:lang w:val="en-US"/>
         </w:rPr>
+        <w:lastRenderedPageBreak/>
         <w:t>Searching:</w:t>
       </w:r>
     </w:p>
@@ -672,109 +570,493 @@
         <w:rPr>
           <w:lang w:val="en-US"/>
         </w:rPr>
+        <w:t xml:space="preserve">Recursion: </w:t>
+      </w:r>
+    </w:p>
+    <w:p>
+      <w:pPr>
+        <w:rPr>
+          <w:lang w:val="en-US"/>
+        </w:rPr>
+      </w:pPr>
+      <w:r>
+        <w:rPr>
+          <w:lang w:val="en-US"/>
+        </w:rPr>
+        <w:t>01: Factorial</w:t>
+      </w:r>
+    </w:p>
+    <w:p>
+      <w:pPr>
+        <w:rPr>
+          <w:lang w:val="en-US"/>
+        </w:rPr>
+      </w:pPr>
+      <w:r>
+        <w:rPr>
+          <w:lang w:val="en-US"/>
+        </w:rPr>
+        <w:t>02</w:t>
+      </w:r>
+      <w:r>
+        <w:rPr>
+          <w:lang w:val="en-US"/>
+        </w:rPr>
+        <w:t>:</w:t>
+      </w:r>
+      <w:r>
+        <w:rPr>
+          <w:lang w:val="en-US"/>
+        </w:rPr>
+        <w:t xml:space="preserve"> Fibonacci</w:t>
+      </w:r>
+    </w:p>
+    <w:p>
+      <w:pPr>
+        <w:rPr>
+          <w:lang w:val="en-US"/>
+        </w:rPr>
+      </w:pPr>
+      <w:r>
+        <w:rPr>
+          <w:lang w:val="en-US"/>
+        </w:rPr>
+        <w:t>03</w:t>
+      </w:r>
+      <w:r>
+        <w:rPr>
+          <w:lang w:val="en-US"/>
+        </w:rPr>
+        <w:t>:</w:t>
+      </w:r>
+      <w:r>
+        <w:rPr>
+          <w:lang w:val="en-US"/>
+        </w:rPr>
+        <w:t xml:space="preserve"> Memorization</w:t>
+      </w:r>
+    </w:p>
+    <w:p>
+      <w:pPr>
+        <w:rPr>
+          <w:lang w:val="en-US"/>
+        </w:rPr>
+      </w:pPr>
+      <w:r>
+        <w:rPr>
+          <w:lang w:val="en-US"/>
+        </w:rPr>
+        <w:t>04</w:t>
+      </w:r>
+      <w:r>
+        <w:rPr>
+          <w:lang w:val="en-US"/>
+        </w:rPr>
+        <w:t>:</w:t>
+      </w:r>
+      <w:r>
+        <w:rPr>
+          <w:lang w:val="en-US"/>
+        </w:rPr>
+        <w:t xml:space="preserve"> Tail Recursion</w:t>
+      </w:r>
+    </w:p>
+    <w:p>
+      <w:pPr>
+        <w:pStyle w:val="Heading1"/>
+        <w:rPr>
+          <w:lang w:val="en-US"/>
+        </w:rPr>
+      </w:pPr>
+      <w:r>
+        <w:rPr>
+          <w:lang w:val="en-US"/>
+        </w:rPr>
+        <w:t xml:space="preserve">Graphs: </w:t>
+      </w:r>
+    </w:p>
+    <w:p>
+      <w:pPr>
+        <w:rPr>
+          <w:lang w:val="en-US"/>
+        </w:rPr>
+      </w:pPr>
+      <w:r>
+        <w:rPr>
+          <w:lang w:val="en-US"/>
+        </w:rPr>
+        <w:t xml:space="preserve">01: </w:t>
+      </w:r>
+      <w:r>
+        <w:rPr>
+          <w:lang w:val="en-US"/>
+        </w:rPr>
+        <w:t>Breadth-First Search (BFS)</w:t>
+      </w:r>
+      <w:r>
+        <w:rPr>
+          <w:lang w:val="en-US"/>
+        </w:rPr>
+        <w:t xml:space="preserve"> </w:t>
+      </w:r>
+    </w:p>
+    <w:p>
+      <w:pPr>
+        <w:rPr>
+          <w:lang w:val="en-US"/>
+        </w:rPr>
+      </w:pPr>
+      <w:r>
+        <w:rPr>
+          <w:lang w:val="en-US"/>
+        </w:rPr>
+        <w:t xml:space="preserve">02: </w:t>
+      </w:r>
+      <w:r>
+        <w:rPr>
+          <w:lang w:val="en-US"/>
+        </w:rPr>
+        <w:t>Depth-First Search (DFS)</w:t>
+      </w:r>
+      <w:r>
+        <w:rPr>
+          <w:lang w:val="en-US"/>
+        </w:rPr>
+        <w:t xml:space="preserve"> </w:t>
+      </w:r>
+    </w:p>
+    <w:p>
+      <w:pPr>
+        <w:rPr>
+          <w:lang w:val="en-US"/>
+        </w:rPr>
+      </w:pPr>
+      <w:r>
+        <w:rPr>
+          <w:lang w:val="en-US"/>
+        </w:rPr>
+        <w:t>03 Flood Fill</w:t>
+      </w:r>
+    </w:p>
+    <w:p>
+      <w:pPr>
+        <w:pStyle w:val="Heading1"/>
+        <w:rPr>
+          <w:lang w:val="en-US"/>
+        </w:rPr>
+      </w:pPr>
+      <w:r>
+        <w:rPr>
+          <w:lang w:val="en-US"/>
+        </w:rPr>
+        <w:t>Dynamic Programming</w:t>
+      </w:r>
+      <w:r>
+        <w:rPr>
+          <w:lang w:val="en-US"/>
+        </w:rPr>
+        <w:t>:</w:t>
+      </w:r>
+    </w:p>
+    <w:p>
+      <w:pPr>
+        <w:rPr>
+          <w:lang w:val="en-US"/>
+        </w:rPr>
+      </w:pPr>
+    </w:p>
+    <w:p>
+      <w:pPr>
+        <w:rPr>
+          <w:lang w:val="en-US"/>
+        </w:rPr>
+      </w:pPr>
+      <w:r>
+        <w:rPr>
+          <w:lang w:val="en-US"/>
+        </w:rPr>
+        <w:t>01</w:t>
+      </w:r>
+      <w:r>
+        <w:rPr>
+          <w:lang w:val="en-US"/>
+        </w:rPr>
+        <w:t>:</w:t>
+      </w:r>
+      <w:r>
+        <w:rPr>
+          <w:lang w:val="en-US"/>
+        </w:rPr>
+        <w:t xml:space="preserve"> Knapsack Problem</w:t>
+      </w:r>
+    </w:p>
+    <w:p>
+      <w:pPr>
+        <w:rPr>
+          <w:lang w:val="en-US"/>
+        </w:rPr>
+      </w:pPr>
+      <w:r>
+        <w:rPr>
+          <w:lang w:val="en-US"/>
+        </w:rPr>
+        <w:t>02</w:t>
+      </w:r>
+      <w:r>
+        <w:rPr>
+          <w:lang w:val="en-US"/>
+        </w:rPr>
+        <w:t>:</w:t>
+      </w:r>
+      <w:r>
+        <w:rPr>
+          <w:lang w:val="en-US"/>
+        </w:rPr>
+        <w:t xml:space="preserve"> Longest Common Subsequence</w:t>
+      </w:r>
+    </w:p>
+    <w:p>
+      <w:pPr>
+        <w:rPr>
+          <w:lang w:val="en-US"/>
+        </w:rPr>
+      </w:pPr>
+    </w:p>
+    <w:p>
+      <w:pPr>
+        <w:pStyle w:val="Heading1"/>
+        <w:rPr>
+          <w:lang w:val="en-US"/>
+        </w:rPr>
+      </w:pPr>
+      <w:r>
+        <w:rPr>
+          <w:lang w:val="en-US"/>
+        </w:rPr>
+        <w:t>Linked list</w:t>
+      </w:r>
+      <w:r>
+        <w:rPr>
+          <w:lang w:val="en-US"/>
+        </w:rPr>
+        <w:t>:</w:t>
+      </w:r>
+    </w:p>
+    <w:p>
+      <w:pPr>
+        <w:rPr>
+          <w:lang w:val="en-US"/>
+        </w:rPr>
+      </w:pPr>
+    </w:p>
+    <w:p>
+      <w:pPr>
+        <w:rPr>
+          <w:lang w:val="en-US"/>
+        </w:rPr>
+      </w:pPr>
+      <w:r>
+        <w:rPr>
+          <w:lang w:val="en-US"/>
+        </w:rPr>
+        <w:t>01</w:t>
+      </w:r>
+      <w:r>
+        <w:rPr>
+          <w:lang w:val="en-US"/>
+        </w:rPr>
+        <w:t>:</w:t>
+      </w:r>
+      <w:r>
+        <w:rPr>
+          <w:lang w:val="en-US"/>
+        </w:rPr>
+        <w:t xml:space="preserve"> Single</w:t>
+      </w:r>
+    </w:p>
+    <w:p>
+      <w:pPr>
+        <w:rPr>
+          <w:lang w:val="en-US"/>
+        </w:rPr>
+      </w:pPr>
+      <w:r>
+        <w:rPr>
+          <w:lang w:val="en-US"/>
+        </w:rPr>
+        <w:t>02: Double</w:t>
+      </w:r>
+    </w:p>
+    <w:p>
+      <w:pPr>
+        <w:rPr>
+          <w:lang w:val="en-US"/>
+        </w:rPr>
+      </w:pPr>
+    </w:p>
+    <w:p>
+      <w:pPr>
+        <w:pStyle w:val="Heading1"/>
+        <w:rPr>
+          <w:lang w:val="en-US"/>
+        </w:rPr>
+      </w:pPr>
+      <w:r>
+        <w:rPr>
+          <w:lang w:val="en-US"/>
+        </w:rPr>
+        <w:t>Hash Table</w:t>
+      </w:r>
+      <w:r>
+        <w:rPr>
+          <w:lang w:val="en-US"/>
+        </w:rPr>
+        <w:t>:</w:t>
+      </w:r>
+    </w:p>
+    <w:p>
+      <w:pPr>
+        <w:rPr>
+          <w:lang w:val="en-US"/>
+        </w:rPr>
+      </w:pPr>
+    </w:p>
+    <w:p>
+      <w:pPr>
+        <w:rPr>
+          <w:lang w:val="en-US"/>
+        </w:rPr>
+      </w:pPr>
+      <w:r>
+        <w:rPr>
+          <w:lang w:val="en-US"/>
+        </w:rPr>
+        <w:t>01</w:t>
+      </w:r>
+      <w:r>
+        <w:rPr>
+          <w:lang w:val="en-US"/>
+        </w:rPr>
+        <w:t>:</w:t>
+      </w:r>
+      <w:r>
+        <w:rPr>
+          <w:lang w:val="en-US"/>
+        </w:rPr>
+        <w:t xml:space="preserve"> </w:t>
+      </w:r>
+      <w:r>
+        <w:rPr>
+          <w:lang w:val="en-US"/>
+        </w:rPr>
+        <w:t>W</w:t>
+      </w:r>
+      <w:r>
+        <w:rPr>
+          <w:lang w:val="en-US"/>
+        </w:rPr>
+        <w:t>ith collision</w:t>
+      </w:r>
+    </w:p>
+    <w:p>
+      <w:pPr>
+        <w:rPr>
+          <w:lang w:val="en-US"/>
+        </w:rPr>
+      </w:pPr>
+      <w:r>
+        <w:rPr>
+          <w:lang w:val="en-US"/>
+        </w:rPr>
+        <w:t xml:space="preserve">02 </w:t>
+      </w:r>
+      <w:r>
+        <w:rPr>
+          <w:lang w:val="en-US"/>
+        </w:rPr>
+        <w:t>W</w:t>
+      </w:r>
+      <w:r>
+        <w:rPr>
+          <w:lang w:val="en-US"/>
+        </w:rPr>
+        <w:t>ithout collision</w:t>
+      </w:r>
+    </w:p>
+    <w:p>
+      <w:pPr>
+        <w:rPr>
+          <w:lang w:val="en-US"/>
+        </w:rPr>
+      </w:pPr>
+    </w:p>
+    <w:p>
+      <w:pPr>
+        <w:pStyle w:val="Heading1"/>
+        <w:rPr>
+          <w:lang w:val="en-US"/>
+        </w:rPr>
+      </w:pPr>
+      <w:r>
+        <w:rPr>
+          <w:lang w:val="en-US"/>
+        </w:rPr>
+        <w:t xml:space="preserve">Tree Traversal: </w:t>
+      </w:r>
+    </w:p>
+    <w:p>
+      <w:pPr>
+        <w:rPr>
+          <w:lang w:val="en-US"/>
+        </w:rPr>
+      </w:pPr>
+    </w:p>
+    <w:p>
+      <w:pPr>
+        <w:rPr>
+          <w:lang w:val="en-US"/>
+        </w:rPr>
+      </w:pPr>
+      <w:r>
+        <w:rPr>
+          <w:lang w:val="en-US"/>
+        </w:rPr>
+        <w:t>01: BFS</w:t>
+      </w:r>
+    </w:p>
+    <w:p>
+      <w:pPr>
+        <w:rPr>
+          <w:lang w:val="en-US"/>
+        </w:rPr>
+      </w:pPr>
+      <w:r>
+        <w:rPr>
+          <w:lang w:val="en-US"/>
+        </w:rPr>
         <w:lastRenderedPageBreak/>
-        <w:t xml:space="preserve">Recursion: </w:t>
-      </w:r>
-    </w:p>
-    <w:p>
-      <w:pPr>
-        <w:rPr>
-          <w:lang w:val="en-US"/>
-        </w:rPr>
-      </w:pPr>
-      <w:r>
-        <w:rPr>
-          <w:lang w:val="en-US"/>
-        </w:rPr>
-        <w:t>01: Factorial</w:t>
-      </w:r>
-    </w:p>
-    <w:p>
-      <w:pPr>
-        <w:rPr>
-          <w:lang w:val="en-US"/>
-        </w:rPr>
-      </w:pPr>
-      <w:r>
-        <w:rPr>
-          <w:lang w:val="en-US"/>
-        </w:rPr>
-        <w:t>02</w:t>
-      </w:r>
-      <w:r>
-        <w:rPr>
-          <w:lang w:val="en-US"/>
-        </w:rPr>
-        <w:t>:</w:t>
-      </w:r>
-      <w:r>
-        <w:rPr>
-          <w:lang w:val="en-US"/>
-        </w:rPr>
-        <w:t xml:space="preserve"> </w:t>
-      </w:r>
-      <w:r>
-        <w:rPr>
-          <w:lang w:val="en-US"/>
-        </w:rPr>
-        <w:t>Fibonacci</w:t>
-      </w:r>
-    </w:p>
-    <w:p>
-      <w:pPr>
-        <w:rPr>
-          <w:lang w:val="en-US"/>
-        </w:rPr>
-      </w:pPr>
-      <w:r>
-        <w:rPr>
-          <w:lang w:val="en-US"/>
-        </w:rPr>
-        <w:t>03</w:t>
-      </w:r>
-      <w:r>
-        <w:rPr>
-          <w:lang w:val="en-US"/>
-        </w:rPr>
-        <w:t>:</w:t>
-      </w:r>
-      <w:r>
-        <w:rPr>
-          <w:lang w:val="en-US"/>
-        </w:rPr>
-        <w:t xml:space="preserve"> </w:t>
-      </w:r>
-      <w:r>
-        <w:rPr>
-          <w:lang w:val="en-US"/>
-        </w:rPr>
-        <w:t>Memorization</w:t>
-      </w:r>
-    </w:p>
-    <w:p>
-      <w:pPr>
-        <w:rPr>
-          <w:lang w:val="en-US"/>
-        </w:rPr>
-      </w:pPr>
-      <w:r>
-        <w:rPr>
-          <w:lang w:val="en-US"/>
-        </w:rPr>
-        <w:t>04</w:t>
-      </w:r>
-      <w:r>
-        <w:rPr>
-          <w:lang w:val="en-US"/>
-        </w:rPr>
-        <w:t>:</w:t>
-      </w:r>
-      <w:r>
-        <w:rPr>
-          <w:lang w:val="en-US"/>
-        </w:rPr>
-        <w:t xml:space="preserve"> Tail Recursion</w:t>
-      </w:r>
+        <w:t>02: DFS</w:t>
+      </w:r>
+    </w:p>
+    <w:p>
+      <w:pPr>
+        <w:rPr>
+          <w:lang w:val="en-US"/>
+        </w:rPr>
+      </w:pPr>
+      <w:r>
+        <w:rPr>
+          <w:lang w:val="en-US"/>
+        </w:rPr>
+        <w:t>03: Binary Search</w:t>
+      </w:r>
+    </w:p>
+    <w:p>
+      <w:pPr>
+        <w:rPr>
+          <w:lang w:val="en-US"/>
+        </w:rPr>
+      </w:pPr>
     </w:p>
     <w:p>
       <w:pPr>
@@ -787,403 +1069,6 @@
         <w:rPr>
           <w:lang w:val="en-US"/>
         </w:rPr>
-        <w:t xml:space="preserve">Graphs: </w:t>
-      </w:r>
-    </w:p>
-    <w:p>
-      <w:pPr>
-        <w:rPr>
-          <w:lang w:val="en-US"/>
-        </w:rPr>
-      </w:pPr>
-      <w:r>
-        <w:rPr>
-          <w:lang w:val="en-US"/>
-        </w:rPr>
-        <w:t xml:space="preserve">01: </w:t>
-      </w:r>
-      <w:r>
-        <w:rPr>
-          <w:lang w:val="en-US"/>
-        </w:rPr>
-        <w:t>Breadth-First Search (BFS)</w:t>
-      </w:r>
-      <w:r>
-        <w:rPr>
-          <w:lang w:val="en-US"/>
-        </w:rPr>
-        <w:t xml:space="preserve"> </w:t>
-      </w:r>
-    </w:p>
-    <w:p>
-      <w:pPr>
-        <w:rPr>
-          <w:lang w:val="en-US"/>
-        </w:rPr>
-      </w:pPr>
-      <w:r>
-        <w:rPr>
-          <w:lang w:val="en-US"/>
-        </w:rPr>
-        <w:t xml:space="preserve">02: </w:t>
-      </w:r>
-      <w:r>
-        <w:rPr>
-          <w:lang w:val="en-US"/>
-        </w:rPr>
-        <w:t>Depth-First Search (DFS)</w:t>
-      </w:r>
-      <w:r>
-        <w:rPr>
-          <w:lang w:val="en-US"/>
-        </w:rPr>
-        <w:t xml:space="preserve"> </w:t>
-      </w:r>
-    </w:p>
-    <w:p>
-      <w:pPr>
-        <w:rPr>
-          <w:lang w:val="en-US"/>
-        </w:rPr>
-      </w:pPr>
-      <w:r>
-        <w:rPr>
-          <w:lang w:val="en-US"/>
-        </w:rPr>
-        <w:t>03 Flood Fill</w:t>
-      </w:r>
-    </w:p>
-    <w:p>
-      <w:pPr>
-        <w:pStyle w:val="Heading1"/>
-        <w:rPr>
-          <w:lang w:val="en-US"/>
-        </w:rPr>
-      </w:pPr>
-      <w:r>
-        <w:rPr>
-          <w:lang w:val="en-US"/>
-        </w:rPr>
-        <w:t>Dynamic Programming</w:t>
-      </w:r>
-      <w:r>
-        <w:rPr>
-          <w:lang w:val="en-US"/>
-        </w:rPr>
-        <w:t>:</w:t>
-      </w:r>
-    </w:p>
-    <w:p>
-      <w:pPr>
-        <w:rPr>
-          <w:lang w:val="en-US"/>
-        </w:rPr>
-      </w:pPr>
-    </w:p>
-    <w:p>
-      <w:pPr>
-        <w:rPr>
-          <w:lang w:val="en-US"/>
-        </w:rPr>
-      </w:pPr>
-      <w:r>
-        <w:rPr>
-          <w:lang w:val="en-US"/>
-        </w:rPr>
-        <w:t>01</w:t>
-      </w:r>
-      <w:r>
-        <w:rPr>
-          <w:lang w:val="en-US"/>
-        </w:rPr>
-        <w:t>:</w:t>
-      </w:r>
-      <w:r>
-        <w:rPr>
-          <w:lang w:val="en-US"/>
-        </w:rPr>
-        <w:t xml:space="preserve"> Knapsack Problem</w:t>
-      </w:r>
-    </w:p>
-    <w:p>
-      <w:pPr>
-        <w:rPr>
-          <w:lang w:val="en-US"/>
-        </w:rPr>
-      </w:pPr>
-      <w:r>
-        <w:rPr>
-          <w:lang w:val="en-US"/>
-        </w:rPr>
-        <w:t>02</w:t>
-      </w:r>
-      <w:r>
-        <w:rPr>
-          <w:lang w:val="en-US"/>
-        </w:rPr>
-        <w:t>:</w:t>
-      </w:r>
-      <w:r>
-        <w:rPr>
-          <w:lang w:val="en-US"/>
-        </w:rPr>
-        <w:t xml:space="preserve"> Longest Common Subsequence</w:t>
-      </w:r>
-    </w:p>
-    <w:p>
-      <w:pPr>
-        <w:rPr>
-          <w:lang w:val="en-US"/>
-        </w:rPr>
-      </w:pPr>
-    </w:p>
-    <w:p>
-      <w:pPr>
-        <w:pStyle w:val="Heading1"/>
-        <w:rPr>
-          <w:lang w:val="en-US"/>
-        </w:rPr>
-      </w:pPr>
-      <w:r>
-        <w:rPr>
-          <w:lang w:val="en-US"/>
-        </w:rPr>
-        <w:t>Linked list</w:t>
-      </w:r>
-      <w:r>
-        <w:rPr>
-          <w:lang w:val="en-US"/>
-        </w:rPr>
-        <w:t>:</w:t>
-      </w:r>
-    </w:p>
-    <w:p>
-      <w:pPr>
-        <w:rPr>
-          <w:lang w:val="en-US"/>
-        </w:rPr>
-      </w:pPr>
-    </w:p>
-    <w:p>
-      <w:pPr>
-        <w:rPr>
-          <w:lang w:val="en-US"/>
-        </w:rPr>
-      </w:pPr>
-      <w:r>
-        <w:rPr>
-          <w:lang w:val="en-US"/>
-        </w:rPr>
-        <w:t>01</w:t>
-      </w:r>
-      <w:r>
-        <w:rPr>
-          <w:lang w:val="en-US"/>
-        </w:rPr>
-        <w:t>:</w:t>
-      </w:r>
-      <w:r>
-        <w:rPr>
-          <w:lang w:val="en-US"/>
-        </w:rPr>
-        <w:t xml:space="preserve"> Single</w:t>
-      </w:r>
-    </w:p>
-    <w:p>
-      <w:pPr>
-        <w:rPr>
-          <w:lang w:val="en-US"/>
-        </w:rPr>
-      </w:pPr>
-      <w:r>
-        <w:rPr>
-          <w:lang w:val="en-US"/>
-        </w:rPr>
-        <w:t>02: Double</w:t>
-      </w:r>
-    </w:p>
-    <w:p>
-      <w:pPr>
-        <w:rPr>
-          <w:lang w:val="en-US"/>
-        </w:rPr>
-      </w:pPr>
-    </w:p>
-    <w:p>
-      <w:pPr>
-        <w:pStyle w:val="Heading1"/>
-        <w:rPr>
-          <w:lang w:val="en-US"/>
-        </w:rPr>
-      </w:pPr>
-      <w:r>
-        <w:rPr>
-          <w:lang w:val="en-US"/>
-        </w:rPr>
-        <w:t>Hash Table</w:t>
-      </w:r>
-      <w:r>
-        <w:rPr>
-          <w:lang w:val="en-US"/>
-        </w:rPr>
-        <w:t>:</w:t>
-      </w:r>
-    </w:p>
-    <w:p>
-      <w:pPr>
-        <w:rPr>
-          <w:lang w:val="en-US"/>
-        </w:rPr>
-      </w:pPr>
-    </w:p>
-    <w:p>
-      <w:pPr>
-        <w:rPr>
-          <w:lang w:val="en-US"/>
-        </w:rPr>
-      </w:pPr>
-      <w:r>
-        <w:rPr>
-          <w:lang w:val="en-US"/>
-        </w:rPr>
-        <w:t>01</w:t>
-      </w:r>
-      <w:r>
-        <w:rPr>
-          <w:lang w:val="en-US"/>
-        </w:rPr>
-        <w:t>:</w:t>
-      </w:r>
-      <w:r>
-        <w:rPr>
-          <w:lang w:val="en-US"/>
-        </w:rPr>
-        <w:t xml:space="preserve"> </w:t>
-      </w:r>
-      <w:r>
-        <w:rPr>
-          <w:lang w:val="en-US"/>
-        </w:rPr>
-        <w:t>W</w:t>
-      </w:r>
-      <w:r>
-        <w:rPr>
-          <w:lang w:val="en-US"/>
-        </w:rPr>
-        <w:t>ith collision</w:t>
-      </w:r>
-    </w:p>
-    <w:p>
-      <w:pPr>
-        <w:rPr>
-          <w:lang w:val="en-US"/>
-        </w:rPr>
-      </w:pPr>
-      <w:r>
-        <w:rPr>
-          <w:lang w:val="en-US"/>
-        </w:rPr>
-        <w:t xml:space="preserve">02 </w:t>
-      </w:r>
-      <w:r>
-        <w:rPr>
-          <w:lang w:val="en-US"/>
-        </w:rPr>
-        <w:t>W</w:t>
-      </w:r>
-      <w:r>
-        <w:rPr>
-          <w:lang w:val="en-US"/>
-        </w:rPr>
-        <w:t>ithout collision</w:t>
-      </w:r>
-    </w:p>
-    <w:p>
-      <w:pPr>
-        <w:rPr>
-          <w:lang w:val="en-US"/>
-        </w:rPr>
-      </w:pPr>
-    </w:p>
-    <w:p>
-      <w:pPr>
-        <w:pStyle w:val="Heading1"/>
-        <w:rPr>
-          <w:lang w:val="en-US"/>
-        </w:rPr>
-      </w:pPr>
-      <w:r>
-        <w:rPr>
-          <w:lang w:val="en-US"/>
-        </w:rPr>
-        <w:t xml:space="preserve">Tree Traversal: </w:t>
-      </w:r>
-    </w:p>
-    <w:p>
-      <w:pPr>
-        <w:rPr>
-          <w:lang w:val="en-US"/>
-        </w:rPr>
-      </w:pPr>
-    </w:p>
-    <w:p>
-      <w:pPr>
-        <w:rPr>
-          <w:lang w:val="en-US"/>
-        </w:rPr>
-      </w:pPr>
-      <w:r>
-        <w:rPr>
-          <w:lang w:val="en-US"/>
-        </w:rPr>
-        <w:t>01: BFS</w:t>
-      </w:r>
-    </w:p>
-    <w:p>
-      <w:pPr>
-        <w:rPr>
-          <w:lang w:val="en-US"/>
-        </w:rPr>
-      </w:pPr>
-      <w:r>
-        <w:rPr>
-          <w:lang w:val="en-US"/>
-        </w:rPr>
-        <w:t>02: DFS</w:t>
-      </w:r>
-    </w:p>
-    <w:p>
-      <w:pPr>
-        <w:rPr>
-          <w:lang w:val="en-US"/>
-        </w:rPr>
-      </w:pPr>
-      <w:r>
-        <w:rPr>
-          <w:lang w:val="en-US"/>
-        </w:rPr>
-        <w:t>03: Binary Search</w:t>
-      </w:r>
-    </w:p>
-    <w:p>
-      <w:pPr>
-        <w:rPr>
-          <w:lang w:val="en-US"/>
-        </w:rPr>
-      </w:pPr>
-    </w:p>
-    <w:p>
-      <w:pPr>
-        <w:pStyle w:val="Heading1"/>
-        <w:rPr>
-          <w:lang w:val="en-US"/>
-        </w:rPr>
-      </w:pPr>
-      <w:r>
-        <w:rPr>
-          <w:lang w:val="en-US"/>
-        </w:rPr>
-        <w:lastRenderedPageBreak/>
         <w:t>Two Pointers:</w:t>
       </w:r>
     </w:p>
@@ -1472,6 +1357,7 @@
         <w:rPr>
           <w:lang w:val="en-US"/>
         </w:rPr>
+        <w:lastRenderedPageBreak/>
         <w:t>GPT Chat link:</w:t>
       </w:r>
     </w:p>
@@ -2166,6 +2052,18 @@
       <w:contextualSpacing/>
     </w:pPr>
   </w:style>
+  <w:style w:type="character" w:styleId="FollowedHyperlink">
+    <w:name w:val="FollowedHyperlink"/>
+    <w:basedOn w:val="DefaultParagraphFont"/>
+    <w:uiPriority w:val="99"/>
+    <w:semiHidden/>
+    <w:unhideWhenUsed/>
+    <w:rsid w:val="002348CF"/>
+    <w:rPr>
+      <w:color w:val="954F72" w:themeColor="followedHyperlink"/>
+      <w:u w:val="single"/>
+    </w:rPr>
+  </w:style>
 </w:styles>
 </file>
 

</xml_diff>

<commit_message>
Learning Quick Srot Algorithm
</commit_message>
<xml_diff>
--- a/00.docx
+++ b/00.docx
@@ -102,13 +102,23 @@
         </w:rPr>
         <w:t xml:space="preserve">If </w:t>
       </w:r>
+      <w:proofErr w:type="gramStart"/>
       <w:r>
         <w:rPr>
           <w:b/>
           <w:bCs/>
           <w:lang w:val="en-US"/>
         </w:rPr>
-        <w:t>a[ j ] &gt; a[ j+1 ]</w:t>
+        <w:t>a[</w:t>
+      </w:r>
+      <w:proofErr w:type="gramEnd"/>
+      <w:r>
+        <w:rPr>
+          <w:b/>
+          <w:bCs/>
+          <w:lang w:val="en-US"/>
+        </w:rPr>
+        <w:t xml:space="preserve"> j ] &gt; a[ j+1 ]</w:t>
       </w:r>
       <w:r>
         <w:rPr>
@@ -214,7 +224,49 @@
         <w:rPr>
           <w:lang w:val="en-US"/>
         </w:rPr>
-        <w:t xml:space="preserve">// j=1-&gt;len // j=2-&gt;len // j=3-&gt;len  </w:t>
+        <w:t>// j=1-&gt;</w:t>
+      </w:r>
+      <w:proofErr w:type="spellStart"/>
+      <w:r>
+        <w:rPr>
+          <w:lang w:val="en-US"/>
+        </w:rPr>
+        <w:t>len</w:t>
+      </w:r>
+      <w:proofErr w:type="spellEnd"/>
+      <w:r>
+        <w:rPr>
+          <w:lang w:val="en-US"/>
+        </w:rPr>
+        <w:t xml:space="preserve"> // j=2-&gt;</w:t>
+      </w:r>
+      <w:proofErr w:type="spellStart"/>
+      <w:r>
+        <w:rPr>
+          <w:lang w:val="en-US"/>
+        </w:rPr>
+        <w:t>len</w:t>
+      </w:r>
+      <w:proofErr w:type="spellEnd"/>
+      <w:r>
+        <w:rPr>
+          <w:lang w:val="en-US"/>
+        </w:rPr>
+        <w:t xml:space="preserve"> // j=3-&gt;</w:t>
+      </w:r>
+      <w:proofErr w:type="spellStart"/>
+      <w:r>
+        <w:rPr>
+          <w:lang w:val="en-US"/>
+        </w:rPr>
+        <w:t>len</w:t>
+      </w:r>
+      <w:proofErr w:type="spellEnd"/>
+      <w:r>
+        <w:rPr>
+          <w:lang w:val="en-US"/>
+        </w:rPr>
+        <w:t xml:space="preserve">  </w:t>
       </w:r>
     </w:p>
     <w:p>
@@ -232,7 +284,49 @@
         <w:rPr>
           <w:lang w:val="en-US"/>
         </w:rPr>
-        <w:t>If a[ j ] &lt; a[ mainElement ] then mainElement = j</w:t>
+        <w:t xml:space="preserve">If </w:t>
+      </w:r>
+      <w:proofErr w:type="gramStart"/>
+      <w:r>
+        <w:rPr>
+          <w:lang w:val="en-US"/>
+        </w:rPr>
+        <w:t>a[</w:t>
+      </w:r>
+      <w:proofErr w:type="gramEnd"/>
+      <w:r>
+        <w:rPr>
+          <w:lang w:val="en-US"/>
+        </w:rPr>
+        <w:t xml:space="preserve"> j ] &lt; a[ </w:t>
+      </w:r>
+      <w:proofErr w:type="spellStart"/>
+      <w:r>
+        <w:rPr>
+          <w:lang w:val="en-US"/>
+        </w:rPr>
+        <w:t>mainElement</w:t>
+      </w:r>
+      <w:proofErr w:type="spellEnd"/>
+      <w:r>
+        <w:rPr>
+          <w:lang w:val="en-US"/>
+        </w:rPr>
+        <w:t xml:space="preserve"> ] then </w:t>
+      </w:r>
+      <w:proofErr w:type="spellStart"/>
+      <w:r>
+        <w:rPr>
+          <w:lang w:val="en-US"/>
+        </w:rPr>
+        <w:t>mainElement</w:t>
+      </w:r>
+      <w:proofErr w:type="spellEnd"/>
+      <w:r>
+        <w:rPr>
+          <w:lang w:val="en-US"/>
+        </w:rPr>
+        <w:t xml:space="preserve"> = j</w:t>
       </w:r>
     </w:p>
     <w:p>
@@ -268,7 +362,71 @@
         <w:rPr>
           <w:lang w:val="en-US"/>
         </w:rPr>
-        <w:t>If mainElement != i then swap them like arr[mainElement]</w:t>
+        <w:t xml:space="preserve">If </w:t>
+      </w:r>
+      <w:proofErr w:type="spellStart"/>
+      <w:proofErr w:type="gramStart"/>
+      <w:r>
+        <w:rPr>
+          <w:lang w:val="en-US"/>
+        </w:rPr>
+        <w:t>mainElement</w:t>
+      </w:r>
+      <w:proofErr w:type="spellEnd"/>
+      <w:r>
+        <w:rPr>
+          <w:lang w:val="en-US"/>
+        </w:rPr>
+        <w:t xml:space="preserve"> !</w:t>
+      </w:r>
+      <w:proofErr w:type="gramEnd"/>
+      <w:r>
+        <w:rPr>
+          <w:lang w:val="en-US"/>
+        </w:rPr>
+        <w:t xml:space="preserve">= </w:t>
+      </w:r>
+      <w:proofErr w:type="spellStart"/>
+      <w:r>
+        <w:rPr>
+          <w:lang w:val="en-US"/>
+        </w:rPr>
+        <w:t>i</w:t>
+      </w:r>
+      <w:proofErr w:type="spellEnd"/>
+      <w:r>
+        <w:rPr>
+          <w:lang w:val="en-US"/>
+        </w:rPr>
+        <w:t xml:space="preserve"> then swap them like </w:t>
+      </w:r>
+      <w:proofErr w:type="spellStart"/>
+      <w:r>
+        <w:rPr>
+          <w:lang w:val="en-US"/>
+        </w:rPr>
+        <w:t>arr</w:t>
+      </w:r>
+      <w:proofErr w:type="spellEnd"/>
+      <w:r>
+        <w:rPr>
+          <w:lang w:val="en-US"/>
+        </w:rPr>
+        <w:t>[</w:t>
+      </w:r>
+      <w:proofErr w:type="spellStart"/>
+      <w:r>
+        <w:rPr>
+          <w:lang w:val="en-US"/>
+        </w:rPr>
+        <w:t>mainElement</w:t>
+      </w:r>
+      <w:proofErr w:type="spellEnd"/>
+      <w:r>
+        <w:rPr>
+          <w:lang w:val="en-US"/>
+        </w:rPr>
+        <w:t>]</w:t>
       </w:r>
       <w:r>
         <w:rPr>
@@ -280,7 +438,35 @@
         <w:rPr>
           <w:lang w:val="en-US"/>
         </w:rPr>
-        <w:t xml:space="preserve"> arr[i]</w:t>
+        <w:t xml:space="preserve"> </w:t>
+      </w:r>
+      <w:proofErr w:type="spellStart"/>
+      <w:r>
+        <w:rPr>
+          <w:lang w:val="en-US"/>
+        </w:rPr>
+        <w:t>arr</w:t>
+      </w:r>
+      <w:proofErr w:type="spellEnd"/>
+      <w:r>
+        <w:rPr>
+          <w:lang w:val="en-US"/>
+        </w:rPr>
+        <w:t>[</w:t>
+      </w:r>
+      <w:proofErr w:type="spellStart"/>
+      <w:r>
+        <w:rPr>
+          <w:lang w:val="en-US"/>
+        </w:rPr>
+        <w:t>i</w:t>
+      </w:r>
+      <w:proofErr w:type="spellEnd"/>
+      <w:r>
+        <w:rPr>
+          <w:lang w:val="en-US"/>
+        </w:rPr>
+        <w:t>]</w:t>
       </w:r>
     </w:p>
     <w:p>
@@ -504,6 +690,18 @@
         </w:rPr>
         <w:t>01: Stack</w:t>
       </w:r>
+      <w:r>
+        <w:rPr>
+          <w:lang w:val="en-US"/>
+        </w:rPr>
+        <w:t xml:space="preserve"> =&gt; </w:t>
+      </w:r>
+      <w:r>
+        <w:rPr>
+          <w:lang w:val="en-US"/>
+        </w:rPr>
+        <w:t>LIFO</w:t>
+      </w:r>
     </w:p>
     <w:p>
       <w:pPr>
@@ -516,6 +714,18 @@
           <w:lang w:val="en-US"/>
         </w:rPr>
         <w:t>02: Queues</w:t>
+      </w:r>
+      <w:r>
+        <w:rPr>
+          <w:lang w:val="en-US"/>
+        </w:rPr>
+        <w:t xml:space="preserve"> =&gt; F</w:t>
+      </w:r>
+      <w:r>
+        <w:rPr>
+          <w:lang w:val="en-US"/>
+        </w:rPr>
+        <w:t>IFO</w:t>
       </w:r>
     </w:p>
     <w:p>
@@ -1169,6 +1379,166 @@
         </w:rPr>
         <w:t>02: Simple Example</w:t>
       </w:r>
+    </w:p>
+    <w:p>
+      <w:pPr>
+        <w:rPr>
+          <w:lang w:val="en-US"/>
+        </w:rPr>
+      </w:pPr>
+    </w:p>
+    <w:p>
+      <w:pPr>
+        <w:pStyle w:val="Heading1"/>
+        <w:rPr>
+          <w:lang w:val="en-US"/>
+        </w:rPr>
+      </w:pPr>
+      <w:r>
+        <w:rPr>
+          <w:lang w:val="en-US"/>
+        </w:rPr>
+        <w:t xml:space="preserve">Binary Heaps: </w:t>
+      </w:r>
+    </w:p>
+    <w:p>
+      <w:pPr>
+        <w:rPr>
+          <w:lang w:val="en-US"/>
+        </w:rPr>
+      </w:pPr>
+    </w:p>
+    <w:p>
+      <w:pPr>
+        <w:pStyle w:val="Heading1"/>
+        <w:rPr>
+          <w:lang w:val="en-US"/>
+        </w:rPr>
+      </w:pPr>
+      <w:r>
+        <w:rPr>
+          <w:lang w:val="en-US"/>
+        </w:rPr>
+        <w:t>Union Find</w:t>
+      </w:r>
+    </w:p>
+    <w:p>
+      <w:pPr>
+        <w:rPr>
+          <w:lang w:val="en-US"/>
+        </w:rPr>
+      </w:pPr>
+    </w:p>
+    <w:p>
+      <w:pPr>
+        <w:pStyle w:val="Heading1"/>
+        <w:rPr>
+          <w:lang w:val="en-US"/>
+        </w:rPr>
+      </w:pPr>
+      <w:r>
+        <w:rPr>
+          <w:lang w:val="en-US"/>
+        </w:rPr>
+        <w:t xml:space="preserve">Ad hoc / String manipulation: </w:t>
+      </w:r>
+    </w:p>
+    <w:p>
+      <w:pPr>
+        <w:rPr>
+          <w:lang w:val="en-US"/>
+        </w:rPr>
+      </w:pPr>
+    </w:p>
+    <w:p>
+      <w:pPr>
+        <w:pStyle w:val="Heading1"/>
+        <w:rPr>
+          <w:lang w:val="en-US"/>
+        </w:rPr>
+      </w:pPr>
+      <w:r>
+        <w:rPr>
+          <w:lang w:val="en-US"/>
+        </w:rPr>
+        <w:t>Greedy Algorithm:</w:t>
+      </w:r>
+    </w:p>
+    <w:p>
+      <w:pPr>
+        <w:rPr>
+          <w:lang w:val="en-US"/>
+        </w:rPr>
+      </w:pPr>
+    </w:p>
+    <w:p>
+      <w:pPr>
+        <w:pStyle w:val="Heading1"/>
+        <w:rPr>
+          <w:lang w:val="en-US"/>
+        </w:rPr>
+      </w:pPr>
+      <w:r>
+        <w:rPr>
+          <w:lang w:val="en-US"/>
+        </w:rPr>
+        <w:t>Trie:</w:t>
+      </w:r>
+    </w:p>
+    <w:p>
+      <w:pPr>
+        <w:pStyle w:val="Heading1"/>
+        <w:rPr>
+          <w:lang w:val="en-US"/>
+        </w:rPr>
+      </w:pPr>
+      <w:r>
+        <w:rPr>
+          <w:lang w:val="en-US"/>
+        </w:rPr>
+        <w:t>Segment Tree:</w:t>
+      </w:r>
+      <w:r>
+        <w:rPr>
+          <w:lang w:val="en-US"/>
+        </w:rPr>
+        <w:tab/>
+      </w:r>
+    </w:p>
+    <w:p>
+      <w:pPr>
+        <w:pStyle w:val="Heading1"/>
+        <w:rPr>
+          <w:lang w:val="en-US"/>
+        </w:rPr>
+      </w:pPr>
+      <w:r>
+        <w:rPr>
+          <w:lang w:val="en-US"/>
+        </w:rPr>
+        <w:t>Fenwick Trees:</w:t>
+      </w:r>
+    </w:p>
+    <w:p>
+      <w:pPr>
+        <w:pStyle w:val="Heading1"/>
+        <w:rPr>
+          <w:lang w:val="en-US"/>
+        </w:rPr>
+      </w:pPr>
+      <w:r>
+        <w:rPr>
+          <w:lang w:val="en-US"/>
+        </w:rPr>
+        <w:t xml:space="preserve">Bitmask: </w:t>
+      </w:r>
+    </w:p>
+    <w:p>
+      <w:pPr>
+        <w:rPr>
+          <w:lang w:val="en-US"/>
+        </w:rPr>
+      </w:pPr>
     </w:p>
     <w:p>
       <w:pPr>
@@ -1357,7 +1727,6 @@
         <w:rPr>
           <w:lang w:val="en-US"/>
         </w:rPr>
-        <w:lastRenderedPageBreak/>
         <w:t>GPT Chat link:</w:t>
       </w:r>
     </w:p>

</xml_diff>

<commit_message>
Quick Sort Short.js: Adding Tree at the end to understand the code better
</commit_message>
<xml_diff>
--- a/00.docx
+++ b/00.docx
@@ -102,23 +102,13 @@
         </w:rPr>
         <w:t xml:space="preserve">If </w:t>
       </w:r>
-      <w:proofErr w:type="gramStart"/>
       <w:r>
         <w:rPr>
           <w:b/>
           <w:bCs/>
           <w:lang w:val="en-US"/>
         </w:rPr>
-        <w:t>a[</w:t>
-      </w:r>
-      <w:proofErr w:type="gramEnd"/>
-      <w:r>
-        <w:rPr>
-          <w:b/>
-          <w:bCs/>
-          <w:lang w:val="en-US"/>
-        </w:rPr>
-        <w:t xml:space="preserve"> j ] &gt; a[ j+1 ]</w:t>
+        <w:t>a[ j ] &gt; a[ j+1 ]</w:t>
       </w:r>
       <w:r>
         <w:rPr>
@@ -224,49 +214,7 @@
         <w:rPr>
           <w:lang w:val="en-US"/>
         </w:rPr>
-        <w:t>// j=1-&gt;</w:t>
-      </w:r>
-      <w:proofErr w:type="spellStart"/>
-      <w:r>
-        <w:rPr>
-          <w:lang w:val="en-US"/>
-        </w:rPr>
-        <w:t>len</w:t>
-      </w:r>
-      <w:proofErr w:type="spellEnd"/>
-      <w:r>
-        <w:rPr>
-          <w:lang w:val="en-US"/>
-        </w:rPr>
-        <w:t xml:space="preserve"> // j=2-&gt;</w:t>
-      </w:r>
-      <w:proofErr w:type="spellStart"/>
-      <w:r>
-        <w:rPr>
-          <w:lang w:val="en-US"/>
-        </w:rPr>
-        <w:t>len</w:t>
-      </w:r>
-      <w:proofErr w:type="spellEnd"/>
-      <w:r>
-        <w:rPr>
-          <w:lang w:val="en-US"/>
-        </w:rPr>
-        <w:t xml:space="preserve"> // j=3-&gt;</w:t>
-      </w:r>
-      <w:proofErr w:type="spellStart"/>
-      <w:r>
-        <w:rPr>
-          <w:lang w:val="en-US"/>
-        </w:rPr>
-        <w:t>len</w:t>
-      </w:r>
-      <w:proofErr w:type="spellEnd"/>
-      <w:r>
-        <w:rPr>
-          <w:lang w:val="en-US"/>
-        </w:rPr>
-        <w:t xml:space="preserve">  </w:t>
+        <w:t xml:space="preserve">// j=1-&gt;len // j=2-&gt;len // j=3-&gt;len  </w:t>
       </w:r>
     </w:p>
     <w:p>
@@ -284,49 +232,7 @@
         <w:rPr>
           <w:lang w:val="en-US"/>
         </w:rPr>
-        <w:t xml:space="preserve">If </w:t>
-      </w:r>
-      <w:proofErr w:type="gramStart"/>
-      <w:r>
-        <w:rPr>
-          <w:lang w:val="en-US"/>
-        </w:rPr>
-        <w:t>a[</w:t>
-      </w:r>
-      <w:proofErr w:type="gramEnd"/>
-      <w:r>
-        <w:rPr>
-          <w:lang w:val="en-US"/>
-        </w:rPr>
-        <w:t xml:space="preserve"> j ] &lt; a[ </w:t>
-      </w:r>
-      <w:proofErr w:type="spellStart"/>
-      <w:r>
-        <w:rPr>
-          <w:lang w:val="en-US"/>
-        </w:rPr>
-        <w:t>mainElement</w:t>
-      </w:r>
-      <w:proofErr w:type="spellEnd"/>
-      <w:r>
-        <w:rPr>
-          <w:lang w:val="en-US"/>
-        </w:rPr>
-        <w:t xml:space="preserve"> ] then </w:t>
-      </w:r>
-      <w:proofErr w:type="spellStart"/>
-      <w:r>
-        <w:rPr>
-          <w:lang w:val="en-US"/>
-        </w:rPr>
-        <w:t>mainElement</w:t>
-      </w:r>
-      <w:proofErr w:type="spellEnd"/>
-      <w:r>
-        <w:rPr>
-          <w:lang w:val="en-US"/>
-        </w:rPr>
-        <w:t xml:space="preserve"> = j</w:t>
+        <w:t>If a[ j ] &lt; a[ mainElement ] then mainElement = j</w:t>
       </w:r>
     </w:p>
     <w:p>
@@ -362,71 +268,7 @@
         <w:rPr>
           <w:lang w:val="en-US"/>
         </w:rPr>
-        <w:t xml:space="preserve">If </w:t>
-      </w:r>
-      <w:proofErr w:type="spellStart"/>
-      <w:proofErr w:type="gramStart"/>
-      <w:r>
-        <w:rPr>
-          <w:lang w:val="en-US"/>
-        </w:rPr>
-        <w:t>mainElement</w:t>
-      </w:r>
-      <w:proofErr w:type="spellEnd"/>
-      <w:r>
-        <w:rPr>
-          <w:lang w:val="en-US"/>
-        </w:rPr>
-        <w:t xml:space="preserve"> !</w:t>
-      </w:r>
-      <w:proofErr w:type="gramEnd"/>
-      <w:r>
-        <w:rPr>
-          <w:lang w:val="en-US"/>
-        </w:rPr>
-        <w:t xml:space="preserve">= </w:t>
-      </w:r>
-      <w:proofErr w:type="spellStart"/>
-      <w:r>
-        <w:rPr>
-          <w:lang w:val="en-US"/>
-        </w:rPr>
-        <w:t>i</w:t>
-      </w:r>
-      <w:proofErr w:type="spellEnd"/>
-      <w:r>
-        <w:rPr>
-          <w:lang w:val="en-US"/>
-        </w:rPr>
-        <w:t xml:space="preserve"> then swap them like </w:t>
-      </w:r>
-      <w:proofErr w:type="spellStart"/>
-      <w:r>
-        <w:rPr>
-          <w:lang w:val="en-US"/>
-        </w:rPr>
-        <w:t>arr</w:t>
-      </w:r>
-      <w:proofErr w:type="spellEnd"/>
-      <w:r>
-        <w:rPr>
-          <w:lang w:val="en-US"/>
-        </w:rPr>
-        <w:t>[</w:t>
-      </w:r>
-      <w:proofErr w:type="spellStart"/>
-      <w:r>
-        <w:rPr>
-          <w:lang w:val="en-US"/>
-        </w:rPr>
-        <w:t>mainElement</w:t>
-      </w:r>
-      <w:proofErr w:type="spellEnd"/>
-      <w:r>
-        <w:rPr>
-          <w:lang w:val="en-US"/>
-        </w:rPr>
-        <w:t>]</w:t>
+        <w:t>If mainElement != i then swap them like arr[mainElement]</w:t>
       </w:r>
       <w:r>
         <w:rPr>
@@ -438,35 +280,7 @@
         <w:rPr>
           <w:lang w:val="en-US"/>
         </w:rPr>
-        <w:t xml:space="preserve"> </w:t>
-      </w:r>
-      <w:proofErr w:type="spellStart"/>
-      <w:r>
-        <w:rPr>
-          <w:lang w:val="en-US"/>
-        </w:rPr>
-        <w:t>arr</w:t>
-      </w:r>
-      <w:proofErr w:type="spellEnd"/>
-      <w:r>
-        <w:rPr>
-          <w:lang w:val="en-US"/>
-        </w:rPr>
-        <w:t>[</w:t>
-      </w:r>
-      <w:proofErr w:type="spellStart"/>
-      <w:r>
-        <w:rPr>
-          <w:lang w:val="en-US"/>
-        </w:rPr>
-        <w:t>i</w:t>
-      </w:r>
-      <w:proofErr w:type="spellEnd"/>
-      <w:r>
-        <w:rPr>
-          <w:lang w:val="en-US"/>
-        </w:rPr>
-        <w:t>]</w:t>
+        <w:t xml:space="preserve"> arr[i]</w:t>
       </w:r>
     </w:p>
     <w:p>
@@ -793,6 +607,73 @@
         <w:rPr>
           <w:lang w:val="en-US"/>
         </w:rPr>
+        <w:t>I think there are two types of recursions</w:t>
+      </w:r>
+    </w:p>
+    <w:p>
+      <w:pPr>
+        <w:pStyle w:val="ListParagraph"/>
+        <w:numPr>
+          <w:ilvl w:val="0"/>
+          <w:numId w:val="2"/>
+        </w:numPr>
+        <w:rPr>
+          <w:lang w:val="en-US"/>
+        </w:rPr>
+      </w:pPr>
+      <w:r>
+        <w:rPr>
+          <w:lang w:val="en-US"/>
+        </w:rPr>
+        <w:t>Reverse</w:t>
+      </w:r>
+    </w:p>
+    <w:p>
+      <w:pPr>
+        <w:pStyle w:val="ListParagraph"/>
+        <w:numPr>
+          <w:ilvl w:val="0"/>
+          <w:numId w:val="2"/>
+        </w:numPr>
+        <w:rPr>
+          <w:lang w:val="en-US"/>
+        </w:rPr>
+      </w:pPr>
+      <w:r>
+        <w:rPr>
+          <w:lang w:val="en-US"/>
+        </w:rPr>
+        <w:t>Forward</w:t>
+      </w:r>
+    </w:p>
+    <w:p>
+      <w:pPr>
+        <w:pStyle w:val="ListParagraph"/>
+        <w:numPr>
+          <w:ilvl w:val="0"/>
+          <w:numId w:val="2"/>
+        </w:numPr>
+        <w:rPr>
+          <w:lang w:val="en-US"/>
+        </w:rPr>
+      </w:pPr>
+      <w:r>
+        <w:rPr>
+          <w:lang w:val="en-US"/>
+        </w:rPr>
+        <w:t>We can use multiple recursion inside a function</w:t>
+      </w:r>
+    </w:p>
+    <w:p>
+      <w:pPr>
+        <w:rPr>
+          <w:lang w:val="en-US"/>
+        </w:rPr>
+      </w:pPr>
+      <w:r>
+        <w:rPr>
+          <w:lang w:val="en-US"/>
+        </w:rPr>
         <w:t>01: Factorial</w:t>
       </w:r>
     </w:p>
@@ -1211,6 +1092,7 @@
         <w:rPr>
           <w:lang w:val="en-US"/>
         </w:rPr>
+        <w:lastRenderedPageBreak/>
         <w:t xml:space="preserve">Tree Traversal: </w:t>
       </w:r>
     </w:p>
@@ -1244,320 +1126,320 @@
         <w:rPr>
           <w:lang w:val="en-US"/>
         </w:rPr>
+        <w:t>02: DFS</w:t>
+      </w:r>
+    </w:p>
+    <w:p>
+      <w:pPr>
+        <w:rPr>
+          <w:lang w:val="en-US"/>
+        </w:rPr>
+      </w:pPr>
+      <w:r>
+        <w:rPr>
+          <w:lang w:val="en-US"/>
+        </w:rPr>
+        <w:t>03: Binary Search</w:t>
+      </w:r>
+    </w:p>
+    <w:p>
+      <w:pPr>
+        <w:rPr>
+          <w:lang w:val="en-US"/>
+        </w:rPr>
+      </w:pPr>
+    </w:p>
+    <w:p>
+      <w:pPr>
+        <w:pStyle w:val="Heading1"/>
+        <w:rPr>
+          <w:lang w:val="en-US"/>
+        </w:rPr>
+      </w:pPr>
+      <w:r>
+        <w:rPr>
+          <w:lang w:val="en-US"/>
+        </w:rPr>
+        <w:t>Two Pointers:</w:t>
+      </w:r>
+    </w:p>
+    <w:p>
+      <w:pPr>
+        <w:rPr>
+          <w:lang w:val="en-US"/>
+        </w:rPr>
+      </w:pPr>
+    </w:p>
+    <w:p>
+      <w:pPr>
+        <w:rPr>
+          <w:lang w:val="en-US"/>
+        </w:rPr>
+      </w:pPr>
+      <w:r>
+        <w:rPr>
+          <w:lang w:val="en-US"/>
+        </w:rPr>
+        <w:t>01: Simple two pointer</w:t>
+      </w:r>
+    </w:p>
+    <w:p>
+      <w:pPr>
+        <w:rPr>
+          <w:lang w:val="en-US"/>
+        </w:rPr>
+      </w:pPr>
+    </w:p>
+    <w:p>
+      <w:pPr>
+        <w:pStyle w:val="Heading1"/>
+        <w:rPr>
+          <w:lang w:val="en-US"/>
+        </w:rPr>
+      </w:pPr>
+      <w:r>
+        <w:rPr>
+          <w:lang w:val="en-US"/>
+        </w:rPr>
+        <w:t>B</w:t>
+      </w:r>
+      <w:r>
+        <w:rPr>
+          <w:lang w:val="en-US"/>
+        </w:rPr>
+        <w:t>acktracking</w:t>
+      </w:r>
+      <w:r>
+        <w:rPr>
+          <w:lang w:val="en-US"/>
+        </w:rPr>
+        <w:t>:</w:t>
+      </w:r>
+    </w:p>
+    <w:p>
+      <w:pPr>
+        <w:rPr>
+          <w:lang w:val="en-US"/>
+        </w:rPr>
+      </w:pPr>
+    </w:p>
+    <w:p>
+      <w:pPr>
+        <w:rPr>
+          <w:lang w:val="en-US"/>
+        </w:rPr>
+      </w:pPr>
+      <w:r>
+        <w:rPr>
+          <w:lang w:val="en-US"/>
+        </w:rPr>
+        <w:t>01</w:t>
+      </w:r>
+      <w:r>
+        <w:rPr>
+          <w:lang w:val="en-US"/>
+        </w:rPr>
+        <w:t>:</w:t>
+      </w:r>
+      <w:r>
+        <w:rPr>
+          <w:lang w:val="en-US"/>
+        </w:rPr>
+        <w:t xml:space="preserve"> General purpose</w:t>
+      </w:r>
+    </w:p>
+    <w:p>
+      <w:pPr>
+        <w:rPr>
+          <w:lang w:val="en-US"/>
+        </w:rPr>
+      </w:pPr>
+      <w:r>
+        <w:rPr>
+          <w:lang w:val="en-US"/>
+        </w:rPr>
+        <w:t>02: Simple Example</w:t>
+      </w:r>
+    </w:p>
+    <w:p>
+      <w:pPr>
+        <w:rPr>
+          <w:lang w:val="en-US"/>
+        </w:rPr>
+      </w:pPr>
+    </w:p>
+    <w:p>
+      <w:pPr>
+        <w:pStyle w:val="Heading1"/>
+        <w:rPr>
+          <w:lang w:val="en-US"/>
+        </w:rPr>
+      </w:pPr>
+      <w:r>
+        <w:rPr>
+          <w:lang w:val="en-US"/>
+        </w:rPr>
+        <w:t xml:space="preserve">Binary Heaps: </w:t>
+      </w:r>
+    </w:p>
+    <w:p>
+      <w:pPr>
+        <w:rPr>
+          <w:lang w:val="en-US"/>
+        </w:rPr>
+      </w:pPr>
+    </w:p>
+    <w:p>
+      <w:pPr>
+        <w:pStyle w:val="Heading1"/>
+        <w:rPr>
+          <w:lang w:val="en-US"/>
+        </w:rPr>
+      </w:pPr>
+      <w:r>
+        <w:rPr>
+          <w:lang w:val="en-US"/>
+        </w:rPr>
+        <w:t>Union Find</w:t>
+      </w:r>
+    </w:p>
+    <w:p>
+      <w:pPr>
+        <w:rPr>
+          <w:lang w:val="en-US"/>
+        </w:rPr>
+      </w:pPr>
+    </w:p>
+    <w:p>
+      <w:pPr>
+        <w:pStyle w:val="Heading1"/>
+        <w:rPr>
+          <w:lang w:val="en-US"/>
+        </w:rPr>
+      </w:pPr>
+      <w:r>
+        <w:rPr>
+          <w:lang w:val="en-US"/>
+        </w:rPr>
+        <w:t xml:space="preserve">Ad hoc / String manipulation: </w:t>
+      </w:r>
+    </w:p>
+    <w:p>
+      <w:pPr>
+        <w:rPr>
+          <w:lang w:val="en-US"/>
+        </w:rPr>
+      </w:pPr>
+    </w:p>
+    <w:p>
+      <w:pPr>
+        <w:pStyle w:val="Heading1"/>
+        <w:rPr>
+          <w:lang w:val="en-US"/>
+        </w:rPr>
+      </w:pPr>
+      <w:r>
+        <w:rPr>
+          <w:lang w:val="en-US"/>
+        </w:rPr>
+        <w:t>Greedy Algorithm:</w:t>
+      </w:r>
+    </w:p>
+    <w:p>
+      <w:pPr>
+        <w:rPr>
+          <w:lang w:val="en-US"/>
+        </w:rPr>
+      </w:pPr>
+    </w:p>
+    <w:p>
+      <w:pPr>
+        <w:pStyle w:val="Heading1"/>
+        <w:rPr>
+          <w:lang w:val="en-US"/>
+        </w:rPr>
+      </w:pPr>
+      <w:r>
+        <w:rPr>
+          <w:lang w:val="en-US"/>
+        </w:rPr>
+        <w:t>Trie:</w:t>
+      </w:r>
+    </w:p>
+    <w:p>
+      <w:pPr>
+        <w:pStyle w:val="Heading1"/>
+        <w:rPr>
+          <w:lang w:val="en-US"/>
+        </w:rPr>
+      </w:pPr>
+      <w:r>
+        <w:rPr>
+          <w:lang w:val="en-US"/>
+        </w:rPr>
+        <w:t>Segment Tree:</w:t>
+      </w:r>
+      <w:r>
+        <w:rPr>
+          <w:lang w:val="en-US"/>
+        </w:rPr>
+        <w:tab/>
+      </w:r>
+    </w:p>
+    <w:p>
+      <w:pPr>
+        <w:pStyle w:val="Heading1"/>
+        <w:rPr>
+          <w:lang w:val="en-US"/>
+        </w:rPr>
+      </w:pPr>
+      <w:r>
+        <w:rPr>
+          <w:lang w:val="en-US"/>
+        </w:rPr>
+        <w:t>Fenwick Trees:</w:t>
+      </w:r>
+    </w:p>
+    <w:p>
+      <w:pPr>
+        <w:pStyle w:val="Heading1"/>
+        <w:rPr>
+          <w:lang w:val="en-US"/>
+        </w:rPr>
+      </w:pPr>
+      <w:r>
+        <w:rPr>
+          <w:lang w:val="en-US"/>
+        </w:rPr>
+        <w:t xml:space="preserve">Bitmask: </w:t>
+      </w:r>
+    </w:p>
+    <w:p>
+      <w:pPr>
+        <w:rPr>
+          <w:lang w:val="en-US"/>
+        </w:rPr>
+      </w:pPr>
+    </w:p>
+    <w:p>
+      <w:pPr>
+        <w:rPr>
+          <w:lang w:val="en-US"/>
+        </w:rPr>
+      </w:pPr>
+    </w:p>
+    <w:p>
+      <w:pPr>
+        <w:pStyle w:val="Heading1"/>
+        <w:rPr>
+          <w:lang w:val="en-US"/>
+        </w:rPr>
+      </w:pPr>
+      <w:r>
+        <w:rPr>
+          <w:lang w:val="en-US"/>
+        </w:rPr>
         <w:lastRenderedPageBreak/>
-        <w:t>02: DFS</w:t>
-      </w:r>
-    </w:p>
-    <w:p>
-      <w:pPr>
-        <w:rPr>
-          <w:lang w:val="en-US"/>
-        </w:rPr>
-      </w:pPr>
-      <w:r>
-        <w:rPr>
-          <w:lang w:val="en-US"/>
-        </w:rPr>
-        <w:t>03: Binary Search</w:t>
-      </w:r>
-    </w:p>
-    <w:p>
-      <w:pPr>
-        <w:rPr>
-          <w:lang w:val="en-US"/>
-        </w:rPr>
-      </w:pPr>
-    </w:p>
-    <w:p>
-      <w:pPr>
-        <w:pStyle w:val="Heading1"/>
-        <w:rPr>
-          <w:lang w:val="en-US"/>
-        </w:rPr>
-      </w:pPr>
-      <w:r>
-        <w:rPr>
-          <w:lang w:val="en-US"/>
-        </w:rPr>
-        <w:t>Two Pointers:</w:t>
-      </w:r>
-    </w:p>
-    <w:p>
-      <w:pPr>
-        <w:rPr>
-          <w:lang w:val="en-US"/>
-        </w:rPr>
-      </w:pPr>
-    </w:p>
-    <w:p>
-      <w:pPr>
-        <w:rPr>
-          <w:lang w:val="en-US"/>
-        </w:rPr>
-      </w:pPr>
-      <w:r>
-        <w:rPr>
-          <w:lang w:val="en-US"/>
-        </w:rPr>
-        <w:t>01: Simple two pointer</w:t>
-      </w:r>
-    </w:p>
-    <w:p>
-      <w:pPr>
-        <w:rPr>
-          <w:lang w:val="en-US"/>
-        </w:rPr>
-      </w:pPr>
-    </w:p>
-    <w:p>
-      <w:pPr>
-        <w:pStyle w:val="Heading1"/>
-        <w:rPr>
-          <w:lang w:val="en-US"/>
-        </w:rPr>
-      </w:pPr>
-      <w:r>
-        <w:rPr>
-          <w:lang w:val="en-US"/>
-        </w:rPr>
-        <w:t>B</w:t>
-      </w:r>
-      <w:r>
-        <w:rPr>
-          <w:lang w:val="en-US"/>
-        </w:rPr>
-        <w:t>acktracking</w:t>
-      </w:r>
-      <w:r>
-        <w:rPr>
-          <w:lang w:val="en-US"/>
-        </w:rPr>
-        <w:t>:</w:t>
-      </w:r>
-    </w:p>
-    <w:p>
-      <w:pPr>
-        <w:rPr>
-          <w:lang w:val="en-US"/>
-        </w:rPr>
-      </w:pPr>
-    </w:p>
-    <w:p>
-      <w:pPr>
-        <w:rPr>
-          <w:lang w:val="en-US"/>
-        </w:rPr>
-      </w:pPr>
-      <w:r>
-        <w:rPr>
-          <w:lang w:val="en-US"/>
-        </w:rPr>
-        <w:t>01</w:t>
-      </w:r>
-      <w:r>
-        <w:rPr>
-          <w:lang w:val="en-US"/>
-        </w:rPr>
-        <w:t>:</w:t>
-      </w:r>
-      <w:r>
-        <w:rPr>
-          <w:lang w:val="en-US"/>
-        </w:rPr>
-        <w:t xml:space="preserve"> General purpose</w:t>
-      </w:r>
-    </w:p>
-    <w:p>
-      <w:pPr>
-        <w:rPr>
-          <w:lang w:val="en-US"/>
-        </w:rPr>
-      </w:pPr>
-      <w:r>
-        <w:rPr>
-          <w:lang w:val="en-US"/>
-        </w:rPr>
-        <w:t>02: Simple Example</w:t>
-      </w:r>
-    </w:p>
-    <w:p>
-      <w:pPr>
-        <w:rPr>
-          <w:lang w:val="en-US"/>
-        </w:rPr>
-      </w:pPr>
-    </w:p>
-    <w:p>
-      <w:pPr>
-        <w:pStyle w:val="Heading1"/>
-        <w:rPr>
-          <w:lang w:val="en-US"/>
-        </w:rPr>
-      </w:pPr>
-      <w:r>
-        <w:rPr>
-          <w:lang w:val="en-US"/>
-        </w:rPr>
-        <w:t xml:space="preserve">Binary Heaps: </w:t>
-      </w:r>
-    </w:p>
-    <w:p>
-      <w:pPr>
-        <w:rPr>
-          <w:lang w:val="en-US"/>
-        </w:rPr>
-      </w:pPr>
-    </w:p>
-    <w:p>
-      <w:pPr>
-        <w:pStyle w:val="Heading1"/>
-        <w:rPr>
-          <w:lang w:val="en-US"/>
-        </w:rPr>
-      </w:pPr>
-      <w:r>
-        <w:rPr>
-          <w:lang w:val="en-US"/>
-        </w:rPr>
-        <w:t>Union Find</w:t>
-      </w:r>
-    </w:p>
-    <w:p>
-      <w:pPr>
-        <w:rPr>
-          <w:lang w:val="en-US"/>
-        </w:rPr>
-      </w:pPr>
-    </w:p>
-    <w:p>
-      <w:pPr>
-        <w:pStyle w:val="Heading1"/>
-        <w:rPr>
-          <w:lang w:val="en-US"/>
-        </w:rPr>
-      </w:pPr>
-      <w:r>
-        <w:rPr>
-          <w:lang w:val="en-US"/>
-        </w:rPr>
-        <w:t xml:space="preserve">Ad hoc / String manipulation: </w:t>
-      </w:r>
-    </w:p>
-    <w:p>
-      <w:pPr>
-        <w:rPr>
-          <w:lang w:val="en-US"/>
-        </w:rPr>
-      </w:pPr>
-    </w:p>
-    <w:p>
-      <w:pPr>
-        <w:pStyle w:val="Heading1"/>
-        <w:rPr>
-          <w:lang w:val="en-US"/>
-        </w:rPr>
-      </w:pPr>
-      <w:r>
-        <w:rPr>
-          <w:lang w:val="en-US"/>
-        </w:rPr>
-        <w:t>Greedy Algorithm:</w:t>
-      </w:r>
-    </w:p>
-    <w:p>
-      <w:pPr>
-        <w:rPr>
-          <w:lang w:val="en-US"/>
-        </w:rPr>
-      </w:pPr>
-    </w:p>
-    <w:p>
-      <w:pPr>
-        <w:pStyle w:val="Heading1"/>
-        <w:rPr>
-          <w:lang w:val="en-US"/>
-        </w:rPr>
-      </w:pPr>
-      <w:r>
-        <w:rPr>
-          <w:lang w:val="en-US"/>
-        </w:rPr>
-        <w:t>Trie:</w:t>
-      </w:r>
-    </w:p>
-    <w:p>
-      <w:pPr>
-        <w:pStyle w:val="Heading1"/>
-        <w:rPr>
-          <w:lang w:val="en-US"/>
-        </w:rPr>
-      </w:pPr>
-      <w:r>
-        <w:rPr>
-          <w:lang w:val="en-US"/>
-        </w:rPr>
-        <w:t>Segment Tree:</w:t>
-      </w:r>
-      <w:r>
-        <w:rPr>
-          <w:lang w:val="en-US"/>
-        </w:rPr>
-        <w:tab/>
-      </w:r>
-    </w:p>
-    <w:p>
-      <w:pPr>
-        <w:pStyle w:val="Heading1"/>
-        <w:rPr>
-          <w:lang w:val="en-US"/>
-        </w:rPr>
-      </w:pPr>
-      <w:r>
-        <w:rPr>
-          <w:lang w:val="en-US"/>
-        </w:rPr>
-        <w:t>Fenwick Trees:</w:t>
-      </w:r>
-    </w:p>
-    <w:p>
-      <w:pPr>
-        <w:pStyle w:val="Heading1"/>
-        <w:rPr>
-          <w:lang w:val="en-US"/>
-        </w:rPr>
-      </w:pPr>
-      <w:r>
-        <w:rPr>
-          <w:lang w:val="en-US"/>
-        </w:rPr>
-        <w:t xml:space="preserve">Bitmask: </w:t>
-      </w:r>
-    </w:p>
-    <w:p>
-      <w:pPr>
-        <w:rPr>
-          <w:lang w:val="en-US"/>
-        </w:rPr>
-      </w:pPr>
-    </w:p>
-    <w:p>
-      <w:pPr>
-        <w:rPr>
-          <w:lang w:val="en-US"/>
-        </w:rPr>
-      </w:pPr>
-    </w:p>
-    <w:p>
-      <w:pPr>
-        <w:pStyle w:val="Heading1"/>
-        <w:rPr>
-          <w:lang w:val="en-US"/>
-        </w:rPr>
-      </w:pPr>
-      <w:r>
-        <w:rPr>
-          <w:lang w:val="en-US"/>
-        </w:rPr>
         <w:t>Time Complexity</w:t>
       </w:r>
       <w:r>
@@ -1884,8 +1766,100 @@
       </w:rPr>
     </w:lvl>
   </w:abstractNum>
+  <w:abstractNum w:abstractNumId="1" w15:restartNumberingAfterBreak="0">
+    <w:nsid w:val="505063B5"/>
+    <w:multiLevelType w:val="hybridMultilevel"/>
+    <w:tmpl w:val="5770EF2E"/>
+    <w:lvl w:ilvl="0" w:tplc="1000000F">
+      <w:start w:val="1"/>
+      <w:numFmt w:val="decimal"/>
+      <w:lvlText w:val="%1."/>
+      <w:lvlJc w:val="left"/>
+      <w:pPr>
+        <w:ind w:left="720" w:hanging="360"/>
+      </w:pPr>
+      <w:rPr>
+        <w:rFonts w:hint="default"/>
+      </w:rPr>
+    </w:lvl>
+    <w:lvl w:ilvl="1" w:tplc="10000019" w:tentative="1">
+      <w:start w:val="1"/>
+      <w:numFmt w:val="lowerLetter"/>
+      <w:lvlText w:val="%2."/>
+      <w:lvlJc w:val="left"/>
+      <w:pPr>
+        <w:ind w:left="1440" w:hanging="360"/>
+      </w:pPr>
+    </w:lvl>
+    <w:lvl w:ilvl="2" w:tplc="1000001B" w:tentative="1">
+      <w:start w:val="1"/>
+      <w:numFmt w:val="lowerRoman"/>
+      <w:lvlText w:val="%3."/>
+      <w:lvlJc w:val="right"/>
+      <w:pPr>
+        <w:ind w:left="2160" w:hanging="180"/>
+      </w:pPr>
+    </w:lvl>
+    <w:lvl w:ilvl="3" w:tplc="1000000F" w:tentative="1">
+      <w:start w:val="1"/>
+      <w:numFmt w:val="decimal"/>
+      <w:lvlText w:val="%4."/>
+      <w:lvlJc w:val="left"/>
+      <w:pPr>
+        <w:ind w:left="2880" w:hanging="360"/>
+      </w:pPr>
+    </w:lvl>
+    <w:lvl w:ilvl="4" w:tplc="10000019" w:tentative="1">
+      <w:start w:val="1"/>
+      <w:numFmt w:val="lowerLetter"/>
+      <w:lvlText w:val="%5."/>
+      <w:lvlJc w:val="left"/>
+      <w:pPr>
+        <w:ind w:left="3600" w:hanging="360"/>
+      </w:pPr>
+    </w:lvl>
+    <w:lvl w:ilvl="5" w:tplc="1000001B" w:tentative="1">
+      <w:start w:val="1"/>
+      <w:numFmt w:val="lowerRoman"/>
+      <w:lvlText w:val="%6."/>
+      <w:lvlJc w:val="right"/>
+      <w:pPr>
+        <w:ind w:left="4320" w:hanging="180"/>
+      </w:pPr>
+    </w:lvl>
+    <w:lvl w:ilvl="6" w:tplc="1000000F" w:tentative="1">
+      <w:start w:val="1"/>
+      <w:numFmt w:val="decimal"/>
+      <w:lvlText w:val="%7."/>
+      <w:lvlJc w:val="left"/>
+      <w:pPr>
+        <w:ind w:left="5040" w:hanging="360"/>
+      </w:pPr>
+    </w:lvl>
+    <w:lvl w:ilvl="7" w:tplc="10000019" w:tentative="1">
+      <w:start w:val="1"/>
+      <w:numFmt w:val="lowerLetter"/>
+      <w:lvlText w:val="%8."/>
+      <w:lvlJc w:val="left"/>
+      <w:pPr>
+        <w:ind w:left="5760" w:hanging="360"/>
+      </w:pPr>
+    </w:lvl>
+    <w:lvl w:ilvl="8" w:tplc="1000001B" w:tentative="1">
+      <w:start w:val="1"/>
+      <w:numFmt w:val="lowerRoman"/>
+      <w:lvlText w:val="%9."/>
+      <w:lvlJc w:val="right"/>
+      <w:pPr>
+        <w:ind w:left="6480" w:hanging="180"/>
+      </w:pPr>
+    </w:lvl>
+  </w:abstractNum>
   <w:num w:numId="1" w16cid:durableId="1976519890">
     <w:abstractNumId w:val="0"/>
+  </w:num>
+  <w:num w:numId="2" w16cid:durableId="869798540">
+    <w:abstractNumId w:val="1"/>
   </w:num>
 </w:numbering>
 </file>

</xml_diff>

<commit_message>
Adding Stack and Queue in the list
</commit_message>
<xml_diff>
--- a/00.docx
+++ b/00.docx
@@ -102,13 +102,23 @@
         </w:rPr>
         <w:t xml:space="preserve">If </w:t>
       </w:r>
+      <w:proofErr w:type="gramStart"/>
       <w:r>
         <w:rPr>
           <w:b/>
           <w:bCs/>
           <w:lang w:val="en-US"/>
         </w:rPr>
-        <w:t>a[ j ] &gt; a[ j+1 ]</w:t>
+        <w:t>a[</w:t>
+      </w:r>
+      <w:proofErr w:type="gramEnd"/>
+      <w:r>
+        <w:rPr>
+          <w:b/>
+          <w:bCs/>
+          <w:lang w:val="en-US"/>
+        </w:rPr>
+        <w:t xml:space="preserve"> j ] &gt; a[ j+1 ]</w:t>
       </w:r>
       <w:r>
         <w:rPr>
@@ -214,7 +224,49 @@
         <w:rPr>
           <w:lang w:val="en-US"/>
         </w:rPr>
-        <w:t xml:space="preserve">// j=1-&gt;len // j=2-&gt;len // j=3-&gt;len  </w:t>
+        <w:t>// j=1-&gt;</w:t>
+      </w:r>
+      <w:proofErr w:type="spellStart"/>
+      <w:r>
+        <w:rPr>
+          <w:lang w:val="en-US"/>
+        </w:rPr>
+        <w:t>len</w:t>
+      </w:r>
+      <w:proofErr w:type="spellEnd"/>
+      <w:r>
+        <w:rPr>
+          <w:lang w:val="en-US"/>
+        </w:rPr>
+        <w:t xml:space="preserve"> // j=2-&gt;</w:t>
+      </w:r>
+      <w:proofErr w:type="spellStart"/>
+      <w:r>
+        <w:rPr>
+          <w:lang w:val="en-US"/>
+        </w:rPr>
+        <w:t>len</w:t>
+      </w:r>
+      <w:proofErr w:type="spellEnd"/>
+      <w:r>
+        <w:rPr>
+          <w:lang w:val="en-US"/>
+        </w:rPr>
+        <w:t xml:space="preserve"> // j=3-&gt;</w:t>
+      </w:r>
+      <w:proofErr w:type="spellStart"/>
+      <w:r>
+        <w:rPr>
+          <w:lang w:val="en-US"/>
+        </w:rPr>
+        <w:t>len</w:t>
+      </w:r>
+      <w:proofErr w:type="spellEnd"/>
+      <w:r>
+        <w:rPr>
+          <w:lang w:val="en-US"/>
+        </w:rPr>
+        <w:t xml:space="preserve">  </w:t>
       </w:r>
     </w:p>
     <w:p>
@@ -232,7 +284,49 @@
         <w:rPr>
           <w:lang w:val="en-US"/>
         </w:rPr>
-        <w:t>If a[ j ] &lt; a[ mainElement ] then mainElement = j</w:t>
+        <w:t xml:space="preserve">If </w:t>
+      </w:r>
+      <w:proofErr w:type="gramStart"/>
+      <w:r>
+        <w:rPr>
+          <w:lang w:val="en-US"/>
+        </w:rPr>
+        <w:t>a[</w:t>
+      </w:r>
+      <w:proofErr w:type="gramEnd"/>
+      <w:r>
+        <w:rPr>
+          <w:lang w:val="en-US"/>
+        </w:rPr>
+        <w:t xml:space="preserve"> j ] &lt; a[ </w:t>
+      </w:r>
+      <w:proofErr w:type="spellStart"/>
+      <w:r>
+        <w:rPr>
+          <w:lang w:val="en-US"/>
+        </w:rPr>
+        <w:t>mainElement</w:t>
+      </w:r>
+      <w:proofErr w:type="spellEnd"/>
+      <w:r>
+        <w:rPr>
+          <w:lang w:val="en-US"/>
+        </w:rPr>
+        <w:t xml:space="preserve"> ] then </w:t>
+      </w:r>
+      <w:proofErr w:type="spellStart"/>
+      <w:r>
+        <w:rPr>
+          <w:lang w:val="en-US"/>
+        </w:rPr>
+        <w:t>mainElement</w:t>
+      </w:r>
+      <w:proofErr w:type="spellEnd"/>
+      <w:r>
+        <w:rPr>
+          <w:lang w:val="en-US"/>
+        </w:rPr>
+        <w:t xml:space="preserve"> = j</w:t>
       </w:r>
     </w:p>
     <w:p>
@@ -268,7 +362,71 @@
         <w:rPr>
           <w:lang w:val="en-US"/>
         </w:rPr>
-        <w:t>If mainElement != i then swap them like arr[mainElement]</w:t>
+        <w:t xml:space="preserve">If </w:t>
+      </w:r>
+      <w:proofErr w:type="spellStart"/>
+      <w:proofErr w:type="gramStart"/>
+      <w:r>
+        <w:rPr>
+          <w:lang w:val="en-US"/>
+        </w:rPr>
+        <w:t>mainElement</w:t>
+      </w:r>
+      <w:proofErr w:type="spellEnd"/>
+      <w:r>
+        <w:rPr>
+          <w:lang w:val="en-US"/>
+        </w:rPr>
+        <w:t xml:space="preserve"> !</w:t>
+      </w:r>
+      <w:proofErr w:type="gramEnd"/>
+      <w:r>
+        <w:rPr>
+          <w:lang w:val="en-US"/>
+        </w:rPr>
+        <w:t xml:space="preserve">= </w:t>
+      </w:r>
+      <w:proofErr w:type="spellStart"/>
+      <w:r>
+        <w:rPr>
+          <w:lang w:val="en-US"/>
+        </w:rPr>
+        <w:t>i</w:t>
+      </w:r>
+      <w:proofErr w:type="spellEnd"/>
+      <w:r>
+        <w:rPr>
+          <w:lang w:val="en-US"/>
+        </w:rPr>
+        <w:t xml:space="preserve"> then swap them like </w:t>
+      </w:r>
+      <w:proofErr w:type="spellStart"/>
+      <w:r>
+        <w:rPr>
+          <w:lang w:val="en-US"/>
+        </w:rPr>
+        <w:t>arr</w:t>
+      </w:r>
+      <w:proofErr w:type="spellEnd"/>
+      <w:r>
+        <w:rPr>
+          <w:lang w:val="en-US"/>
+        </w:rPr>
+        <w:t>[</w:t>
+      </w:r>
+      <w:proofErr w:type="spellStart"/>
+      <w:r>
+        <w:rPr>
+          <w:lang w:val="en-US"/>
+        </w:rPr>
+        <w:t>mainElement</w:t>
+      </w:r>
+      <w:proofErr w:type="spellEnd"/>
+      <w:r>
+        <w:rPr>
+          <w:lang w:val="en-US"/>
+        </w:rPr>
+        <w:t>]</w:t>
       </w:r>
       <w:r>
         <w:rPr>
@@ -280,7 +438,35 @@
         <w:rPr>
           <w:lang w:val="en-US"/>
         </w:rPr>
-        <w:t xml:space="preserve"> arr[i]</w:t>
+        <w:t xml:space="preserve"> </w:t>
+      </w:r>
+      <w:proofErr w:type="spellStart"/>
+      <w:r>
+        <w:rPr>
+          <w:lang w:val="en-US"/>
+        </w:rPr>
+        <w:t>arr</w:t>
+      </w:r>
+      <w:proofErr w:type="spellEnd"/>
+      <w:r>
+        <w:rPr>
+          <w:lang w:val="en-US"/>
+        </w:rPr>
+        <w:t>[</w:t>
+      </w:r>
+      <w:proofErr w:type="spellStart"/>
+      <w:r>
+        <w:rPr>
+          <w:lang w:val="en-US"/>
+        </w:rPr>
+        <w:t>i</w:t>
+      </w:r>
+      <w:proofErr w:type="spellEnd"/>
+      <w:r>
+        <w:rPr>
+          <w:lang w:val="en-US"/>
+        </w:rPr>
+        <w:t>]</w:t>
       </w:r>
     </w:p>
     <w:p>
@@ -491,6 +677,21 @@
         </w:rPr>
         <w:t>Stack And Queues:</w:t>
       </w:r>
+      <w:r>
+        <w:rPr>
+          <w:lang w:val="en-US"/>
+        </w:rPr>
+        <w:t xml:space="preserve"> </w:t>
+      </w:r>
+      <w:hyperlink r:id="rId5" w:history="1">
+        <w:r>
+          <w:rPr>
+            <w:rStyle w:val="Hyperlink"/>
+            <w:lang w:val="en-US"/>
+          </w:rPr>
+          <w:t>Link</w:t>
+        </w:r>
+      </w:hyperlink>
     </w:p>
     <w:p>
       <w:pPr>
@@ -519,6 +720,112 @@
     </w:p>
     <w:p>
       <w:pPr>
+        <w:pStyle w:val="ListParagraph"/>
+        <w:numPr>
+          <w:ilvl w:val="0"/>
+          <w:numId w:val="1"/>
+        </w:numPr>
+        <w:rPr>
+          <w:lang w:val="en-US"/>
+        </w:rPr>
+      </w:pPr>
+      <w:r>
+        <w:rPr>
+          <w:lang w:val="en-US"/>
+        </w:rPr>
+        <w:t>Data</w:t>
+      </w:r>
+      <w:r>
+        <w:rPr>
+          <w:lang w:val="en-US"/>
+        </w:rPr>
+        <w:t xml:space="preserve"> Structures that we can use with Stack</w:t>
+      </w:r>
+    </w:p>
+    <w:p>
+      <w:pPr>
+        <w:pStyle w:val="ListParagraph"/>
+        <w:numPr>
+          <w:ilvl w:val="1"/>
+          <w:numId w:val="1"/>
+        </w:numPr>
+        <w:rPr>
+          <w:lang w:val="en-US"/>
+        </w:rPr>
+      </w:pPr>
+      <w:r>
+        <w:rPr>
+          <w:lang w:val="en-US"/>
+        </w:rPr>
+        <w:t>Array</w:t>
+      </w:r>
+    </w:p>
+    <w:p>
+      <w:pPr>
+        <w:pStyle w:val="ListParagraph"/>
+        <w:numPr>
+          <w:ilvl w:val="1"/>
+          <w:numId w:val="1"/>
+        </w:numPr>
+        <w:rPr>
+          <w:lang w:val="en-US"/>
+        </w:rPr>
+      </w:pPr>
+      <w:r>
+        <w:rPr>
+          <w:lang w:val="en-US"/>
+        </w:rPr>
+        <w:lastRenderedPageBreak/>
+        <w:t>Linked List</w:t>
+      </w:r>
+    </w:p>
+    <w:p>
+      <w:pPr>
+        <w:pStyle w:val="ListParagraph"/>
+        <w:numPr>
+          <w:ilvl w:val="0"/>
+          <w:numId w:val="1"/>
+        </w:numPr>
+        <w:rPr>
+          <w:lang w:val="en-US"/>
+        </w:rPr>
+      </w:pPr>
+      <w:r>
+        <w:rPr>
+          <w:lang w:val="en-US"/>
+        </w:rPr>
+        <w:t xml:space="preserve">If you are implementing Stack with Array then use </w:t>
+      </w:r>
+      <w:proofErr w:type="gramStart"/>
+      <w:r>
+        <w:rPr>
+          <w:lang w:val="en-US"/>
+        </w:rPr>
+        <w:t>Pop(</w:t>
+      </w:r>
+      <w:proofErr w:type="gramEnd"/>
+      <w:r>
+        <w:rPr>
+          <w:lang w:val="en-US"/>
+        </w:rPr>
+        <w:t xml:space="preserve">) Push() “O(1)” and do not use shift and unshift because then the </w:t>
+      </w:r>
+      <w:r>
+        <w:rPr>
+          <w:color w:val="FF0000"/>
+          <w:lang w:val="en-US"/>
+        </w:rPr>
+        <w:t>index will always change</w:t>
+      </w:r>
+      <w:r>
+        <w:rPr>
+          <w:lang w:val="en-US"/>
+        </w:rPr>
+        <w:t xml:space="preserve"> and  the complexity will be order of O(n)</w:t>
+      </w:r>
+    </w:p>
+    <w:p>
+      <w:pPr>
         <w:rPr>
           <w:lang w:val="en-US"/>
         </w:rPr>
@@ -544,6 +851,128 @@
     </w:p>
     <w:p>
       <w:pPr>
+        <w:rPr>
+          <w:lang w:val="en-US"/>
+        </w:rPr>
+      </w:pPr>
+      <w:r>
+        <w:rPr>
+          <w:lang w:val="en-US"/>
+        </w:rPr>
+        <w:t xml:space="preserve">Data Structures that we can use </w:t>
+      </w:r>
+    </w:p>
+    <w:p>
+      <w:pPr>
+        <w:pStyle w:val="ListParagraph"/>
+        <w:numPr>
+          <w:ilvl w:val="0"/>
+          <w:numId w:val="1"/>
+        </w:numPr>
+        <w:rPr>
+          <w:lang w:val="en-US"/>
+        </w:rPr>
+      </w:pPr>
+      <w:r>
+        <w:rPr>
+          <w:lang w:val="en-US"/>
+        </w:rPr>
+        <w:t>Array</w:t>
+      </w:r>
+    </w:p>
+    <w:p>
+      <w:pPr>
+        <w:pStyle w:val="ListParagraph"/>
+        <w:numPr>
+          <w:ilvl w:val="0"/>
+          <w:numId w:val="1"/>
+        </w:numPr>
+        <w:rPr>
+          <w:lang w:val="en-US"/>
+        </w:rPr>
+      </w:pPr>
+      <w:r>
+        <w:rPr>
+          <w:lang w:val="en-US"/>
+        </w:rPr>
+        <w:t>Linked list</w:t>
+      </w:r>
+    </w:p>
+    <w:p>
+      <w:pPr>
+        <w:pStyle w:val="ListParagraph"/>
+        <w:numPr>
+          <w:ilvl w:val="1"/>
+          <w:numId w:val="1"/>
+        </w:numPr>
+        <w:rPr>
+          <w:lang w:val="en-US"/>
+        </w:rPr>
+      </w:pPr>
+      <w:r>
+        <w:rPr>
+          <w:noProof/>
+        </w:rPr>
+        <w:drawing>
+          <wp:inline distT="0" distB="0" distL="0" distR="0" wp14:anchorId="5E3433A7" wp14:editId="50B9DA64">
+            <wp:extent cx="1838057" cy="563880"/>
+            <wp:effectExtent l="0" t="0" r="0" b="7620"/>
+            <wp:docPr id="1409578526" name="Picture 1"/>
+            <wp:cNvGraphicFramePr>
+              <a:graphicFrameLocks xmlns:a="http://schemas.openxmlformats.org/drawingml/2006/main" noChangeAspect="1"/>
+            </wp:cNvGraphicFramePr>
+            <a:graphic xmlns:a="http://schemas.openxmlformats.org/drawingml/2006/main">
+              <a:graphicData uri="http://schemas.openxmlformats.org/drawingml/2006/picture">
+                <pic:pic xmlns:pic="http://schemas.openxmlformats.org/drawingml/2006/picture">
+                  <pic:nvPicPr>
+                    <pic:cNvPr id="1409578526" name=""/>
+                    <pic:cNvPicPr/>
+                  </pic:nvPicPr>
+                  <pic:blipFill>
+                    <a:blip r:embed="rId6"/>
+                    <a:stretch>
+                      <a:fillRect/>
+                    </a:stretch>
+                  </pic:blipFill>
+                  <pic:spPr>
+                    <a:xfrm>
+                      <a:off x="0" y="0"/>
+                      <a:ext cx="1847911" cy="566903"/>
+                    </a:xfrm>
+                    <a:prstGeom prst="rect">
+                      <a:avLst/>
+                    </a:prstGeom>
+                  </pic:spPr>
+                </pic:pic>
+              </a:graphicData>
+            </a:graphic>
+          </wp:inline>
+        </w:drawing>
+      </w:r>
+    </w:p>
+    <w:p>
+      <w:pPr>
+        <w:rPr>
+          <w:lang w:val="en-US"/>
+        </w:rPr>
+      </w:pPr>
+    </w:p>
+    <w:p>
+      <w:pPr>
+        <w:rPr>
+          <w:lang w:val="en-US"/>
+        </w:rPr>
+      </w:pPr>
+    </w:p>
+    <w:p>
+      <w:pPr>
+        <w:rPr>
+          <w:lang w:val="en-US"/>
+        </w:rPr>
+      </w:pPr>
+    </w:p>
+    <w:p>
+      <w:pPr>
         <w:pStyle w:val="Heading1"/>
         <w:rPr>
           <w:lang w:val="en-US"/>
@@ -553,7 +982,6 @@
         <w:rPr>
           <w:lang w:val="en-US"/>
         </w:rPr>
-        <w:lastRenderedPageBreak/>
         <w:t>Searching:</w:t>
       </w:r>
     </w:p>
@@ -661,7 +1089,21 @@
         <w:rPr>
           <w:lang w:val="en-US"/>
         </w:rPr>
-        <w:t>We can use multiple recursion inside a function</w:t>
+        <w:t xml:space="preserve">We can use multiple </w:t>
+      </w:r>
+      <w:proofErr w:type="gramStart"/>
+      <w:r>
+        <w:rPr>
+          <w:lang w:val="en-US"/>
+        </w:rPr>
+        <w:t>recursion</w:t>
+      </w:r>
+      <w:proofErr w:type="gramEnd"/>
+      <w:r>
+        <w:rPr>
+          <w:lang w:val="en-US"/>
+        </w:rPr>
+        <w:t xml:space="preserve"> inside a function</w:t>
       </w:r>
     </w:p>
     <w:p>
@@ -891,6 +1333,7 @@
         <w:rPr>
           <w:lang w:val="en-US"/>
         </w:rPr>
+        <w:lastRenderedPageBreak/>
         <w:t>02</w:t>
       </w:r>
       <w:r>
@@ -1092,54 +1535,215 @@
         <w:rPr>
           <w:lang w:val="en-US"/>
         </w:rPr>
+        <w:t xml:space="preserve">Tree Traversal: </w:t>
+      </w:r>
+    </w:p>
+    <w:p>
+      <w:pPr>
+        <w:rPr>
+          <w:lang w:val="en-US"/>
+        </w:rPr>
+      </w:pPr>
+    </w:p>
+    <w:p>
+      <w:pPr>
+        <w:rPr>
+          <w:lang w:val="en-US"/>
+        </w:rPr>
+      </w:pPr>
+      <w:r>
+        <w:rPr>
+          <w:lang w:val="en-US"/>
+        </w:rPr>
+        <w:t>01: BFS</w:t>
+      </w:r>
+    </w:p>
+    <w:p>
+      <w:pPr>
+        <w:rPr>
+          <w:lang w:val="en-US"/>
+        </w:rPr>
+      </w:pPr>
+      <w:r>
+        <w:rPr>
+          <w:lang w:val="en-US"/>
+        </w:rPr>
+        <w:t>02: DFS</w:t>
+      </w:r>
+    </w:p>
+    <w:p>
+      <w:pPr>
+        <w:rPr>
+          <w:lang w:val="en-US"/>
+        </w:rPr>
+      </w:pPr>
+      <w:r>
+        <w:rPr>
+          <w:lang w:val="en-US"/>
+        </w:rPr>
+        <w:t>03: Binary Search</w:t>
+      </w:r>
+    </w:p>
+    <w:p>
+      <w:pPr>
+        <w:rPr>
+          <w:lang w:val="en-US"/>
+        </w:rPr>
+      </w:pPr>
+    </w:p>
+    <w:p>
+      <w:pPr>
+        <w:pStyle w:val="Heading1"/>
+        <w:rPr>
+          <w:lang w:val="en-US"/>
+        </w:rPr>
+      </w:pPr>
+      <w:r>
+        <w:rPr>
+          <w:lang w:val="en-US"/>
+        </w:rPr>
+        <w:t>Two Pointers:</w:t>
+      </w:r>
+    </w:p>
+    <w:p>
+      <w:pPr>
+        <w:rPr>
+          <w:lang w:val="en-US"/>
+        </w:rPr>
+      </w:pPr>
+    </w:p>
+    <w:p>
+      <w:pPr>
+        <w:rPr>
+          <w:lang w:val="en-US"/>
+        </w:rPr>
+      </w:pPr>
+      <w:r>
+        <w:rPr>
+          <w:lang w:val="en-US"/>
+        </w:rPr>
+        <w:t>01: Simple two pointer</w:t>
+      </w:r>
+    </w:p>
+    <w:p>
+      <w:pPr>
+        <w:rPr>
+          <w:lang w:val="en-US"/>
+        </w:rPr>
+      </w:pPr>
+    </w:p>
+    <w:p>
+      <w:pPr>
+        <w:pStyle w:val="Heading1"/>
+        <w:rPr>
+          <w:lang w:val="en-US"/>
+        </w:rPr>
+      </w:pPr>
+      <w:r>
+        <w:rPr>
+          <w:lang w:val="en-US"/>
+        </w:rPr>
+        <w:t>B</w:t>
+      </w:r>
+      <w:r>
+        <w:rPr>
+          <w:lang w:val="en-US"/>
+        </w:rPr>
+        <w:t>acktracking</w:t>
+      </w:r>
+      <w:r>
+        <w:rPr>
+          <w:lang w:val="en-US"/>
+        </w:rPr>
+        <w:t>:</w:t>
+      </w:r>
+    </w:p>
+    <w:p>
+      <w:pPr>
+        <w:rPr>
+          <w:lang w:val="en-US"/>
+        </w:rPr>
+      </w:pPr>
+    </w:p>
+    <w:p>
+      <w:pPr>
+        <w:rPr>
+          <w:lang w:val="en-US"/>
+        </w:rPr>
+      </w:pPr>
+      <w:r>
+        <w:rPr>
+          <w:lang w:val="en-US"/>
+        </w:rPr>
+        <w:t>01</w:t>
+      </w:r>
+      <w:r>
+        <w:rPr>
+          <w:lang w:val="en-US"/>
+        </w:rPr>
+        <w:t>:</w:t>
+      </w:r>
+      <w:r>
+        <w:rPr>
+          <w:lang w:val="en-US"/>
+        </w:rPr>
+        <w:t xml:space="preserve"> General purpose</w:t>
+      </w:r>
+    </w:p>
+    <w:p>
+      <w:pPr>
+        <w:rPr>
+          <w:lang w:val="en-US"/>
+        </w:rPr>
+      </w:pPr>
+      <w:r>
+        <w:rPr>
+          <w:lang w:val="en-US"/>
+        </w:rPr>
+        <w:t>02: Simple Example</w:t>
+      </w:r>
+    </w:p>
+    <w:p>
+      <w:pPr>
+        <w:rPr>
+          <w:lang w:val="en-US"/>
+        </w:rPr>
+      </w:pPr>
+    </w:p>
+    <w:p>
+      <w:pPr>
+        <w:pStyle w:val="Heading1"/>
+        <w:rPr>
+          <w:lang w:val="en-US"/>
+        </w:rPr>
+      </w:pPr>
+      <w:r>
+        <w:rPr>
+          <w:lang w:val="en-US"/>
+        </w:rPr>
+        <w:t xml:space="preserve">Binary Heaps: </w:t>
+      </w:r>
+    </w:p>
+    <w:p>
+      <w:pPr>
+        <w:rPr>
+          <w:lang w:val="en-US"/>
+        </w:rPr>
+      </w:pPr>
+    </w:p>
+    <w:p>
+      <w:pPr>
+        <w:pStyle w:val="Heading1"/>
+        <w:rPr>
+          <w:lang w:val="en-US"/>
+        </w:rPr>
+      </w:pPr>
+      <w:r>
+        <w:rPr>
+          <w:lang w:val="en-US"/>
+        </w:rPr>
         <w:lastRenderedPageBreak/>
-        <w:t xml:space="preserve">Tree Traversal: </w:t>
-      </w:r>
-    </w:p>
-    <w:p>
-      <w:pPr>
-        <w:rPr>
-          <w:lang w:val="en-US"/>
-        </w:rPr>
-      </w:pPr>
-    </w:p>
-    <w:p>
-      <w:pPr>
-        <w:rPr>
-          <w:lang w:val="en-US"/>
-        </w:rPr>
-      </w:pPr>
-      <w:r>
-        <w:rPr>
-          <w:lang w:val="en-US"/>
-        </w:rPr>
-        <w:t>01: BFS</w:t>
-      </w:r>
-    </w:p>
-    <w:p>
-      <w:pPr>
-        <w:rPr>
-          <w:lang w:val="en-US"/>
-        </w:rPr>
-      </w:pPr>
-      <w:r>
-        <w:rPr>
-          <w:lang w:val="en-US"/>
-        </w:rPr>
-        <w:t>02: DFS</w:t>
-      </w:r>
-    </w:p>
-    <w:p>
-      <w:pPr>
-        <w:rPr>
-          <w:lang w:val="en-US"/>
-        </w:rPr>
-      </w:pPr>
-      <w:r>
-        <w:rPr>
-          <w:lang w:val="en-US"/>
-        </w:rPr>
-        <w:t>03: Binary Search</w:t>
+        <w:t>Union Find</w:t>
       </w:r>
     </w:p>
     <w:p>
@@ -1160,27 +1764,7 @@
         <w:rPr>
           <w:lang w:val="en-US"/>
         </w:rPr>
-        <w:t>Two Pointers:</w:t>
-      </w:r>
-    </w:p>
-    <w:p>
-      <w:pPr>
-        <w:rPr>
-          <w:lang w:val="en-US"/>
-        </w:rPr>
-      </w:pPr>
-    </w:p>
-    <w:p>
-      <w:pPr>
-        <w:rPr>
-          <w:lang w:val="en-US"/>
-        </w:rPr>
-      </w:pPr>
-      <w:r>
-        <w:rPr>
-          <w:lang w:val="en-US"/>
-        </w:rPr>
-        <w:t>01: Simple two pointer</w:t>
+        <w:t xml:space="preserve">Ad hoc / String manipulation: </w:t>
       </w:r>
     </w:p>
     <w:p>
@@ -1201,64 +1785,7 @@
         <w:rPr>
           <w:lang w:val="en-US"/>
         </w:rPr>
-        <w:t>B</w:t>
-      </w:r>
-      <w:r>
-        <w:rPr>
-          <w:lang w:val="en-US"/>
-        </w:rPr>
-        <w:t>acktracking</w:t>
-      </w:r>
-      <w:r>
-        <w:rPr>
-          <w:lang w:val="en-US"/>
-        </w:rPr>
-        <w:t>:</w:t>
-      </w:r>
-    </w:p>
-    <w:p>
-      <w:pPr>
-        <w:rPr>
-          <w:lang w:val="en-US"/>
-        </w:rPr>
-      </w:pPr>
-    </w:p>
-    <w:p>
-      <w:pPr>
-        <w:rPr>
-          <w:lang w:val="en-US"/>
-        </w:rPr>
-      </w:pPr>
-      <w:r>
-        <w:rPr>
-          <w:lang w:val="en-US"/>
-        </w:rPr>
-        <w:t>01</w:t>
-      </w:r>
-      <w:r>
-        <w:rPr>
-          <w:lang w:val="en-US"/>
-        </w:rPr>
-        <w:t>:</w:t>
-      </w:r>
-      <w:r>
-        <w:rPr>
-          <w:lang w:val="en-US"/>
-        </w:rPr>
-        <w:t xml:space="preserve"> General purpose</w:t>
-      </w:r>
-    </w:p>
-    <w:p>
-      <w:pPr>
-        <w:rPr>
-          <w:lang w:val="en-US"/>
-        </w:rPr>
-      </w:pPr>
-      <w:r>
-        <w:rPr>
-          <w:lang w:val="en-US"/>
-        </w:rPr>
-        <w:t>02: Simple Example</w:t>
+        <w:t>Greedy Algorithm:</w:t>
       </w:r>
     </w:p>
     <w:p>
@@ -1279,15 +1806,8 @@
         <w:rPr>
           <w:lang w:val="en-US"/>
         </w:rPr>
-        <w:t xml:space="preserve">Binary Heaps: </w:t>
-      </w:r>
-    </w:p>
-    <w:p>
-      <w:pPr>
-        <w:rPr>
-          <w:lang w:val="en-US"/>
-        </w:rPr>
-      </w:pPr>
+        <w:t>Trie:</w:t>
+      </w:r>
     </w:p>
     <w:p>
       <w:pPr>
@@ -1300,15 +1820,14 @@
         <w:rPr>
           <w:lang w:val="en-US"/>
         </w:rPr>
-        <w:t>Union Find</w:t>
-      </w:r>
-    </w:p>
-    <w:p>
-      <w:pPr>
-        <w:rPr>
-          <w:lang w:val="en-US"/>
-        </w:rPr>
-      </w:pPr>
+        <w:t>Segment Tree:</w:t>
+      </w:r>
+      <w:r>
+        <w:rPr>
+          <w:lang w:val="en-US"/>
+        </w:rPr>
+        <w:tab/>
+      </w:r>
     </w:p>
     <w:p>
       <w:pPr>
@@ -1321,15 +1840,8 @@
         <w:rPr>
           <w:lang w:val="en-US"/>
         </w:rPr>
-        <w:t xml:space="preserve">Ad hoc / String manipulation: </w:t>
-      </w:r>
-    </w:p>
-    <w:p>
-      <w:pPr>
-        <w:rPr>
-          <w:lang w:val="en-US"/>
-        </w:rPr>
-      </w:pPr>
+        <w:t>Fenwick Trees:</w:t>
+      </w:r>
     </w:p>
     <w:p>
       <w:pPr>
@@ -1342,8 +1854,15 @@
         <w:rPr>
           <w:lang w:val="en-US"/>
         </w:rPr>
-        <w:t>Greedy Algorithm:</w:t>
-      </w:r>
+        <w:t xml:space="preserve">Bitmask: </w:t>
+      </w:r>
+    </w:p>
+    <w:p>
+      <w:pPr>
+        <w:rPr>
+          <w:lang w:val="en-US"/>
+        </w:rPr>
+      </w:pPr>
     </w:p>
     <w:p>
       <w:pPr>
@@ -1363,83 +1882,6 @@
         <w:rPr>
           <w:lang w:val="en-US"/>
         </w:rPr>
-        <w:t>Trie:</w:t>
-      </w:r>
-    </w:p>
-    <w:p>
-      <w:pPr>
-        <w:pStyle w:val="Heading1"/>
-        <w:rPr>
-          <w:lang w:val="en-US"/>
-        </w:rPr>
-      </w:pPr>
-      <w:r>
-        <w:rPr>
-          <w:lang w:val="en-US"/>
-        </w:rPr>
-        <w:t>Segment Tree:</w:t>
-      </w:r>
-      <w:r>
-        <w:rPr>
-          <w:lang w:val="en-US"/>
-        </w:rPr>
-        <w:tab/>
-      </w:r>
-    </w:p>
-    <w:p>
-      <w:pPr>
-        <w:pStyle w:val="Heading1"/>
-        <w:rPr>
-          <w:lang w:val="en-US"/>
-        </w:rPr>
-      </w:pPr>
-      <w:r>
-        <w:rPr>
-          <w:lang w:val="en-US"/>
-        </w:rPr>
-        <w:t>Fenwick Trees:</w:t>
-      </w:r>
-    </w:p>
-    <w:p>
-      <w:pPr>
-        <w:pStyle w:val="Heading1"/>
-        <w:rPr>
-          <w:lang w:val="en-US"/>
-        </w:rPr>
-      </w:pPr>
-      <w:r>
-        <w:rPr>
-          <w:lang w:val="en-US"/>
-        </w:rPr>
-        <w:t xml:space="preserve">Bitmask: </w:t>
-      </w:r>
-    </w:p>
-    <w:p>
-      <w:pPr>
-        <w:rPr>
-          <w:lang w:val="en-US"/>
-        </w:rPr>
-      </w:pPr>
-    </w:p>
-    <w:p>
-      <w:pPr>
-        <w:rPr>
-          <w:lang w:val="en-US"/>
-        </w:rPr>
-      </w:pPr>
-    </w:p>
-    <w:p>
-      <w:pPr>
-        <w:pStyle w:val="Heading1"/>
-        <w:rPr>
-          <w:lang w:val="en-US"/>
-        </w:rPr>
-      </w:pPr>
-      <w:r>
-        <w:rPr>
-          <w:lang w:val="en-US"/>
-        </w:rPr>
-        <w:lastRenderedPageBreak/>
         <w:t>Time Complexity</w:t>
       </w:r>
       <w:r>
@@ -1529,7 +1971,7 @@
                     <pic:cNvPicPr/>
                   </pic:nvPicPr>
                   <pic:blipFill>
-                    <a:blip r:embed="rId5"/>
+                    <a:blip r:embed="rId7"/>
                     <a:stretch>
                       <a:fillRect/>
                     </a:stretch>
@@ -1580,9 +2022,10 @@
         <w:rPr>
           <w:lang w:val="en-US"/>
         </w:rPr>
+        <w:lastRenderedPageBreak/>
         <w:t xml:space="preserve">~ </w:t>
       </w:r>
-      <w:hyperlink r:id="rId6" w:history="1">
+      <w:hyperlink r:id="rId8" w:history="1">
         <w:r>
           <w:rPr>
             <w:rStyle w:val="Hyperlink"/>
@@ -1624,7 +2067,7 @@
         </w:rPr>
         <w:t xml:space="preserve">~ </w:t>
       </w:r>
-      <w:hyperlink r:id="rId7" w:history="1">
+      <w:hyperlink r:id="rId9" w:history="1">
         <w:r>
           <w:rPr>
             <w:rStyle w:val="Hyperlink"/>

</xml_diff>

<commit_message>
Adding Some Details and change the name of the file
</commit_message>
<xml_diff>
--- a/00.docx
+++ b/00.docx
@@ -567,6 +567,19 @@
     </w:p>
     <w:p>
       <w:pPr>
+        <w:rPr>
+          <w:lang w:val="en-US"/>
+        </w:rPr>
+      </w:pPr>
+      <w:r>
+        <w:rPr>
+          <w:lang w:val="en-US"/>
+        </w:rPr>
+        <w:t xml:space="preserve">The Concept behind Merge Sort Algorithm is, take two sorted array and merge them and if we have only one unsorted array then divide them using recursion technique. </w:t>
+      </w:r>
+    </w:p>
+    <w:p>
+      <w:pPr>
         <w:pStyle w:val="ListParagraph"/>
         <w:numPr>
           <w:ilvl w:val="0"/>
@@ -636,6 +649,34 @@
         <w:rPr>
           <w:lang w:val="en-US"/>
         </w:rPr>
+        <w:t>The Concept behind the Algorithm is we select a value and place them in its correct position like all the elements in left hand side is less then the value and all the elements on right hand side are greater than the selected value.</w:t>
+      </w:r>
+    </w:p>
+    <w:p>
+      <w:pPr>
+        <w:rPr>
+          <w:lang w:val="en-US"/>
+        </w:rPr>
+      </w:pPr>
+    </w:p>
+    <w:p>
+      <w:pPr>
+        <w:rPr>
+          <w:lang w:val="en-US"/>
+        </w:rPr>
+      </w:pPr>
+    </w:p>
+    <w:p>
+      <w:pPr>
+        <w:rPr>
+          <w:lang w:val="en-US"/>
+        </w:rPr>
+      </w:pPr>
+      <w:r>
+        <w:rPr>
+          <w:lang w:val="en-US"/>
+        </w:rPr>
+        <w:lastRenderedPageBreak/>
         <w:t xml:space="preserve">06: </w:t>
       </w:r>
       <w:r>
@@ -775,7 +816,6 @@
         <w:rPr>
           <w:lang w:val="en-US"/>
         </w:rPr>
-        <w:lastRenderedPageBreak/>
         <w:t>Linked List</w:t>
       </w:r>
     </w:p>
@@ -821,7 +861,14 @@
         <w:rPr>
           <w:lang w:val="en-US"/>
         </w:rPr>
-        <w:t xml:space="preserve"> and  the complexity will be order of O(n)</w:t>
+        <w:t xml:space="preserve"> and  the complexity will be order of </w:t>
+      </w:r>
+      <w:r>
+        <w:rPr>
+          <w:color w:val="FF0000"/>
+          <w:lang w:val="en-US"/>
+        </w:rPr>
+        <w:t>O(n)</w:t>
       </w:r>
     </w:p>
     <w:p>
@@ -1243,6 +1290,7 @@
         <w:rPr>
           <w:lang w:val="en-US"/>
         </w:rPr>
+        <w:lastRenderedPageBreak/>
         <w:t xml:space="preserve">02: </w:t>
       </w:r>
       <w:r>
@@ -1333,8 +1381,555 @@
         <w:rPr>
           <w:lang w:val="en-US"/>
         </w:rPr>
+        <w:t>02</w:t>
+      </w:r>
+      <w:r>
+        <w:rPr>
+          <w:lang w:val="en-US"/>
+        </w:rPr>
+        <w:t>:</w:t>
+      </w:r>
+      <w:r>
+        <w:rPr>
+          <w:lang w:val="en-US"/>
+        </w:rPr>
+        <w:t xml:space="preserve"> Longest Common Subsequence</w:t>
+      </w:r>
+    </w:p>
+    <w:p>
+      <w:pPr>
+        <w:rPr>
+          <w:lang w:val="en-US"/>
+        </w:rPr>
+      </w:pPr>
+    </w:p>
+    <w:p>
+      <w:pPr>
+        <w:pStyle w:val="Heading1"/>
+        <w:rPr>
+          <w:lang w:val="en-US"/>
+        </w:rPr>
+      </w:pPr>
+      <w:r>
+        <w:rPr>
+          <w:lang w:val="en-US"/>
+        </w:rPr>
+        <w:t>Linked list</w:t>
+      </w:r>
+      <w:r>
+        <w:rPr>
+          <w:lang w:val="en-US"/>
+        </w:rPr>
+        <w:t>:</w:t>
+      </w:r>
+    </w:p>
+    <w:p>
+      <w:pPr>
+        <w:rPr>
+          <w:lang w:val="en-US"/>
+        </w:rPr>
+      </w:pPr>
+    </w:p>
+    <w:p>
+      <w:pPr>
+        <w:rPr>
+          <w:lang w:val="en-US"/>
+        </w:rPr>
+      </w:pPr>
+      <w:r>
+        <w:rPr>
+          <w:lang w:val="en-US"/>
+        </w:rPr>
+        <w:t>01</w:t>
+      </w:r>
+      <w:r>
+        <w:rPr>
+          <w:lang w:val="en-US"/>
+        </w:rPr>
+        <w:t>:</w:t>
+      </w:r>
+      <w:r>
+        <w:rPr>
+          <w:lang w:val="en-US"/>
+        </w:rPr>
+        <w:t xml:space="preserve"> Single</w:t>
+      </w:r>
+    </w:p>
+    <w:p>
+      <w:pPr>
+        <w:rPr>
+          <w:lang w:val="en-US"/>
+        </w:rPr>
+      </w:pPr>
+      <w:r>
+        <w:rPr>
+          <w:lang w:val="en-US"/>
+        </w:rPr>
+        <w:t>02: Double</w:t>
+      </w:r>
+    </w:p>
+    <w:p>
+      <w:pPr>
+        <w:rPr>
+          <w:lang w:val="en-US"/>
+        </w:rPr>
+      </w:pPr>
+    </w:p>
+    <w:p>
+      <w:pPr>
+        <w:pStyle w:val="Heading1"/>
+        <w:rPr>
+          <w:lang w:val="en-US"/>
+        </w:rPr>
+      </w:pPr>
+      <w:r>
+        <w:rPr>
+          <w:lang w:val="en-US"/>
+        </w:rPr>
+        <w:t>Hash Table</w:t>
+      </w:r>
+      <w:r>
+        <w:rPr>
+          <w:lang w:val="en-US"/>
+        </w:rPr>
+        <w:t>:</w:t>
+      </w:r>
+    </w:p>
+    <w:p>
+      <w:pPr>
+        <w:rPr>
+          <w:lang w:val="en-US"/>
+        </w:rPr>
+      </w:pPr>
+    </w:p>
+    <w:p>
+      <w:pPr>
+        <w:rPr>
+          <w:lang w:val="en-US"/>
+        </w:rPr>
+      </w:pPr>
+      <w:r>
+        <w:rPr>
+          <w:lang w:val="en-US"/>
+        </w:rPr>
+        <w:t>01</w:t>
+      </w:r>
+      <w:r>
+        <w:rPr>
+          <w:lang w:val="en-US"/>
+        </w:rPr>
+        <w:t>:</w:t>
+      </w:r>
+      <w:r>
+        <w:rPr>
+          <w:lang w:val="en-US"/>
+        </w:rPr>
+        <w:t xml:space="preserve"> </w:t>
+      </w:r>
+      <w:r>
+        <w:rPr>
+          <w:lang w:val="en-US"/>
+        </w:rPr>
+        <w:t>W</w:t>
+      </w:r>
+      <w:r>
+        <w:rPr>
+          <w:lang w:val="en-US"/>
+        </w:rPr>
+        <w:t>ith collision</w:t>
+      </w:r>
+    </w:p>
+    <w:p>
+      <w:pPr>
+        <w:rPr>
+          <w:lang w:val="en-US"/>
+        </w:rPr>
+      </w:pPr>
+      <w:r>
+        <w:rPr>
+          <w:lang w:val="en-US"/>
+        </w:rPr>
+        <w:t xml:space="preserve">02 </w:t>
+      </w:r>
+      <w:r>
+        <w:rPr>
+          <w:lang w:val="en-US"/>
+        </w:rPr>
+        <w:t>W</w:t>
+      </w:r>
+      <w:r>
+        <w:rPr>
+          <w:lang w:val="en-US"/>
+        </w:rPr>
+        <w:t>ithout collision</w:t>
+      </w:r>
+    </w:p>
+    <w:p>
+      <w:pPr>
+        <w:rPr>
+          <w:lang w:val="en-US"/>
+        </w:rPr>
+      </w:pPr>
+    </w:p>
+    <w:p>
+      <w:pPr>
+        <w:pStyle w:val="Heading1"/>
+        <w:rPr>
+          <w:lang w:val="en-US"/>
+        </w:rPr>
+      </w:pPr>
+      <w:r>
+        <w:rPr>
+          <w:lang w:val="en-US"/>
+        </w:rPr>
+        <w:t xml:space="preserve">Tree Traversal: </w:t>
+      </w:r>
+    </w:p>
+    <w:p>
+      <w:pPr>
+        <w:rPr>
+          <w:lang w:val="en-US"/>
+        </w:rPr>
+      </w:pPr>
+    </w:p>
+    <w:p>
+      <w:pPr>
+        <w:rPr>
+          <w:lang w:val="en-US"/>
+        </w:rPr>
+      </w:pPr>
+      <w:r>
+        <w:rPr>
+          <w:lang w:val="en-US"/>
+        </w:rPr>
+        <w:t>01: BFS</w:t>
+      </w:r>
+    </w:p>
+    <w:p>
+      <w:pPr>
+        <w:rPr>
+          <w:lang w:val="en-US"/>
+        </w:rPr>
+      </w:pPr>
+      <w:r>
+        <w:rPr>
+          <w:lang w:val="en-US"/>
+        </w:rPr>
+        <w:t>02: DFS</w:t>
+      </w:r>
+    </w:p>
+    <w:p>
+      <w:pPr>
+        <w:rPr>
+          <w:lang w:val="en-US"/>
+        </w:rPr>
+      </w:pPr>
+      <w:r>
+        <w:rPr>
+          <w:lang w:val="en-US"/>
+        </w:rPr>
+        <w:t>03: Binary Search</w:t>
+      </w:r>
+    </w:p>
+    <w:p>
+      <w:pPr>
+        <w:rPr>
+          <w:lang w:val="en-US"/>
+        </w:rPr>
+      </w:pPr>
+    </w:p>
+    <w:p>
+      <w:pPr>
+        <w:pStyle w:val="Heading1"/>
+        <w:rPr>
+          <w:lang w:val="en-US"/>
+        </w:rPr>
+      </w:pPr>
+      <w:r>
+        <w:rPr>
+          <w:lang w:val="en-US"/>
+        </w:rPr>
+        <w:t>Two Pointers:</w:t>
+      </w:r>
+    </w:p>
+    <w:p>
+      <w:pPr>
+        <w:rPr>
+          <w:lang w:val="en-US"/>
+        </w:rPr>
+      </w:pPr>
+    </w:p>
+    <w:p>
+      <w:pPr>
+        <w:rPr>
+          <w:lang w:val="en-US"/>
+        </w:rPr>
+      </w:pPr>
+      <w:r>
+        <w:rPr>
+          <w:lang w:val="en-US"/>
+        </w:rPr>
+        <w:t>01: Simple two pointer</w:t>
+      </w:r>
+    </w:p>
+    <w:p>
+      <w:pPr>
+        <w:rPr>
+          <w:lang w:val="en-US"/>
+        </w:rPr>
+      </w:pPr>
+    </w:p>
+    <w:p>
+      <w:pPr>
+        <w:pStyle w:val="Heading1"/>
+        <w:rPr>
+          <w:lang w:val="en-US"/>
+        </w:rPr>
+      </w:pPr>
+      <w:r>
+        <w:rPr>
+          <w:lang w:val="en-US"/>
+        </w:rPr>
+        <w:t>B</w:t>
+      </w:r>
+      <w:r>
+        <w:rPr>
+          <w:lang w:val="en-US"/>
+        </w:rPr>
+        <w:t>acktracking</w:t>
+      </w:r>
+      <w:r>
+        <w:rPr>
+          <w:lang w:val="en-US"/>
+        </w:rPr>
+        <w:t>:</w:t>
+      </w:r>
+    </w:p>
+    <w:p>
+      <w:pPr>
+        <w:rPr>
+          <w:lang w:val="en-US"/>
+        </w:rPr>
+      </w:pPr>
+    </w:p>
+    <w:p>
+      <w:pPr>
+        <w:rPr>
+          <w:lang w:val="en-US"/>
+        </w:rPr>
+      </w:pPr>
+      <w:r>
+        <w:rPr>
+          <w:lang w:val="en-US"/>
+        </w:rPr>
+        <w:t>01</w:t>
+      </w:r>
+      <w:r>
+        <w:rPr>
+          <w:lang w:val="en-US"/>
+        </w:rPr>
+        <w:t>:</w:t>
+      </w:r>
+      <w:r>
+        <w:rPr>
+          <w:lang w:val="en-US"/>
+        </w:rPr>
+        <w:t xml:space="preserve"> General purpose</w:t>
+      </w:r>
+    </w:p>
+    <w:p>
+      <w:pPr>
+        <w:rPr>
+          <w:lang w:val="en-US"/>
+        </w:rPr>
+      </w:pPr>
+      <w:r>
+        <w:rPr>
+          <w:lang w:val="en-US"/>
+        </w:rPr>
         <w:lastRenderedPageBreak/>
-        <w:t>02</w:t>
+        <w:t>02: Simple Example</w:t>
+      </w:r>
+    </w:p>
+    <w:p>
+      <w:pPr>
+        <w:rPr>
+          <w:lang w:val="en-US"/>
+        </w:rPr>
+      </w:pPr>
+    </w:p>
+    <w:p>
+      <w:pPr>
+        <w:pStyle w:val="Heading1"/>
+        <w:rPr>
+          <w:lang w:val="en-US"/>
+        </w:rPr>
+      </w:pPr>
+      <w:r>
+        <w:rPr>
+          <w:lang w:val="en-US"/>
+        </w:rPr>
+        <w:t xml:space="preserve">Binary Heaps: </w:t>
+      </w:r>
+    </w:p>
+    <w:p>
+      <w:pPr>
+        <w:rPr>
+          <w:lang w:val="en-US"/>
+        </w:rPr>
+      </w:pPr>
+    </w:p>
+    <w:p>
+      <w:pPr>
+        <w:pStyle w:val="Heading1"/>
+        <w:rPr>
+          <w:lang w:val="en-US"/>
+        </w:rPr>
+      </w:pPr>
+      <w:r>
+        <w:rPr>
+          <w:lang w:val="en-US"/>
+        </w:rPr>
+        <w:t>Union Find</w:t>
+      </w:r>
+    </w:p>
+    <w:p>
+      <w:pPr>
+        <w:rPr>
+          <w:lang w:val="en-US"/>
+        </w:rPr>
+      </w:pPr>
+    </w:p>
+    <w:p>
+      <w:pPr>
+        <w:pStyle w:val="Heading1"/>
+        <w:rPr>
+          <w:lang w:val="en-US"/>
+        </w:rPr>
+      </w:pPr>
+      <w:r>
+        <w:rPr>
+          <w:lang w:val="en-US"/>
+        </w:rPr>
+        <w:t xml:space="preserve">Ad hoc / String manipulation: </w:t>
+      </w:r>
+    </w:p>
+    <w:p>
+      <w:pPr>
+        <w:rPr>
+          <w:lang w:val="en-US"/>
+        </w:rPr>
+      </w:pPr>
+    </w:p>
+    <w:p>
+      <w:pPr>
+        <w:pStyle w:val="Heading1"/>
+        <w:rPr>
+          <w:lang w:val="en-US"/>
+        </w:rPr>
+      </w:pPr>
+      <w:r>
+        <w:rPr>
+          <w:lang w:val="en-US"/>
+        </w:rPr>
+        <w:t>Greedy Algorithm:</w:t>
+      </w:r>
+    </w:p>
+    <w:p>
+      <w:pPr>
+        <w:rPr>
+          <w:lang w:val="en-US"/>
+        </w:rPr>
+      </w:pPr>
+    </w:p>
+    <w:p>
+      <w:pPr>
+        <w:pStyle w:val="Heading1"/>
+        <w:rPr>
+          <w:lang w:val="en-US"/>
+        </w:rPr>
+      </w:pPr>
+      <w:r>
+        <w:rPr>
+          <w:lang w:val="en-US"/>
+        </w:rPr>
+        <w:t>Trie:</w:t>
+      </w:r>
+    </w:p>
+    <w:p>
+      <w:pPr>
+        <w:pStyle w:val="Heading1"/>
+        <w:rPr>
+          <w:lang w:val="en-US"/>
+        </w:rPr>
+      </w:pPr>
+      <w:r>
+        <w:rPr>
+          <w:lang w:val="en-US"/>
+        </w:rPr>
+        <w:t>Segment Tree:</w:t>
+      </w:r>
+      <w:r>
+        <w:rPr>
+          <w:lang w:val="en-US"/>
+        </w:rPr>
+        <w:tab/>
+      </w:r>
+    </w:p>
+    <w:p>
+      <w:pPr>
+        <w:pStyle w:val="Heading1"/>
+        <w:rPr>
+          <w:lang w:val="en-US"/>
+        </w:rPr>
+      </w:pPr>
+      <w:r>
+        <w:rPr>
+          <w:lang w:val="en-US"/>
+        </w:rPr>
+        <w:t>Fenwick Trees:</w:t>
+      </w:r>
+    </w:p>
+    <w:p>
+      <w:pPr>
+        <w:pStyle w:val="Heading1"/>
+        <w:rPr>
+          <w:lang w:val="en-US"/>
+        </w:rPr>
+      </w:pPr>
+      <w:r>
+        <w:rPr>
+          <w:lang w:val="en-US"/>
+        </w:rPr>
+        <w:t xml:space="preserve">Bitmask: </w:t>
+      </w:r>
+    </w:p>
+    <w:p>
+      <w:pPr>
+        <w:rPr>
+          <w:lang w:val="en-US"/>
+        </w:rPr>
+      </w:pPr>
+    </w:p>
+    <w:p>
+      <w:pPr>
+        <w:rPr>
+          <w:lang w:val="en-US"/>
+        </w:rPr>
+      </w:pPr>
+    </w:p>
+    <w:p>
+      <w:pPr>
+        <w:pStyle w:val="Heading1"/>
+        <w:rPr>
+          <w:lang w:val="en-US"/>
+        </w:rPr>
+      </w:pPr>
+      <w:r>
+        <w:rPr>
+          <w:lang w:val="en-US"/>
+        </w:rPr>
+        <w:t>Time Complexity</w:t>
       </w:r>
       <w:r>
         <w:rPr>
@@ -1342,619 +1937,72 @@
         </w:rPr>
         <w:t>:</w:t>
       </w:r>
-      <w:r>
-        <w:rPr>
-          <w:lang w:val="en-US"/>
-        </w:rPr>
-        <w:t xml:space="preserve"> Longest Common Subsequence</w:t>
-      </w:r>
-    </w:p>
-    <w:p>
-      <w:pPr>
-        <w:rPr>
-          <w:lang w:val="en-US"/>
-        </w:rPr>
-      </w:pPr>
-    </w:p>
-    <w:p>
-      <w:pPr>
-        <w:pStyle w:val="Heading1"/>
-        <w:rPr>
-          <w:lang w:val="en-US"/>
-        </w:rPr>
-      </w:pPr>
-      <w:r>
-        <w:rPr>
-          <w:lang w:val="en-US"/>
-        </w:rPr>
-        <w:t>Linked list</w:t>
-      </w:r>
-      <w:r>
-        <w:rPr>
-          <w:lang w:val="en-US"/>
-        </w:rPr>
-        <w:t>:</w:t>
-      </w:r>
-    </w:p>
-    <w:p>
-      <w:pPr>
-        <w:rPr>
-          <w:lang w:val="en-US"/>
-        </w:rPr>
-      </w:pPr>
-    </w:p>
-    <w:p>
-      <w:pPr>
-        <w:rPr>
-          <w:lang w:val="en-US"/>
-        </w:rPr>
-      </w:pPr>
-      <w:r>
-        <w:rPr>
-          <w:lang w:val="en-US"/>
-        </w:rPr>
-        <w:t>01</w:t>
-      </w:r>
-      <w:r>
-        <w:rPr>
-          <w:lang w:val="en-US"/>
-        </w:rPr>
-        <w:t>:</w:t>
-      </w:r>
-      <w:r>
-        <w:rPr>
-          <w:lang w:val="en-US"/>
-        </w:rPr>
-        <w:t xml:space="preserve"> Single</w:t>
-      </w:r>
-    </w:p>
-    <w:p>
-      <w:pPr>
-        <w:rPr>
-          <w:lang w:val="en-US"/>
-        </w:rPr>
-      </w:pPr>
-      <w:r>
-        <w:rPr>
-          <w:lang w:val="en-US"/>
-        </w:rPr>
-        <w:t>02: Double</w:t>
-      </w:r>
-    </w:p>
-    <w:p>
-      <w:pPr>
-        <w:rPr>
-          <w:lang w:val="en-US"/>
-        </w:rPr>
-      </w:pPr>
-    </w:p>
-    <w:p>
-      <w:pPr>
-        <w:pStyle w:val="Heading1"/>
-        <w:rPr>
-          <w:lang w:val="en-US"/>
-        </w:rPr>
-      </w:pPr>
-      <w:r>
-        <w:rPr>
-          <w:lang w:val="en-US"/>
-        </w:rPr>
-        <w:t>Hash Table</w:t>
-      </w:r>
-      <w:r>
-        <w:rPr>
-          <w:lang w:val="en-US"/>
-        </w:rPr>
-        <w:t>:</w:t>
-      </w:r>
-    </w:p>
-    <w:p>
-      <w:pPr>
-        <w:rPr>
-          <w:lang w:val="en-US"/>
-        </w:rPr>
-      </w:pPr>
-    </w:p>
-    <w:p>
-      <w:pPr>
-        <w:rPr>
-          <w:lang w:val="en-US"/>
-        </w:rPr>
-      </w:pPr>
-      <w:r>
-        <w:rPr>
-          <w:lang w:val="en-US"/>
-        </w:rPr>
-        <w:t>01</w:t>
-      </w:r>
-      <w:r>
-        <w:rPr>
-          <w:lang w:val="en-US"/>
-        </w:rPr>
-        <w:t>:</w:t>
-      </w:r>
-      <w:r>
-        <w:rPr>
-          <w:lang w:val="en-US"/>
-        </w:rPr>
-        <w:t xml:space="preserve"> </w:t>
-      </w:r>
-      <w:r>
-        <w:rPr>
-          <w:lang w:val="en-US"/>
-        </w:rPr>
-        <w:t>W</w:t>
-      </w:r>
-      <w:r>
-        <w:rPr>
-          <w:lang w:val="en-US"/>
-        </w:rPr>
-        <w:t>ith collision</w:t>
-      </w:r>
-    </w:p>
-    <w:p>
-      <w:pPr>
-        <w:rPr>
-          <w:lang w:val="en-US"/>
-        </w:rPr>
-      </w:pPr>
-      <w:r>
-        <w:rPr>
-          <w:lang w:val="en-US"/>
-        </w:rPr>
-        <w:t xml:space="preserve">02 </w:t>
-      </w:r>
-      <w:r>
-        <w:rPr>
-          <w:lang w:val="en-US"/>
-        </w:rPr>
-        <w:t>W</w:t>
-      </w:r>
-      <w:r>
-        <w:rPr>
-          <w:lang w:val="en-US"/>
-        </w:rPr>
-        <w:t>ithout collision</w:t>
-      </w:r>
-    </w:p>
-    <w:p>
-      <w:pPr>
-        <w:rPr>
-          <w:lang w:val="en-US"/>
-        </w:rPr>
-      </w:pPr>
-    </w:p>
-    <w:p>
-      <w:pPr>
-        <w:pStyle w:val="Heading1"/>
-        <w:rPr>
-          <w:lang w:val="en-US"/>
-        </w:rPr>
-      </w:pPr>
-      <w:r>
-        <w:rPr>
-          <w:lang w:val="en-US"/>
-        </w:rPr>
-        <w:t xml:space="preserve">Tree Traversal: </w:t>
-      </w:r>
-    </w:p>
-    <w:p>
-      <w:pPr>
-        <w:rPr>
-          <w:lang w:val="en-US"/>
-        </w:rPr>
-      </w:pPr>
-    </w:p>
-    <w:p>
-      <w:pPr>
-        <w:rPr>
-          <w:lang w:val="en-US"/>
-        </w:rPr>
-      </w:pPr>
-      <w:r>
-        <w:rPr>
-          <w:lang w:val="en-US"/>
-        </w:rPr>
-        <w:t>01: BFS</w:t>
-      </w:r>
-    </w:p>
-    <w:p>
-      <w:pPr>
-        <w:rPr>
-          <w:lang w:val="en-US"/>
-        </w:rPr>
-      </w:pPr>
-      <w:r>
-        <w:rPr>
-          <w:lang w:val="en-US"/>
-        </w:rPr>
-        <w:t>02: DFS</w:t>
-      </w:r>
-    </w:p>
-    <w:p>
-      <w:pPr>
-        <w:rPr>
-          <w:lang w:val="en-US"/>
-        </w:rPr>
-      </w:pPr>
-      <w:r>
-        <w:rPr>
-          <w:lang w:val="en-US"/>
-        </w:rPr>
-        <w:t>03: Binary Search</w:t>
-      </w:r>
-    </w:p>
-    <w:p>
-      <w:pPr>
-        <w:rPr>
-          <w:lang w:val="en-US"/>
-        </w:rPr>
-      </w:pPr>
-    </w:p>
-    <w:p>
-      <w:pPr>
-        <w:pStyle w:val="Heading1"/>
-        <w:rPr>
-          <w:lang w:val="en-US"/>
-        </w:rPr>
-      </w:pPr>
-      <w:r>
-        <w:rPr>
-          <w:lang w:val="en-US"/>
-        </w:rPr>
-        <w:t>Two Pointers:</w:t>
-      </w:r>
-    </w:p>
-    <w:p>
-      <w:pPr>
-        <w:rPr>
-          <w:lang w:val="en-US"/>
-        </w:rPr>
-      </w:pPr>
-    </w:p>
-    <w:p>
-      <w:pPr>
-        <w:rPr>
-          <w:lang w:val="en-US"/>
-        </w:rPr>
-      </w:pPr>
-      <w:r>
-        <w:rPr>
-          <w:lang w:val="en-US"/>
-        </w:rPr>
-        <w:t>01: Simple two pointer</w:t>
-      </w:r>
-    </w:p>
-    <w:p>
-      <w:pPr>
-        <w:rPr>
-          <w:lang w:val="en-US"/>
-        </w:rPr>
-      </w:pPr>
-    </w:p>
-    <w:p>
-      <w:pPr>
-        <w:pStyle w:val="Heading1"/>
-        <w:rPr>
-          <w:lang w:val="en-US"/>
-        </w:rPr>
-      </w:pPr>
-      <w:r>
-        <w:rPr>
-          <w:lang w:val="en-US"/>
-        </w:rPr>
-        <w:t>B</w:t>
-      </w:r>
-      <w:r>
-        <w:rPr>
-          <w:lang w:val="en-US"/>
-        </w:rPr>
-        <w:t>acktracking</w:t>
-      </w:r>
-      <w:r>
-        <w:rPr>
-          <w:lang w:val="en-US"/>
-        </w:rPr>
-        <w:t>:</w:t>
-      </w:r>
-    </w:p>
-    <w:p>
-      <w:pPr>
-        <w:rPr>
-          <w:lang w:val="en-US"/>
-        </w:rPr>
-      </w:pPr>
-    </w:p>
-    <w:p>
-      <w:pPr>
-        <w:rPr>
-          <w:lang w:val="en-US"/>
-        </w:rPr>
-      </w:pPr>
-      <w:r>
-        <w:rPr>
-          <w:lang w:val="en-US"/>
-        </w:rPr>
-        <w:t>01</w:t>
-      </w:r>
-      <w:r>
-        <w:rPr>
-          <w:lang w:val="en-US"/>
-        </w:rPr>
-        <w:t>:</w:t>
-      </w:r>
-      <w:r>
-        <w:rPr>
-          <w:lang w:val="en-US"/>
-        </w:rPr>
-        <w:t xml:space="preserve"> General purpose</w:t>
-      </w:r>
-    </w:p>
-    <w:p>
-      <w:pPr>
-        <w:rPr>
-          <w:lang w:val="en-US"/>
-        </w:rPr>
-      </w:pPr>
-      <w:r>
-        <w:rPr>
-          <w:lang w:val="en-US"/>
-        </w:rPr>
-        <w:t>02: Simple Example</w:t>
-      </w:r>
-    </w:p>
-    <w:p>
-      <w:pPr>
-        <w:rPr>
-          <w:lang w:val="en-US"/>
-        </w:rPr>
-      </w:pPr>
-    </w:p>
-    <w:p>
-      <w:pPr>
-        <w:pStyle w:val="Heading1"/>
-        <w:rPr>
-          <w:lang w:val="en-US"/>
-        </w:rPr>
-      </w:pPr>
-      <w:r>
-        <w:rPr>
-          <w:lang w:val="en-US"/>
-        </w:rPr>
-        <w:t xml:space="preserve">Binary Heaps: </w:t>
-      </w:r>
-    </w:p>
-    <w:p>
-      <w:pPr>
-        <w:rPr>
-          <w:lang w:val="en-US"/>
-        </w:rPr>
-      </w:pPr>
-    </w:p>
-    <w:p>
-      <w:pPr>
-        <w:pStyle w:val="Heading1"/>
-        <w:rPr>
-          <w:lang w:val="en-US"/>
-        </w:rPr>
-      </w:pPr>
-      <w:r>
-        <w:rPr>
-          <w:lang w:val="en-US"/>
+    </w:p>
+    <w:p>
+      <w:pPr>
+        <w:rPr>
+          <w:lang w:val="en-US"/>
+        </w:rPr>
+      </w:pPr>
+    </w:p>
+    <w:p>
+      <w:pPr>
+        <w:rPr>
+          <w:lang w:val="en-US"/>
+        </w:rPr>
+      </w:pPr>
+    </w:p>
+    <w:p>
+      <w:pPr>
+        <w:rPr>
+          <w:lang w:val="en-US"/>
+        </w:rPr>
+      </w:pPr>
+    </w:p>
+    <w:p>
+      <w:pPr>
+        <w:rPr>
+          <w:lang w:val="en-US"/>
+        </w:rPr>
+      </w:pPr>
+    </w:p>
+    <w:p>
+      <w:pPr>
+        <w:rPr>
+          <w:lang w:val="en-US"/>
+        </w:rPr>
+      </w:pPr>
+      <w:r>
+        <w:rPr>
+          <w:lang w:val="en-US"/>
+        </w:rPr>
+        <w:t>// --- Important Resources</w:t>
+      </w:r>
+    </w:p>
+    <w:p>
+      <w:pPr>
+        <w:rPr>
+          <w:lang w:val="en-US"/>
+        </w:rPr>
+      </w:pPr>
+      <w:r>
+        <w:rPr>
+          <w:lang w:val="en-US"/>
+        </w:rPr>
+        <w:t>All the Algorithms which we should know before apply to Google</w:t>
+      </w:r>
+    </w:p>
+    <w:p>
+      <w:pPr>
+        <w:rPr>
+          <w:lang w:val="en-US"/>
+        </w:rPr>
+      </w:pPr>
+      <w:r>
+        <w:rPr>
+          <w:noProof/>
         </w:rPr>
         <w:lastRenderedPageBreak/>
-        <w:t>Union Find</w:t>
-      </w:r>
-    </w:p>
-    <w:p>
-      <w:pPr>
-        <w:rPr>
-          <w:lang w:val="en-US"/>
-        </w:rPr>
-      </w:pPr>
-    </w:p>
-    <w:p>
-      <w:pPr>
-        <w:pStyle w:val="Heading1"/>
-        <w:rPr>
-          <w:lang w:val="en-US"/>
-        </w:rPr>
-      </w:pPr>
-      <w:r>
-        <w:rPr>
-          <w:lang w:val="en-US"/>
-        </w:rPr>
-        <w:t xml:space="preserve">Ad hoc / String manipulation: </w:t>
-      </w:r>
-    </w:p>
-    <w:p>
-      <w:pPr>
-        <w:rPr>
-          <w:lang w:val="en-US"/>
-        </w:rPr>
-      </w:pPr>
-    </w:p>
-    <w:p>
-      <w:pPr>
-        <w:pStyle w:val="Heading1"/>
-        <w:rPr>
-          <w:lang w:val="en-US"/>
-        </w:rPr>
-      </w:pPr>
-      <w:r>
-        <w:rPr>
-          <w:lang w:val="en-US"/>
-        </w:rPr>
-        <w:t>Greedy Algorithm:</w:t>
-      </w:r>
-    </w:p>
-    <w:p>
-      <w:pPr>
-        <w:rPr>
-          <w:lang w:val="en-US"/>
-        </w:rPr>
-      </w:pPr>
-    </w:p>
-    <w:p>
-      <w:pPr>
-        <w:pStyle w:val="Heading1"/>
-        <w:rPr>
-          <w:lang w:val="en-US"/>
-        </w:rPr>
-      </w:pPr>
-      <w:r>
-        <w:rPr>
-          <w:lang w:val="en-US"/>
-        </w:rPr>
-        <w:t>Trie:</w:t>
-      </w:r>
-    </w:p>
-    <w:p>
-      <w:pPr>
-        <w:pStyle w:val="Heading1"/>
-        <w:rPr>
-          <w:lang w:val="en-US"/>
-        </w:rPr>
-      </w:pPr>
-      <w:r>
-        <w:rPr>
-          <w:lang w:val="en-US"/>
-        </w:rPr>
-        <w:t>Segment Tree:</w:t>
-      </w:r>
-      <w:r>
-        <w:rPr>
-          <w:lang w:val="en-US"/>
-        </w:rPr>
-        <w:tab/>
-      </w:r>
-    </w:p>
-    <w:p>
-      <w:pPr>
-        <w:pStyle w:val="Heading1"/>
-        <w:rPr>
-          <w:lang w:val="en-US"/>
-        </w:rPr>
-      </w:pPr>
-      <w:r>
-        <w:rPr>
-          <w:lang w:val="en-US"/>
-        </w:rPr>
-        <w:t>Fenwick Trees:</w:t>
-      </w:r>
-    </w:p>
-    <w:p>
-      <w:pPr>
-        <w:pStyle w:val="Heading1"/>
-        <w:rPr>
-          <w:lang w:val="en-US"/>
-        </w:rPr>
-      </w:pPr>
-      <w:r>
-        <w:rPr>
-          <w:lang w:val="en-US"/>
-        </w:rPr>
-        <w:t xml:space="preserve">Bitmask: </w:t>
-      </w:r>
-    </w:p>
-    <w:p>
-      <w:pPr>
-        <w:rPr>
-          <w:lang w:val="en-US"/>
-        </w:rPr>
-      </w:pPr>
-    </w:p>
-    <w:p>
-      <w:pPr>
-        <w:rPr>
-          <w:lang w:val="en-US"/>
-        </w:rPr>
-      </w:pPr>
-    </w:p>
-    <w:p>
-      <w:pPr>
-        <w:pStyle w:val="Heading1"/>
-        <w:rPr>
-          <w:lang w:val="en-US"/>
-        </w:rPr>
-      </w:pPr>
-      <w:r>
-        <w:rPr>
-          <w:lang w:val="en-US"/>
-        </w:rPr>
-        <w:t>Time Complexity</w:t>
-      </w:r>
-      <w:r>
-        <w:rPr>
-          <w:lang w:val="en-US"/>
-        </w:rPr>
-        <w:t>:</w:t>
-      </w:r>
-    </w:p>
-    <w:p>
-      <w:pPr>
-        <w:rPr>
-          <w:lang w:val="en-US"/>
-        </w:rPr>
-      </w:pPr>
-    </w:p>
-    <w:p>
-      <w:pPr>
-        <w:rPr>
-          <w:lang w:val="en-US"/>
-        </w:rPr>
-      </w:pPr>
-    </w:p>
-    <w:p>
-      <w:pPr>
-        <w:rPr>
-          <w:lang w:val="en-US"/>
-        </w:rPr>
-      </w:pPr>
-    </w:p>
-    <w:p>
-      <w:pPr>
-        <w:rPr>
-          <w:lang w:val="en-US"/>
-        </w:rPr>
-      </w:pPr>
-    </w:p>
-    <w:p>
-      <w:pPr>
-        <w:rPr>
-          <w:lang w:val="en-US"/>
-        </w:rPr>
-      </w:pPr>
-      <w:r>
-        <w:rPr>
-          <w:lang w:val="en-US"/>
-        </w:rPr>
-        <w:t>// --- Important Resources</w:t>
-      </w:r>
-    </w:p>
-    <w:p>
-      <w:pPr>
-        <w:rPr>
-          <w:lang w:val="en-US"/>
-        </w:rPr>
-      </w:pPr>
-      <w:r>
-        <w:rPr>
-          <w:lang w:val="en-US"/>
-        </w:rPr>
-        <w:t>All the Algorithms which we should know before apply to Google</w:t>
-      </w:r>
-    </w:p>
-    <w:p>
-      <w:pPr>
-        <w:rPr>
-          <w:lang w:val="en-US"/>
-        </w:rPr>
-      </w:pPr>
-      <w:r>
-        <w:rPr>
-          <w:noProof/>
-        </w:rPr>
         <w:drawing>
           <wp:inline distT="0" distB="0" distL="0" distR="0" wp14:anchorId="4F0AF131" wp14:editId="71D3C156">
             <wp:extent cx="3683000" cy="2072045"/>
@@ -2022,7 +2070,6 @@
         <w:rPr>
           <w:lang w:val="en-US"/>
         </w:rPr>
-        <w:lastRenderedPageBreak/>
         <w:t xml:space="preserve">~ </w:t>
       </w:r>
       <w:hyperlink r:id="rId8" w:history="1">

</xml_diff>

<commit_message>
Adding Use Cases in DSF
</commit_message>
<xml_diff>
--- a/00.docx
+++ b/00.docx
@@ -649,7 +649,21 @@
         <w:rPr>
           <w:lang w:val="en-US"/>
         </w:rPr>
-        <w:t>The Concept behind the Algorithm is we select a value and place them in its correct position like all the elements in left hand side is less then the value and all the elements on right hand side are greater than the selected value.</w:t>
+        <w:t xml:space="preserve">The Concept behind the Algorithm is we select a value and place them in its correct position like all the elements in left hand side is less </w:t>
+      </w:r>
+      <w:proofErr w:type="spellStart"/>
+      <w:r>
+        <w:rPr>
+          <w:lang w:val="en-US"/>
+        </w:rPr>
+        <w:t>then</w:t>
+      </w:r>
+      <w:proofErr w:type="spellEnd"/>
+      <w:r>
+        <w:rPr>
+          <w:lang w:val="en-US"/>
+        </w:rPr>
+        <w:t xml:space="preserve"> the value and all the elements on right hand side are greater than the selected value.</w:t>
       </w:r>
     </w:p>
     <w:p>
@@ -894,6 +908,19 @@
           <w:lang w:val="en-US"/>
         </w:rPr>
         <w:t>IFO</w:t>
+      </w:r>
+    </w:p>
+    <w:p>
+      <w:pPr>
+        <w:rPr>
+          <w:lang w:val="en-US"/>
+        </w:rPr>
+      </w:pPr>
+      <w:r>
+        <w:rPr>
+          <w:lang w:val="en-US"/>
+        </w:rPr>
+        <w:t xml:space="preserve">I have to spend some more time to understand this </w:t>
       </w:r>
     </w:p>
     <w:p>
@@ -1252,6 +1279,7 @@
         <w:rPr>
           <w:lang w:val="en-US"/>
         </w:rPr>
+        <w:lastRenderedPageBreak/>
         <w:t xml:space="preserve">Graphs: </w:t>
       </w:r>
     </w:p>
@@ -1263,6 +1291,53 @@
       </w:pPr>
       <w:r>
         <w:rPr>
+          <w:noProof/>
+        </w:rPr>
+        <w:drawing>
+          <wp:inline distT="0" distB="0" distL="0" distR="0" wp14:anchorId="574050D7" wp14:editId="3759C107">
+            <wp:extent cx="2808514" cy="1579128"/>
+            <wp:effectExtent l="0" t="0" r="0" b="2540"/>
+            <wp:docPr id="1046559981" name="Picture 1"/>
+            <wp:cNvGraphicFramePr>
+              <a:graphicFrameLocks xmlns:a="http://schemas.openxmlformats.org/drawingml/2006/main" noChangeAspect="1"/>
+            </wp:cNvGraphicFramePr>
+            <a:graphic xmlns:a="http://schemas.openxmlformats.org/drawingml/2006/main">
+              <a:graphicData uri="http://schemas.openxmlformats.org/drawingml/2006/picture">
+                <pic:pic xmlns:pic="http://schemas.openxmlformats.org/drawingml/2006/picture">
+                  <pic:nvPicPr>
+                    <pic:cNvPr id="1046559981" name=""/>
+                    <pic:cNvPicPr/>
+                  </pic:nvPicPr>
+                  <pic:blipFill>
+                    <a:blip r:embed="rId7"/>
+                    <a:stretch>
+                      <a:fillRect/>
+                    </a:stretch>
+                  </pic:blipFill>
+                  <pic:spPr>
+                    <a:xfrm>
+                      <a:off x="0" y="0"/>
+                      <a:ext cx="2812263" cy="1581236"/>
+                    </a:xfrm>
+                    <a:prstGeom prst="rect">
+                      <a:avLst/>
+                    </a:prstGeom>
+                  </pic:spPr>
+                </pic:pic>
+              </a:graphicData>
+            </a:graphic>
+          </wp:inline>
+        </w:drawing>
+      </w:r>
+    </w:p>
+    <w:p>
+      <w:pPr>
+        <w:rPr>
+          <w:lang w:val="en-US"/>
+        </w:rPr>
+      </w:pPr>
+      <w:r>
+        <w:rPr>
           <w:lang w:val="en-US"/>
         </w:rPr>
         <w:t xml:space="preserve">01: </w:t>
@@ -1290,34 +1365,400 @@
         <w:rPr>
           <w:lang w:val="en-US"/>
         </w:rPr>
+        <w:t xml:space="preserve">02: </w:t>
+      </w:r>
+      <w:r>
+        <w:rPr>
+          <w:lang w:val="en-US"/>
+        </w:rPr>
+        <w:t>Depth-First Search (DFS)</w:t>
+      </w:r>
+      <w:r>
+        <w:rPr>
+          <w:lang w:val="en-US"/>
+        </w:rPr>
+        <w:t xml:space="preserve"> </w:t>
+      </w:r>
+    </w:p>
+    <w:p>
+      <w:pPr>
+        <w:rPr>
+          <w:lang w:val="en-US"/>
+        </w:rPr>
+      </w:pPr>
+      <w:r>
+        <w:rPr>
+          <w:lang w:val="en-US"/>
+        </w:rPr>
+        <w:t>03 Flood Fill</w:t>
+      </w:r>
+    </w:p>
+    <w:p>
+      <w:pPr>
+        <w:pStyle w:val="Heading1"/>
+        <w:rPr>
+          <w:lang w:val="en-US"/>
+        </w:rPr>
+      </w:pPr>
+      <w:r>
+        <w:rPr>
+          <w:lang w:val="en-US"/>
+        </w:rPr>
+        <w:t>Dynamic Programming</w:t>
+      </w:r>
+      <w:r>
+        <w:rPr>
+          <w:lang w:val="en-US"/>
+        </w:rPr>
+        <w:t>:</w:t>
+      </w:r>
+    </w:p>
+    <w:p>
+      <w:pPr>
+        <w:rPr>
+          <w:lang w:val="en-US"/>
+        </w:rPr>
+      </w:pPr>
+    </w:p>
+    <w:p>
+      <w:pPr>
+        <w:rPr>
+          <w:lang w:val="en-US"/>
+        </w:rPr>
+      </w:pPr>
+      <w:r>
+        <w:rPr>
+          <w:lang w:val="en-US"/>
+        </w:rPr>
+        <w:t>01</w:t>
+      </w:r>
+      <w:r>
+        <w:rPr>
+          <w:lang w:val="en-US"/>
+        </w:rPr>
+        <w:t>:</w:t>
+      </w:r>
+      <w:r>
+        <w:rPr>
+          <w:lang w:val="en-US"/>
+        </w:rPr>
+        <w:t xml:space="preserve"> Knapsack Problem</w:t>
+      </w:r>
+    </w:p>
+    <w:p>
+      <w:pPr>
+        <w:rPr>
+          <w:lang w:val="en-US"/>
+        </w:rPr>
+      </w:pPr>
+      <w:r>
+        <w:rPr>
+          <w:lang w:val="en-US"/>
+        </w:rPr>
+        <w:t>02</w:t>
+      </w:r>
+      <w:r>
+        <w:rPr>
+          <w:lang w:val="en-US"/>
+        </w:rPr>
+        <w:t>:</w:t>
+      </w:r>
+      <w:r>
+        <w:rPr>
+          <w:lang w:val="en-US"/>
+        </w:rPr>
+        <w:t xml:space="preserve"> Longest Common Subsequence</w:t>
+      </w:r>
+    </w:p>
+    <w:p>
+      <w:pPr>
+        <w:rPr>
+          <w:lang w:val="en-US"/>
+        </w:rPr>
+      </w:pPr>
+    </w:p>
+    <w:p>
+      <w:pPr>
+        <w:pStyle w:val="Heading1"/>
+        <w:rPr>
+          <w:lang w:val="en-US"/>
+        </w:rPr>
+      </w:pPr>
+      <w:r>
+        <w:rPr>
+          <w:lang w:val="en-US"/>
+        </w:rPr>
+        <w:t>Linked list</w:t>
+      </w:r>
+      <w:r>
+        <w:rPr>
+          <w:lang w:val="en-US"/>
+        </w:rPr>
+        <w:t>:</w:t>
+      </w:r>
+    </w:p>
+    <w:p>
+      <w:pPr>
+        <w:rPr>
+          <w:lang w:val="en-US"/>
+        </w:rPr>
+      </w:pPr>
+    </w:p>
+    <w:p>
+      <w:pPr>
+        <w:rPr>
+          <w:lang w:val="en-US"/>
+        </w:rPr>
+      </w:pPr>
+      <w:r>
+        <w:rPr>
+          <w:lang w:val="en-US"/>
+        </w:rPr>
+        <w:t>01</w:t>
+      </w:r>
+      <w:r>
+        <w:rPr>
+          <w:lang w:val="en-US"/>
+        </w:rPr>
+        <w:t>:</w:t>
+      </w:r>
+      <w:r>
+        <w:rPr>
+          <w:lang w:val="en-US"/>
+        </w:rPr>
+        <w:t xml:space="preserve"> Single</w:t>
+      </w:r>
+    </w:p>
+    <w:p>
+      <w:pPr>
+        <w:rPr>
+          <w:lang w:val="en-US"/>
+        </w:rPr>
+      </w:pPr>
+      <w:r>
+        <w:rPr>
+          <w:lang w:val="en-US"/>
+        </w:rPr>
+        <w:t>02: Double</w:t>
+      </w:r>
+    </w:p>
+    <w:p>
+      <w:pPr>
+        <w:rPr>
+          <w:lang w:val="en-US"/>
+        </w:rPr>
+      </w:pPr>
+    </w:p>
+    <w:p>
+      <w:pPr>
+        <w:pStyle w:val="Heading1"/>
+        <w:rPr>
+          <w:lang w:val="en-US"/>
+        </w:rPr>
+      </w:pPr>
+      <w:r>
+        <w:rPr>
+          <w:lang w:val="en-US"/>
+        </w:rPr>
+        <w:t>Hash Table</w:t>
+      </w:r>
+      <w:r>
+        <w:rPr>
+          <w:lang w:val="en-US"/>
+        </w:rPr>
+        <w:t>:</w:t>
+      </w:r>
+    </w:p>
+    <w:p>
+      <w:pPr>
+        <w:rPr>
+          <w:lang w:val="en-US"/>
+        </w:rPr>
+      </w:pPr>
+    </w:p>
+    <w:p>
+      <w:pPr>
+        <w:rPr>
+          <w:lang w:val="en-US"/>
+        </w:rPr>
+      </w:pPr>
+      <w:r>
+        <w:rPr>
+          <w:lang w:val="en-US"/>
+        </w:rPr>
+        <w:t>01</w:t>
+      </w:r>
+      <w:r>
+        <w:rPr>
+          <w:lang w:val="en-US"/>
+        </w:rPr>
+        <w:t>:</w:t>
+      </w:r>
+      <w:r>
+        <w:rPr>
+          <w:lang w:val="en-US"/>
+        </w:rPr>
+        <w:t xml:space="preserve"> </w:t>
+      </w:r>
+      <w:r>
+        <w:rPr>
+          <w:lang w:val="en-US"/>
+        </w:rPr>
+        <w:t>W</w:t>
+      </w:r>
+      <w:r>
+        <w:rPr>
+          <w:lang w:val="en-US"/>
+        </w:rPr>
+        <w:t>ith collision</w:t>
+      </w:r>
+    </w:p>
+    <w:p>
+      <w:pPr>
+        <w:rPr>
+          <w:lang w:val="en-US"/>
+        </w:rPr>
+      </w:pPr>
+      <w:r>
+        <w:rPr>
+          <w:lang w:val="en-US"/>
+        </w:rPr>
+        <w:t xml:space="preserve">02 </w:t>
+      </w:r>
+      <w:r>
+        <w:rPr>
+          <w:lang w:val="en-US"/>
+        </w:rPr>
+        <w:t>W</w:t>
+      </w:r>
+      <w:r>
+        <w:rPr>
+          <w:lang w:val="en-US"/>
+        </w:rPr>
+        <w:t>ithout collision</w:t>
+      </w:r>
+    </w:p>
+    <w:p>
+      <w:pPr>
+        <w:rPr>
+          <w:lang w:val="en-US"/>
+        </w:rPr>
+      </w:pPr>
+    </w:p>
+    <w:p>
+      <w:pPr>
+        <w:pStyle w:val="Heading1"/>
+        <w:rPr>
+          <w:lang w:val="en-US"/>
+        </w:rPr>
+      </w:pPr>
+      <w:r>
+        <w:rPr>
+          <w:lang w:val="en-US"/>
+        </w:rPr>
+        <w:t xml:space="preserve">Tree Traversal: </w:t>
+      </w:r>
+    </w:p>
+    <w:p>
+      <w:pPr>
+        <w:rPr>
+          <w:lang w:val="en-US"/>
+        </w:rPr>
+      </w:pPr>
+      <w:r>
+        <w:rPr>
+          <w:lang w:val="en-US"/>
+        </w:rPr>
+        <w:t xml:space="preserve">Tree is a subpart/small part of the Graph </w:t>
+      </w:r>
+    </w:p>
+    <w:p>
+      <w:pPr>
+        <w:rPr>
+          <w:lang w:val="en-US"/>
+        </w:rPr>
+      </w:pPr>
+      <w:r>
+        <w:rPr>
+          <w:lang w:val="en-US"/>
+        </w:rPr>
+        <w:t>01: BFS</w:t>
+      </w:r>
+    </w:p>
+    <w:p>
+      <w:pPr>
+        <w:rPr>
+          <w:lang w:val="en-US"/>
+        </w:rPr>
+      </w:pPr>
+      <w:r>
+        <w:rPr>
+          <w:lang w:val="en-US"/>
+        </w:rPr>
+        <w:t>02: DFS</w:t>
+      </w:r>
+    </w:p>
+    <w:p>
+      <w:pPr>
+        <w:rPr>
+          <w:lang w:val="en-US"/>
+        </w:rPr>
+      </w:pPr>
+      <w:r>
+        <w:rPr>
+          <w:lang w:val="en-US"/>
+        </w:rPr>
+        <w:t>03: Binary Search</w:t>
+      </w:r>
+    </w:p>
+    <w:p>
+      <w:pPr>
+        <w:rPr>
+          <w:lang w:val="en-US"/>
+        </w:rPr>
+      </w:pPr>
+    </w:p>
+    <w:p>
+      <w:pPr>
+        <w:pStyle w:val="Heading1"/>
+        <w:rPr>
+          <w:lang w:val="en-US"/>
+        </w:rPr>
+      </w:pPr>
+      <w:r>
+        <w:rPr>
+          <w:lang w:val="en-US"/>
+        </w:rPr>
         <w:lastRenderedPageBreak/>
-        <w:t xml:space="preserve">02: </w:t>
-      </w:r>
-      <w:r>
-        <w:rPr>
-          <w:lang w:val="en-US"/>
-        </w:rPr>
-        <w:t>Depth-First Search (DFS)</w:t>
-      </w:r>
-      <w:r>
-        <w:rPr>
-          <w:lang w:val="en-US"/>
-        </w:rPr>
-        <w:t xml:space="preserve"> </w:t>
-      </w:r>
-    </w:p>
-    <w:p>
-      <w:pPr>
-        <w:rPr>
-          <w:lang w:val="en-US"/>
-        </w:rPr>
-      </w:pPr>
-      <w:r>
-        <w:rPr>
-          <w:lang w:val="en-US"/>
-        </w:rPr>
-        <w:t>03 Flood Fill</w:t>
-      </w:r>
+        <w:t>Two Pointers:</w:t>
+      </w:r>
+    </w:p>
+    <w:p>
+      <w:pPr>
+        <w:rPr>
+          <w:lang w:val="en-US"/>
+        </w:rPr>
+      </w:pPr>
+    </w:p>
+    <w:p>
+      <w:pPr>
+        <w:rPr>
+          <w:lang w:val="en-US"/>
+        </w:rPr>
+      </w:pPr>
+      <w:r>
+        <w:rPr>
+          <w:lang w:val="en-US"/>
+        </w:rPr>
+        <w:t>01: Simple two pointer</w:t>
+      </w:r>
+    </w:p>
+    <w:p>
+      <w:pPr>
+        <w:rPr>
+          <w:lang w:val="en-US"/>
+        </w:rPr>
+      </w:pPr>
     </w:p>
     <w:p>
       <w:pPr>
@@ -1330,7 +1771,13 @@
         <w:rPr>
           <w:lang w:val="en-US"/>
         </w:rPr>
-        <w:t>Dynamic Programming</w:t>
+        <w:t>B</w:t>
+      </w:r>
+      <w:r>
+        <w:rPr>
+          <w:lang w:val="en-US"/>
+        </w:rPr>
+        <w:t>acktracking</w:t>
       </w:r>
       <w:r>
         <w:rPr>
@@ -1368,20 +1815,300 @@
         <w:rPr>
           <w:lang w:val="en-US"/>
         </w:rPr>
-        <w:t xml:space="preserve"> Knapsack Problem</w:t>
-      </w:r>
-    </w:p>
-    <w:p>
-      <w:pPr>
-        <w:rPr>
-          <w:lang w:val="en-US"/>
-        </w:rPr>
-      </w:pPr>
-      <w:r>
-        <w:rPr>
-          <w:lang w:val="en-US"/>
-        </w:rPr>
-        <w:t>02</w:t>
+        <w:t xml:space="preserve"> General purpose</w:t>
+      </w:r>
+    </w:p>
+    <w:p>
+      <w:pPr>
+        <w:rPr>
+          <w:lang w:val="en-US"/>
+        </w:rPr>
+      </w:pPr>
+      <w:r>
+        <w:rPr>
+          <w:lang w:val="en-US"/>
+        </w:rPr>
+        <w:t>02: Simple Example</w:t>
+      </w:r>
+    </w:p>
+    <w:p>
+      <w:pPr>
+        <w:rPr>
+          <w:lang w:val="en-US"/>
+        </w:rPr>
+      </w:pPr>
+    </w:p>
+    <w:p>
+      <w:pPr>
+        <w:pStyle w:val="Heading1"/>
+        <w:rPr>
+          <w:lang w:val="en-US"/>
+        </w:rPr>
+      </w:pPr>
+      <w:r>
+        <w:rPr>
+          <w:lang w:val="en-US"/>
+        </w:rPr>
+        <w:t xml:space="preserve">Binary Heaps: </w:t>
+      </w:r>
+    </w:p>
+    <w:p>
+      <w:pPr>
+        <w:rPr>
+          <w:lang w:val="en-US"/>
+        </w:rPr>
+      </w:pPr>
+    </w:p>
+    <w:p>
+      <w:pPr>
+        <w:pStyle w:val="Heading1"/>
+        <w:rPr>
+          <w:lang w:val="en-US"/>
+        </w:rPr>
+      </w:pPr>
+      <w:r>
+        <w:rPr>
+          <w:lang w:val="en-US"/>
+        </w:rPr>
+        <w:t>Union Find</w:t>
+      </w:r>
+    </w:p>
+    <w:p>
+      <w:pPr>
+        <w:rPr>
+          <w:lang w:val="en-US"/>
+        </w:rPr>
+      </w:pPr>
+    </w:p>
+    <w:p>
+      <w:pPr>
+        <w:pStyle w:val="Heading1"/>
+        <w:rPr>
+          <w:lang w:val="en-US"/>
+        </w:rPr>
+      </w:pPr>
+      <w:r>
+        <w:rPr>
+          <w:lang w:val="en-US"/>
+        </w:rPr>
+        <w:t xml:space="preserve">Ad hoc / String manipulation: </w:t>
+      </w:r>
+    </w:p>
+    <w:p>
+      <w:pPr>
+        <w:rPr>
+          <w:lang w:val="en-US"/>
+        </w:rPr>
+      </w:pPr>
+    </w:p>
+    <w:p>
+      <w:pPr>
+        <w:pStyle w:val="Heading1"/>
+        <w:rPr>
+          <w:lang w:val="en-US"/>
+        </w:rPr>
+      </w:pPr>
+      <w:r>
+        <w:rPr>
+          <w:lang w:val="en-US"/>
+        </w:rPr>
+        <w:t>Greedy Algorithm:</w:t>
+      </w:r>
+    </w:p>
+    <w:p>
+      <w:pPr>
+        <w:rPr>
+          <w:lang w:val="en-US"/>
+        </w:rPr>
+      </w:pPr>
+    </w:p>
+    <w:p>
+      <w:pPr>
+        <w:pStyle w:val="Heading1"/>
+        <w:rPr>
+          <w:lang w:val="en-US"/>
+        </w:rPr>
+      </w:pPr>
+      <w:r>
+        <w:rPr>
+          <w:lang w:val="en-US"/>
+        </w:rPr>
+        <w:t>Trie:</w:t>
+      </w:r>
+    </w:p>
+    <w:p>
+      <w:pPr>
+        <w:pStyle w:val="Heading1"/>
+        <w:rPr>
+          <w:lang w:val="en-US"/>
+        </w:rPr>
+      </w:pPr>
+      <w:r>
+        <w:rPr>
+          <w:lang w:val="en-US"/>
+        </w:rPr>
+        <w:t>Segment Tree:</w:t>
+      </w:r>
+      <w:r>
+        <w:rPr>
+          <w:lang w:val="en-US"/>
+        </w:rPr>
+        <w:tab/>
+      </w:r>
+    </w:p>
+    <w:p>
+      <w:pPr>
+        <w:pStyle w:val="Heading1"/>
+        <w:rPr>
+          <w:lang w:val="en-US"/>
+        </w:rPr>
+      </w:pPr>
+      <w:r>
+        <w:rPr>
+          <w:lang w:val="en-US"/>
+        </w:rPr>
+        <w:t>Fenwick Trees:</w:t>
+      </w:r>
+    </w:p>
+    <w:p>
+      <w:pPr>
+        <w:pStyle w:val="Heading1"/>
+        <w:rPr>
+          <w:lang w:val="en-US"/>
+        </w:rPr>
+      </w:pPr>
+      <w:r>
+        <w:rPr>
+          <w:lang w:val="en-US"/>
+        </w:rPr>
+        <w:t xml:space="preserve">Bitmask: </w:t>
+      </w:r>
+    </w:p>
+    <w:p>
+      <w:pPr>
+        <w:rPr>
+          <w:lang w:val="en-US"/>
+        </w:rPr>
+      </w:pPr>
+    </w:p>
+    <w:p>
+      <w:pPr>
+        <w:rPr>
+          <w:lang w:val="en-US"/>
+        </w:rPr>
+      </w:pPr>
+      <w:r>
+        <w:rPr>
+          <w:lang w:val="en-US"/>
+        </w:rPr>
+        <w:t>Linear Data Structure</w:t>
+      </w:r>
+    </w:p>
+    <w:p>
+      <w:pPr>
+        <w:pStyle w:val="ListParagraph"/>
+        <w:numPr>
+          <w:ilvl w:val="0"/>
+          <w:numId w:val="1"/>
+        </w:numPr>
+        <w:rPr>
+          <w:lang w:val="en-US"/>
+        </w:rPr>
+      </w:pPr>
+      <w:r>
+        <w:rPr>
+          <w:lang w:val="en-US"/>
+        </w:rPr>
+        <w:t>Array</w:t>
+      </w:r>
+    </w:p>
+    <w:p>
+      <w:pPr>
+        <w:pStyle w:val="ListParagraph"/>
+        <w:numPr>
+          <w:ilvl w:val="0"/>
+          <w:numId w:val="1"/>
+        </w:numPr>
+        <w:rPr>
+          <w:lang w:val="en-US"/>
+        </w:rPr>
+      </w:pPr>
+      <w:r>
+        <w:rPr>
+          <w:lang w:val="en-US"/>
+        </w:rPr>
+        <w:t>Linked list</w:t>
+      </w:r>
+    </w:p>
+    <w:p>
+      <w:pPr>
+        <w:pStyle w:val="ListParagraph"/>
+        <w:numPr>
+          <w:ilvl w:val="0"/>
+          <w:numId w:val="1"/>
+        </w:numPr>
+        <w:rPr>
+          <w:lang w:val="en-US"/>
+        </w:rPr>
+      </w:pPr>
+      <w:r>
+        <w:rPr>
+          <w:lang w:val="en-US"/>
+        </w:rPr>
+        <w:t>Stack</w:t>
+      </w:r>
+    </w:p>
+    <w:p>
+      <w:pPr>
+        <w:rPr>
+          <w:lang w:val="en-US"/>
+        </w:rPr>
+      </w:pPr>
+      <w:r>
+        <w:rPr>
+          <w:lang w:val="en-US"/>
+        </w:rPr>
+        <w:t>Non-Linear Data Structure</w:t>
+      </w:r>
+    </w:p>
+    <w:p>
+      <w:pPr>
+        <w:pStyle w:val="ListParagraph"/>
+        <w:numPr>
+          <w:ilvl w:val="0"/>
+          <w:numId w:val="1"/>
+        </w:numPr>
+        <w:rPr>
+          <w:lang w:val="en-US"/>
+        </w:rPr>
+      </w:pPr>
+      <w:r>
+        <w:rPr>
+          <w:lang w:val="en-US"/>
+        </w:rPr>
+        <w:t>Graphs</w:t>
+      </w:r>
+    </w:p>
+    <w:p>
+      <w:pPr>
+        <w:rPr>
+          <w:lang w:val="en-US"/>
+        </w:rPr>
+      </w:pPr>
+    </w:p>
+    <w:p>
+      <w:pPr>
+        <w:pStyle w:val="Heading1"/>
+        <w:rPr>
+          <w:lang w:val="en-US"/>
+        </w:rPr>
+      </w:pPr>
+      <w:r>
+        <w:rPr>
+          <w:lang w:val="en-US"/>
+        </w:rPr>
+        <w:lastRenderedPageBreak/>
+        <w:t>Time Complexity</w:t>
       </w:r>
       <w:r>
         <w:rPr>
@@ -1389,554 +2116,13 @@
         </w:rPr>
         <w:t>:</w:t>
       </w:r>
-      <w:r>
-        <w:rPr>
-          <w:lang w:val="en-US"/>
-        </w:rPr>
-        <w:t xml:space="preserve"> Longest Common Subsequence</w:t>
-      </w:r>
-    </w:p>
-    <w:p>
-      <w:pPr>
-        <w:rPr>
-          <w:lang w:val="en-US"/>
-        </w:rPr>
-      </w:pPr>
-    </w:p>
-    <w:p>
-      <w:pPr>
-        <w:pStyle w:val="Heading1"/>
-        <w:rPr>
-          <w:lang w:val="en-US"/>
-        </w:rPr>
-      </w:pPr>
-      <w:r>
-        <w:rPr>
-          <w:lang w:val="en-US"/>
-        </w:rPr>
-        <w:t>Linked list</w:t>
-      </w:r>
-      <w:r>
-        <w:rPr>
-          <w:lang w:val="en-US"/>
-        </w:rPr>
-        <w:t>:</w:t>
-      </w:r>
-    </w:p>
-    <w:p>
-      <w:pPr>
-        <w:rPr>
-          <w:lang w:val="en-US"/>
-        </w:rPr>
-      </w:pPr>
-    </w:p>
-    <w:p>
-      <w:pPr>
-        <w:rPr>
-          <w:lang w:val="en-US"/>
-        </w:rPr>
-      </w:pPr>
-      <w:r>
-        <w:rPr>
-          <w:lang w:val="en-US"/>
-        </w:rPr>
-        <w:t>01</w:t>
-      </w:r>
-      <w:r>
-        <w:rPr>
-          <w:lang w:val="en-US"/>
-        </w:rPr>
-        <w:t>:</w:t>
-      </w:r>
-      <w:r>
-        <w:rPr>
-          <w:lang w:val="en-US"/>
-        </w:rPr>
-        <w:t xml:space="preserve"> Single</w:t>
-      </w:r>
-    </w:p>
-    <w:p>
-      <w:pPr>
-        <w:rPr>
-          <w:lang w:val="en-US"/>
-        </w:rPr>
-      </w:pPr>
-      <w:r>
-        <w:rPr>
-          <w:lang w:val="en-US"/>
-        </w:rPr>
-        <w:t>02: Double</w:t>
-      </w:r>
-    </w:p>
-    <w:p>
-      <w:pPr>
-        <w:rPr>
-          <w:lang w:val="en-US"/>
-        </w:rPr>
-      </w:pPr>
-    </w:p>
-    <w:p>
-      <w:pPr>
-        <w:pStyle w:val="Heading1"/>
-        <w:rPr>
-          <w:lang w:val="en-US"/>
-        </w:rPr>
-      </w:pPr>
-      <w:r>
-        <w:rPr>
-          <w:lang w:val="en-US"/>
-        </w:rPr>
-        <w:t>Hash Table</w:t>
-      </w:r>
-      <w:r>
-        <w:rPr>
-          <w:lang w:val="en-US"/>
-        </w:rPr>
-        <w:t>:</w:t>
-      </w:r>
-    </w:p>
-    <w:p>
-      <w:pPr>
-        <w:rPr>
-          <w:lang w:val="en-US"/>
-        </w:rPr>
-      </w:pPr>
-    </w:p>
-    <w:p>
-      <w:pPr>
-        <w:rPr>
-          <w:lang w:val="en-US"/>
-        </w:rPr>
-      </w:pPr>
-      <w:r>
-        <w:rPr>
-          <w:lang w:val="en-US"/>
-        </w:rPr>
-        <w:t>01</w:t>
-      </w:r>
-      <w:r>
-        <w:rPr>
-          <w:lang w:val="en-US"/>
-        </w:rPr>
-        <w:t>:</w:t>
-      </w:r>
-      <w:r>
-        <w:rPr>
-          <w:lang w:val="en-US"/>
-        </w:rPr>
-        <w:t xml:space="preserve"> </w:t>
-      </w:r>
-      <w:r>
-        <w:rPr>
-          <w:lang w:val="en-US"/>
-        </w:rPr>
-        <w:t>W</w:t>
-      </w:r>
-      <w:r>
-        <w:rPr>
-          <w:lang w:val="en-US"/>
-        </w:rPr>
-        <w:t>ith collision</w:t>
-      </w:r>
-    </w:p>
-    <w:p>
-      <w:pPr>
-        <w:rPr>
-          <w:lang w:val="en-US"/>
-        </w:rPr>
-      </w:pPr>
-      <w:r>
-        <w:rPr>
-          <w:lang w:val="en-US"/>
-        </w:rPr>
-        <w:t xml:space="preserve">02 </w:t>
-      </w:r>
-      <w:r>
-        <w:rPr>
-          <w:lang w:val="en-US"/>
-        </w:rPr>
-        <w:t>W</w:t>
-      </w:r>
-      <w:r>
-        <w:rPr>
-          <w:lang w:val="en-US"/>
-        </w:rPr>
-        <w:t>ithout collision</w:t>
-      </w:r>
-    </w:p>
-    <w:p>
-      <w:pPr>
-        <w:rPr>
-          <w:lang w:val="en-US"/>
-        </w:rPr>
-      </w:pPr>
-    </w:p>
-    <w:p>
-      <w:pPr>
-        <w:pStyle w:val="Heading1"/>
-        <w:rPr>
-          <w:lang w:val="en-US"/>
-        </w:rPr>
-      </w:pPr>
-      <w:r>
-        <w:rPr>
-          <w:lang w:val="en-US"/>
-        </w:rPr>
-        <w:t xml:space="preserve">Tree Traversal: </w:t>
-      </w:r>
-    </w:p>
-    <w:p>
-      <w:pPr>
-        <w:rPr>
-          <w:lang w:val="en-US"/>
-        </w:rPr>
-      </w:pPr>
-    </w:p>
-    <w:p>
-      <w:pPr>
-        <w:rPr>
-          <w:lang w:val="en-US"/>
-        </w:rPr>
-      </w:pPr>
-      <w:r>
-        <w:rPr>
-          <w:lang w:val="en-US"/>
-        </w:rPr>
-        <w:t>01: BFS</w:t>
-      </w:r>
-    </w:p>
-    <w:p>
-      <w:pPr>
-        <w:rPr>
-          <w:lang w:val="en-US"/>
-        </w:rPr>
-      </w:pPr>
-      <w:r>
-        <w:rPr>
-          <w:lang w:val="en-US"/>
-        </w:rPr>
-        <w:t>02: DFS</w:t>
-      </w:r>
-    </w:p>
-    <w:p>
-      <w:pPr>
-        <w:rPr>
-          <w:lang w:val="en-US"/>
-        </w:rPr>
-      </w:pPr>
-      <w:r>
-        <w:rPr>
-          <w:lang w:val="en-US"/>
-        </w:rPr>
-        <w:t>03: Binary Search</w:t>
-      </w:r>
-    </w:p>
-    <w:p>
-      <w:pPr>
-        <w:rPr>
-          <w:lang w:val="en-US"/>
-        </w:rPr>
-      </w:pPr>
-    </w:p>
-    <w:p>
-      <w:pPr>
-        <w:pStyle w:val="Heading1"/>
-        <w:rPr>
-          <w:lang w:val="en-US"/>
-        </w:rPr>
-      </w:pPr>
-      <w:r>
-        <w:rPr>
-          <w:lang w:val="en-US"/>
-        </w:rPr>
-        <w:t>Two Pointers:</w:t>
-      </w:r>
-    </w:p>
-    <w:p>
-      <w:pPr>
-        <w:rPr>
-          <w:lang w:val="en-US"/>
-        </w:rPr>
-      </w:pPr>
-    </w:p>
-    <w:p>
-      <w:pPr>
-        <w:rPr>
-          <w:lang w:val="en-US"/>
-        </w:rPr>
-      </w:pPr>
-      <w:r>
-        <w:rPr>
-          <w:lang w:val="en-US"/>
-        </w:rPr>
-        <w:t>01: Simple two pointer</w:t>
-      </w:r>
-    </w:p>
-    <w:p>
-      <w:pPr>
-        <w:rPr>
-          <w:lang w:val="en-US"/>
-        </w:rPr>
-      </w:pPr>
-    </w:p>
-    <w:p>
-      <w:pPr>
-        <w:pStyle w:val="Heading1"/>
-        <w:rPr>
-          <w:lang w:val="en-US"/>
-        </w:rPr>
-      </w:pPr>
-      <w:r>
-        <w:rPr>
-          <w:lang w:val="en-US"/>
-        </w:rPr>
-        <w:t>B</w:t>
-      </w:r>
-      <w:r>
-        <w:rPr>
-          <w:lang w:val="en-US"/>
-        </w:rPr>
-        <w:t>acktracking</w:t>
-      </w:r>
-      <w:r>
-        <w:rPr>
-          <w:lang w:val="en-US"/>
-        </w:rPr>
-        <w:t>:</w:t>
-      </w:r>
-    </w:p>
-    <w:p>
-      <w:pPr>
-        <w:rPr>
-          <w:lang w:val="en-US"/>
-        </w:rPr>
-      </w:pPr>
-    </w:p>
-    <w:p>
-      <w:pPr>
-        <w:rPr>
-          <w:lang w:val="en-US"/>
-        </w:rPr>
-      </w:pPr>
-      <w:r>
-        <w:rPr>
-          <w:lang w:val="en-US"/>
-        </w:rPr>
-        <w:t>01</w:t>
-      </w:r>
-      <w:r>
-        <w:rPr>
-          <w:lang w:val="en-US"/>
-        </w:rPr>
-        <w:t>:</w:t>
-      </w:r>
-      <w:r>
-        <w:rPr>
-          <w:lang w:val="en-US"/>
-        </w:rPr>
-        <w:t xml:space="preserve"> General purpose</w:t>
-      </w:r>
-    </w:p>
-    <w:p>
-      <w:pPr>
-        <w:rPr>
-          <w:lang w:val="en-US"/>
-        </w:rPr>
-      </w:pPr>
-      <w:r>
-        <w:rPr>
-          <w:lang w:val="en-US"/>
-        </w:rPr>
-        <w:lastRenderedPageBreak/>
-        <w:t>02: Simple Example</w:t>
-      </w:r>
-    </w:p>
-    <w:p>
-      <w:pPr>
-        <w:rPr>
-          <w:lang w:val="en-US"/>
-        </w:rPr>
-      </w:pPr>
-    </w:p>
-    <w:p>
-      <w:pPr>
-        <w:pStyle w:val="Heading1"/>
-        <w:rPr>
-          <w:lang w:val="en-US"/>
-        </w:rPr>
-      </w:pPr>
-      <w:r>
-        <w:rPr>
-          <w:lang w:val="en-US"/>
-        </w:rPr>
-        <w:t xml:space="preserve">Binary Heaps: </w:t>
-      </w:r>
-    </w:p>
-    <w:p>
-      <w:pPr>
-        <w:rPr>
-          <w:lang w:val="en-US"/>
-        </w:rPr>
-      </w:pPr>
-    </w:p>
-    <w:p>
-      <w:pPr>
-        <w:pStyle w:val="Heading1"/>
-        <w:rPr>
-          <w:lang w:val="en-US"/>
-        </w:rPr>
-      </w:pPr>
-      <w:r>
-        <w:rPr>
-          <w:lang w:val="en-US"/>
-        </w:rPr>
-        <w:t>Union Find</w:t>
-      </w:r>
-    </w:p>
-    <w:p>
-      <w:pPr>
-        <w:rPr>
-          <w:lang w:val="en-US"/>
-        </w:rPr>
-      </w:pPr>
-    </w:p>
-    <w:p>
-      <w:pPr>
-        <w:pStyle w:val="Heading1"/>
-        <w:rPr>
-          <w:lang w:val="en-US"/>
-        </w:rPr>
-      </w:pPr>
-      <w:r>
-        <w:rPr>
-          <w:lang w:val="en-US"/>
-        </w:rPr>
-        <w:t xml:space="preserve">Ad hoc / String manipulation: </w:t>
-      </w:r>
-    </w:p>
-    <w:p>
-      <w:pPr>
-        <w:rPr>
-          <w:lang w:val="en-US"/>
-        </w:rPr>
-      </w:pPr>
-    </w:p>
-    <w:p>
-      <w:pPr>
-        <w:pStyle w:val="Heading1"/>
-        <w:rPr>
-          <w:lang w:val="en-US"/>
-        </w:rPr>
-      </w:pPr>
-      <w:r>
-        <w:rPr>
-          <w:lang w:val="en-US"/>
-        </w:rPr>
-        <w:t>Greedy Algorithm:</w:t>
-      </w:r>
-    </w:p>
-    <w:p>
-      <w:pPr>
-        <w:rPr>
-          <w:lang w:val="en-US"/>
-        </w:rPr>
-      </w:pPr>
-    </w:p>
-    <w:p>
-      <w:pPr>
-        <w:pStyle w:val="Heading1"/>
-        <w:rPr>
-          <w:lang w:val="en-US"/>
-        </w:rPr>
-      </w:pPr>
-      <w:r>
-        <w:rPr>
-          <w:lang w:val="en-US"/>
-        </w:rPr>
-        <w:t>Trie:</w:t>
-      </w:r>
-    </w:p>
-    <w:p>
-      <w:pPr>
-        <w:pStyle w:val="Heading1"/>
-        <w:rPr>
-          <w:lang w:val="en-US"/>
-        </w:rPr>
-      </w:pPr>
-      <w:r>
-        <w:rPr>
-          <w:lang w:val="en-US"/>
-        </w:rPr>
-        <w:t>Segment Tree:</w:t>
-      </w:r>
-      <w:r>
-        <w:rPr>
-          <w:lang w:val="en-US"/>
-        </w:rPr>
-        <w:tab/>
-      </w:r>
-    </w:p>
-    <w:p>
-      <w:pPr>
-        <w:pStyle w:val="Heading1"/>
-        <w:rPr>
-          <w:lang w:val="en-US"/>
-        </w:rPr>
-      </w:pPr>
-      <w:r>
-        <w:rPr>
-          <w:lang w:val="en-US"/>
-        </w:rPr>
-        <w:t>Fenwick Trees:</w:t>
-      </w:r>
-    </w:p>
-    <w:p>
-      <w:pPr>
-        <w:pStyle w:val="Heading1"/>
-        <w:rPr>
-          <w:lang w:val="en-US"/>
-        </w:rPr>
-      </w:pPr>
-      <w:r>
-        <w:rPr>
-          <w:lang w:val="en-US"/>
-        </w:rPr>
-        <w:t xml:space="preserve">Bitmask: </w:t>
-      </w:r>
-    </w:p>
-    <w:p>
-      <w:pPr>
-        <w:rPr>
-          <w:lang w:val="en-US"/>
-        </w:rPr>
-      </w:pPr>
-    </w:p>
-    <w:p>
-      <w:pPr>
-        <w:rPr>
-          <w:lang w:val="en-US"/>
-        </w:rPr>
-      </w:pPr>
-    </w:p>
-    <w:p>
-      <w:pPr>
-        <w:pStyle w:val="Heading1"/>
-        <w:rPr>
-          <w:lang w:val="en-US"/>
-        </w:rPr>
-      </w:pPr>
-      <w:r>
-        <w:rPr>
-          <w:lang w:val="en-US"/>
-        </w:rPr>
-        <w:t>Time Complexity</w:t>
-      </w:r>
-      <w:r>
-        <w:rPr>
-          <w:lang w:val="en-US"/>
-        </w:rPr>
-        <w:t>:</w:t>
-      </w:r>
+    </w:p>
+    <w:p>
+      <w:pPr>
+        <w:rPr>
+          <w:lang w:val="en-US"/>
+        </w:rPr>
+      </w:pPr>
     </w:p>
     <w:p>
       <w:pPr>
@@ -2002,7 +2188,6 @@
         <w:rPr>
           <w:noProof/>
         </w:rPr>
-        <w:lastRenderedPageBreak/>
         <w:drawing>
           <wp:inline distT="0" distB="0" distL="0" distR="0" wp14:anchorId="4F0AF131" wp14:editId="71D3C156">
             <wp:extent cx="3683000" cy="2072045"/>
@@ -2019,7 +2204,7 @@
                     <pic:cNvPicPr/>
                   </pic:nvPicPr>
                   <pic:blipFill>
-                    <a:blip r:embed="rId7"/>
+                    <a:blip r:embed="rId8"/>
                     <a:stretch>
                       <a:fillRect/>
                     </a:stretch>
@@ -2072,7 +2257,7 @@
         </w:rPr>
         <w:t xml:space="preserve">~ </w:t>
       </w:r>
-      <w:hyperlink r:id="rId8" w:history="1">
+      <w:hyperlink r:id="rId9" w:history="1">
         <w:r>
           <w:rPr>
             <w:rStyle w:val="Hyperlink"/>
@@ -2114,7 +2299,7 @@
         </w:rPr>
         <w:t xml:space="preserve">~ </w:t>
       </w:r>
-      <w:hyperlink r:id="rId9" w:history="1">
+      <w:hyperlink r:id="rId10" w:history="1">
         <w:r>
           <w:rPr>
             <w:rStyle w:val="Hyperlink"/>

</xml_diff>

<commit_message>
Working on Stack Using Linked List
</commit_message>
<xml_diff>
--- a/00.docx
+++ b/00.docx
@@ -65,6 +65,16 @@
           <w:lang w:val="en-US"/>
         </w:rPr>
         <w:t>01: Bubble Sort</w:t>
+      </w:r>
+      <w:r>
+        <w:rPr>
+          <w:b/>
+          <w:bCs/>
+          <w:sz w:val="26"/>
+          <w:szCs w:val="26"/>
+          <w:lang w:val="en-US"/>
+        </w:rPr>
+        <w:t xml:space="preserve"> O(n)</w:t>
       </w:r>
     </w:p>
     <w:p>
@@ -214,49 +224,7 @@
         <w:rPr>
           <w:lang w:val="en-US"/>
         </w:rPr>
-        <w:t>// j=1-&gt;</w:t>
-      </w:r>
-      <w:proofErr w:type="spellStart"/>
-      <w:r>
-        <w:rPr>
-          <w:lang w:val="en-US"/>
-        </w:rPr>
-        <w:t>len</w:t>
-      </w:r>
-      <w:proofErr w:type="spellEnd"/>
-      <w:r>
-        <w:rPr>
-          <w:lang w:val="en-US"/>
-        </w:rPr>
-        <w:t xml:space="preserve"> // j=2-&gt;</w:t>
-      </w:r>
-      <w:proofErr w:type="spellStart"/>
-      <w:r>
-        <w:rPr>
-          <w:lang w:val="en-US"/>
-        </w:rPr>
-        <w:t>len</w:t>
-      </w:r>
-      <w:proofErr w:type="spellEnd"/>
-      <w:r>
-        <w:rPr>
-          <w:lang w:val="en-US"/>
-        </w:rPr>
-        <w:t xml:space="preserve"> // j=3-&gt;</w:t>
-      </w:r>
-      <w:proofErr w:type="spellStart"/>
-      <w:r>
-        <w:rPr>
-          <w:lang w:val="en-US"/>
-        </w:rPr>
-        <w:t>len</w:t>
-      </w:r>
-      <w:proofErr w:type="spellEnd"/>
-      <w:r>
-        <w:rPr>
-          <w:lang w:val="en-US"/>
-        </w:rPr>
-        <w:t xml:space="preserve">  </w:t>
+        <w:t xml:space="preserve">// j=1-&gt;len // j=2-&gt;len // j=3-&gt;len  </w:t>
       </w:r>
     </w:p>
     <w:p>
@@ -274,35 +242,7 @@
         <w:rPr>
           <w:lang w:val="en-US"/>
         </w:rPr>
-        <w:t xml:space="preserve">If a[ j ] &lt; a[ </w:t>
-      </w:r>
-      <w:proofErr w:type="spellStart"/>
-      <w:r>
-        <w:rPr>
-          <w:lang w:val="en-US"/>
-        </w:rPr>
-        <w:t>mainElement</w:t>
-      </w:r>
-      <w:proofErr w:type="spellEnd"/>
-      <w:r>
-        <w:rPr>
-          <w:lang w:val="en-US"/>
-        </w:rPr>
-        <w:t xml:space="preserve"> ] then </w:t>
-      </w:r>
-      <w:proofErr w:type="spellStart"/>
-      <w:r>
-        <w:rPr>
-          <w:lang w:val="en-US"/>
-        </w:rPr>
-        <w:t>mainElement</w:t>
-      </w:r>
-      <w:proofErr w:type="spellEnd"/>
-      <w:r>
-        <w:rPr>
-          <w:lang w:val="en-US"/>
-        </w:rPr>
-        <w:t xml:space="preserve"> = j</w:t>
+        <w:t>If a[ j ] &lt; a[ mainElement ] then mainElement = j</w:t>
       </w:r>
     </w:p>
     <w:p>
@@ -338,63 +278,7 @@
         <w:rPr>
           <w:lang w:val="en-US"/>
         </w:rPr>
-        <w:t xml:space="preserve">If </w:t>
-      </w:r>
-      <w:proofErr w:type="spellStart"/>
-      <w:r>
-        <w:rPr>
-          <w:lang w:val="en-US"/>
-        </w:rPr>
-        <w:t>mainElement</w:t>
-      </w:r>
-      <w:proofErr w:type="spellEnd"/>
-      <w:r>
-        <w:rPr>
-          <w:lang w:val="en-US"/>
-        </w:rPr>
-        <w:t xml:space="preserve"> != </w:t>
-      </w:r>
-      <w:proofErr w:type="spellStart"/>
-      <w:r>
-        <w:rPr>
-          <w:lang w:val="en-US"/>
-        </w:rPr>
-        <w:t>i</w:t>
-      </w:r>
-      <w:proofErr w:type="spellEnd"/>
-      <w:r>
-        <w:rPr>
-          <w:lang w:val="en-US"/>
-        </w:rPr>
-        <w:t xml:space="preserve"> then swap them like </w:t>
-      </w:r>
-      <w:proofErr w:type="spellStart"/>
-      <w:r>
-        <w:rPr>
-          <w:lang w:val="en-US"/>
-        </w:rPr>
-        <w:t>arr</w:t>
-      </w:r>
-      <w:proofErr w:type="spellEnd"/>
-      <w:r>
-        <w:rPr>
-          <w:lang w:val="en-US"/>
-        </w:rPr>
-        <w:t>[</w:t>
-      </w:r>
-      <w:proofErr w:type="spellStart"/>
-      <w:r>
-        <w:rPr>
-          <w:lang w:val="en-US"/>
-        </w:rPr>
-        <w:t>mainElement</w:t>
-      </w:r>
-      <w:proofErr w:type="spellEnd"/>
-      <w:r>
-        <w:rPr>
-          <w:lang w:val="en-US"/>
-        </w:rPr>
-        <w:t>]</w:t>
+        <w:t>If mainElement != i then swap them like arr[mainElement]</w:t>
       </w:r>
       <w:r>
         <w:rPr>
@@ -406,35 +290,7 @@
         <w:rPr>
           <w:lang w:val="en-US"/>
         </w:rPr>
-        <w:t xml:space="preserve"> </w:t>
-      </w:r>
-      <w:proofErr w:type="spellStart"/>
-      <w:r>
-        <w:rPr>
-          <w:lang w:val="en-US"/>
-        </w:rPr>
-        <w:t>arr</w:t>
-      </w:r>
-      <w:proofErr w:type="spellEnd"/>
-      <w:r>
-        <w:rPr>
-          <w:lang w:val="en-US"/>
-        </w:rPr>
-        <w:t>[</w:t>
-      </w:r>
-      <w:proofErr w:type="spellStart"/>
-      <w:r>
-        <w:rPr>
-          <w:lang w:val="en-US"/>
-        </w:rPr>
-        <w:t>i</w:t>
-      </w:r>
-      <w:proofErr w:type="spellEnd"/>
-      <w:r>
-        <w:rPr>
-          <w:lang w:val="en-US"/>
-        </w:rPr>
-        <w:t>]</w:t>
+        <w:t xml:space="preserve"> arr[i]</w:t>
       </w:r>
     </w:p>
     <w:p>
@@ -617,21 +473,7 @@
         <w:rPr>
           <w:lang w:val="en-US"/>
         </w:rPr>
-        <w:t xml:space="preserve">The Concept behind the Algorithm is we select a value and place them in its correct position like all the elements in left hand side is less </w:t>
-      </w:r>
-      <w:proofErr w:type="spellStart"/>
-      <w:r>
-        <w:rPr>
-          <w:lang w:val="en-US"/>
-        </w:rPr>
-        <w:t>then</w:t>
-      </w:r>
-      <w:proofErr w:type="spellEnd"/>
-      <w:r>
-        <w:rPr>
-          <w:lang w:val="en-US"/>
-        </w:rPr>
-        <w:t xml:space="preserve"> the value and all the elements on right hand side are greater than the selected value.</w:t>
+        <w:t>The Concept behind the Algorithm is we select a value and place them in its correct position like all the elements in left hand side is less then the value and all the elements on right hand side are greater than the selected value.</w:t>
       </w:r>
     </w:p>
     <w:p>
@@ -1036,7 +878,13 @@
         <w:rPr>
           <w:lang w:val="en-US"/>
         </w:rPr>
-        <w:t xml:space="preserve">02: Binary  </w:t>
+        <w:t xml:space="preserve">02: Binary </w:t>
+      </w:r>
+      <w:r>
+        <w:rPr>
+          <w:lang w:val="en-US"/>
+        </w:rPr>
+        <w:t>: Can use for sorted array</w:t>
       </w:r>
     </w:p>
     <w:p>
@@ -1638,13 +1486,7 @@
         <w:rPr>
           <w:lang w:val="en-US"/>
         </w:rPr>
-        <w:t xml:space="preserve"> </w:t>
-      </w:r>
-      <w:r>
-        <w:rPr>
-          <w:lang w:val="en-US"/>
-        </w:rPr>
-        <w:t>List</w:t>
+        <w:t xml:space="preserve"> List</w:t>
       </w:r>
       <w:r>
         <w:rPr>

</xml_diff>

<commit_message>
Working Trees and Hash Table
</commit_message>
<xml_diff>
--- a/00.docx
+++ b/00.docx
@@ -27,11 +27,15 @@
     <w:p>
       <w:pPr>
         <w:rPr>
-          <w:lang w:val="en-US"/>
-        </w:rPr>
-      </w:pPr>
-      <w:r>
-        <w:rPr>
+          <w:b/>
+          <w:bCs/>
+          <w:lang w:val="en-US"/>
+        </w:rPr>
+      </w:pPr>
+      <w:r>
+        <w:rPr>
+          <w:b/>
+          <w:bCs/>
           <w:lang w:val="en-US"/>
         </w:rPr>
         <w:t>Pass by Value?</w:t>
@@ -40,11 +44,65 @@
     <w:p>
       <w:pPr>
         <w:rPr>
-          <w:lang w:val="en-US"/>
-        </w:rPr>
-      </w:pPr>
-      <w:r>
-        <w:rPr>
+          <w:sz w:val="20"/>
+          <w:szCs w:val="20"/>
+          <w:lang w:val="en-US"/>
+        </w:rPr>
+      </w:pPr>
+      <w:r>
+        <w:rPr>
+          <w:sz w:val="20"/>
+          <w:szCs w:val="20"/>
+          <w:lang w:val="en-US"/>
+        </w:rPr>
+        <w:t>When we change the variable</w:t>
+      </w:r>
+      <w:r>
+        <w:rPr>
+          <w:sz w:val="20"/>
+          <w:szCs w:val="20"/>
+          <w:lang w:val="en-US"/>
+        </w:rPr>
+        <w:t xml:space="preserve"> value</w:t>
+      </w:r>
+      <w:r>
+        <w:rPr>
+          <w:sz w:val="20"/>
+          <w:szCs w:val="20"/>
+          <w:lang w:val="en-US"/>
+        </w:rPr>
+        <w:t>, the actual value will remain Same</w:t>
+      </w:r>
+    </w:p>
+    <w:p>
+      <w:pPr>
+        <w:rPr>
+          <w:sz w:val="20"/>
+          <w:szCs w:val="20"/>
+          <w:lang w:val="en-US"/>
+        </w:rPr>
+      </w:pPr>
+      <w:r>
+        <w:rPr>
+          <w:sz w:val="20"/>
+          <w:szCs w:val="20"/>
+          <w:lang w:val="en-US"/>
+        </w:rPr>
+        <w:t>Like in case of “Number, String, Boolean”</w:t>
+      </w:r>
+    </w:p>
+    <w:p>
+      <w:pPr>
+        <w:rPr>
+          <w:b/>
+          <w:bCs/>
+          <w:lang w:val="en-US"/>
+        </w:rPr>
+      </w:pPr>
+      <w:r>
+        <w:rPr>
+          <w:b/>
+          <w:bCs/>
           <w:lang w:val="en-US"/>
         </w:rPr>
         <w:t xml:space="preserve">Pass by Reference? </w:t>
@@ -52,6 +110,81 @@
     </w:p>
     <w:p>
       <w:pPr>
+        <w:rPr>
+          <w:sz w:val="20"/>
+          <w:szCs w:val="20"/>
+          <w:lang w:val="en-US"/>
+        </w:rPr>
+      </w:pPr>
+      <w:r>
+        <w:rPr>
+          <w:sz w:val="20"/>
+          <w:szCs w:val="20"/>
+          <w:lang w:val="en-US"/>
+        </w:rPr>
+        <w:t xml:space="preserve">When we change the variable value, the actual value </w:t>
+      </w:r>
+      <w:r>
+        <w:rPr>
+          <w:color w:val="385623" w:themeColor="accent6" w:themeShade="80"/>
+          <w:sz w:val="20"/>
+          <w:szCs w:val="20"/>
+          <w:lang w:val="en-US"/>
+        </w:rPr>
+        <w:t xml:space="preserve">will </w:t>
+      </w:r>
+      <w:r>
+        <w:rPr>
+          <w:color w:val="385623" w:themeColor="accent6" w:themeShade="80"/>
+          <w:sz w:val="20"/>
+          <w:szCs w:val="20"/>
+          <w:lang w:val="en-US"/>
+        </w:rPr>
+        <w:t>also Change</w:t>
+      </w:r>
+    </w:p>
+    <w:p>
+      <w:pPr>
+        <w:rPr>
+          <w:sz w:val="20"/>
+          <w:szCs w:val="20"/>
+          <w:lang w:val="en-US"/>
+        </w:rPr>
+      </w:pPr>
+      <w:r>
+        <w:rPr>
+          <w:sz w:val="20"/>
+          <w:szCs w:val="20"/>
+          <w:lang w:val="en-US"/>
+        </w:rPr>
+        <w:t>Like in case of “</w:t>
+      </w:r>
+      <w:r>
+        <w:rPr>
+          <w:sz w:val="20"/>
+          <w:szCs w:val="20"/>
+          <w:lang w:val="en-US"/>
+        </w:rPr>
+        <w:t>Array, Object</w:t>
+      </w:r>
+      <w:r>
+        <w:rPr>
+          <w:sz w:val="20"/>
+          <w:szCs w:val="20"/>
+          <w:lang w:val="en-US"/>
+        </w:rPr>
+        <w:t>”</w:t>
+      </w:r>
+    </w:p>
+    <w:p>
+      <w:pPr>
+        <w:rPr>
+          <w:lang w:val="en-US"/>
+        </w:rPr>
+      </w:pPr>
+    </w:p>
+    <w:p>
+      <w:pPr>
         <w:pStyle w:val="IntenseQuote"/>
         <w:rPr>
           <w:lang w:val="en-US"/>
@@ -92,29 +225,7 @@
           <w:szCs w:val="26"/>
           <w:lang w:val="en-US"/>
         </w:rPr>
-        <w:t xml:space="preserve"> </w:t>
-      </w:r>
-      <w:proofErr w:type="spellStart"/>
-      <w:r>
-        <w:rPr>
-          <w:b/>
-          <w:bCs/>
-          <w:sz w:val="26"/>
-          <w:szCs w:val="26"/>
-          <w:lang w:val="en-US"/>
-        </w:rPr>
-        <w:t>O</w:t>
-      </w:r>
-      <w:proofErr w:type="spellEnd"/>
-      <w:r>
-        <w:rPr>
-          <w:b/>
-          <w:bCs/>
-          <w:sz w:val="26"/>
-          <w:szCs w:val="26"/>
-          <w:lang w:val="en-US"/>
-        </w:rPr>
-        <w:t>(n)</w:t>
+        <w:t xml:space="preserve"> O(n)</w:t>
       </w:r>
     </w:p>
     <w:p>
@@ -152,23 +263,13 @@
         </w:rPr>
         <w:t xml:space="preserve">If </w:t>
       </w:r>
-      <w:proofErr w:type="gramStart"/>
-      <w:r>
-        <w:rPr>
-          <w:b/>
-          <w:bCs/>
-          <w:lang w:val="en-US"/>
-        </w:rPr>
-        <w:t>a[</w:t>
-      </w:r>
-      <w:proofErr w:type="gramEnd"/>
-      <w:r>
-        <w:rPr>
-          <w:b/>
-          <w:bCs/>
-          <w:lang w:val="en-US"/>
-        </w:rPr>
-        <w:t xml:space="preserve"> j ] &gt; a[ j+1 ]</w:t>
+      <w:r>
+        <w:rPr>
+          <w:b/>
+          <w:bCs/>
+          <w:lang w:val="en-US"/>
+        </w:rPr>
+        <w:t>a[ j ] &gt; a[ j+1 ]</w:t>
       </w:r>
       <w:r>
         <w:rPr>
@@ -274,49 +375,7 @@
         <w:rPr>
           <w:lang w:val="en-US"/>
         </w:rPr>
-        <w:t>// j=1-&gt;</w:t>
-      </w:r>
-      <w:proofErr w:type="spellStart"/>
-      <w:r>
-        <w:rPr>
-          <w:lang w:val="en-US"/>
-        </w:rPr>
-        <w:t>len</w:t>
-      </w:r>
-      <w:proofErr w:type="spellEnd"/>
-      <w:r>
-        <w:rPr>
-          <w:lang w:val="en-US"/>
-        </w:rPr>
-        <w:t xml:space="preserve"> // j=2-&gt;</w:t>
-      </w:r>
-      <w:proofErr w:type="spellStart"/>
-      <w:r>
-        <w:rPr>
-          <w:lang w:val="en-US"/>
-        </w:rPr>
-        <w:t>len</w:t>
-      </w:r>
-      <w:proofErr w:type="spellEnd"/>
-      <w:r>
-        <w:rPr>
-          <w:lang w:val="en-US"/>
-        </w:rPr>
-        <w:t xml:space="preserve"> // j=3-&gt;</w:t>
-      </w:r>
-      <w:proofErr w:type="spellStart"/>
-      <w:r>
-        <w:rPr>
-          <w:lang w:val="en-US"/>
-        </w:rPr>
-        <w:t>len</w:t>
-      </w:r>
-      <w:proofErr w:type="spellEnd"/>
-      <w:r>
-        <w:rPr>
-          <w:lang w:val="en-US"/>
-        </w:rPr>
-        <w:t xml:space="preserve">  </w:t>
+        <w:t xml:space="preserve">// j=1-&gt;len // j=2-&gt;len // j=3-&gt;len  </w:t>
       </w:r>
     </w:p>
     <w:p>
@@ -334,49 +393,7 @@
         <w:rPr>
           <w:lang w:val="en-US"/>
         </w:rPr>
-        <w:t xml:space="preserve">If </w:t>
-      </w:r>
-      <w:proofErr w:type="gramStart"/>
-      <w:r>
-        <w:rPr>
-          <w:lang w:val="en-US"/>
-        </w:rPr>
-        <w:t>a[</w:t>
-      </w:r>
-      <w:proofErr w:type="gramEnd"/>
-      <w:r>
-        <w:rPr>
-          <w:lang w:val="en-US"/>
-        </w:rPr>
-        <w:t xml:space="preserve"> j ] &lt; a[ </w:t>
-      </w:r>
-      <w:proofErr w:type="spellStart"/>
-      <w:r>
-        <w:rPr>
-          <w:lang w:val="en-US"/>
-        </w:rPr>
-        <w:t>mainElement</w:t>
-      </w:r>
-      <w:proofErr w:type="spellEnd"/>
-      <w:r>
-        <w:rPr>
-          <w:lang w:val="en-US"/>
-        </w:rPr>
-        <w:t xml:space="preserve"> ] then </w:t>
-      </w:r>
-      <w:proofErr w:type="spellStart"/>
-      <w:r>
-        <w:rPr>
-          <w:lang w:val="en-US"/>
-        </w:rPr>
-        <w:t>mainElement</w:t>
-      </w:r>
-      <w:proofErr w:type="spellEnd"/>
-      <w:r>
-        <w:rPr>
-          <w:lang w:val="en-US"/>
-        </w:rPr>
-        <w:t xml:space="preserve"> = j</w:t>
+        <w:t>If a[ j ] &lt; a[ mainElement ] then mainElement = j</w:t>
       </w:r>
     </w:p>
     <w:p>
@@ -412,71 +429,7 @@
         <w:rPr>
           <w:lang w:val="en-US"/>
         </w:rPr>
-        <w:t xml:space="preserve">If </w:t>
-      </w:r>
-      <w:proofErr w:type="spellStart"/>
-      <w:proofErr w:type="gramStart"/>
-      <w:r>
-        <w:rPr>
-          <w:lang w:val="en-US"/>
-        </w:rPr>
-        <w:t>mainElement</w:t>
-      </w:r>
-      <w:proofErr w:type="spellEnd"/>
-      <w:r>
-        <w:rPr>
-          <w:lang w:val="en-US"/>
-        </w:rPr>
-        <w:t xml:space="preserve"> !</w:t>
-      </w:r>
-      <w:proofErr w:type="gramEnd"/>
-      <w:r>
-        <w:rPr>
-          <w:lang w:val="en-US"/>
-        </w:rPr>
-        <w:t xml:space="preserve">= </w:t>
-      </w:r>
-      <w:proofErr w:type="spellStart"/>
-      <w:r>
-        <w:rPr>
-          <w:lang w:val="en-US"/>
-        </w:rPr>
-        <w:t>i</w:t>
-      </w:r>
-      <w:proofErr w:type="spellEnd"/>
-      <w:r>
-        <w:rPr>
-          <w:lang w:val="en-US"/>
-        </w:rPr>
-        <w:t xml:space="preserve"> then swap them like </w:t>
-      </w:r>
-      <w:proofErr w:type="spellStart"/>
-      <w:r>
-        <w:rPr>
-          <w:lang w:val="en-US"/>
-        </w:rPr>
-        <w:t>arr</w:t>
-      </w:r>
-      <w:proofErr w:type="spellEnd"/>
-      <w:r>
-        <w:rPr>
-          <w:lang w:val="en-US"/>
-        </w:rPr>
-        <w:t>[</w:t>
-      </w:r>
-      <w:proofErr w:type="spellStart"/>
-      <w:r>
-        <w:rPr>
-          <w:lang w:val="en-US"/>
-        </w:rPr>
-        <w:t>mainElement</w:t>
-      </w:r>
-      <w:proofErr w:type="spellEnd"/>
-      <w:r>
-        <w:rPr>
-          <w:lang w:val="en-US"/>
-        </w:rPr>
-        <w:t>]</w:t>
+        <w:t>If mainElement != i then swap them like arr[mainElement]</w:t>
       </w:r>
       <w:r>
         <w:rPr>
@@ -488,35 +441,7 @@
         <w:rPr>
           <w:lang w:val="en-US"/>
         </w:rPr>
-        <w:t xml:space="preserve"> </w:t>
-      </w:r>
-      <w:proofErr w:type="spellStart"/>
-      <w:r>
-        <w:rPr>
-          <w:lang w:val="en-US"/>
-        </w:rPr>
-        <w:t>arr</w:t>
-      </w:r>
-      <w:proofErr w:type="spellEnd"/>
-      <w:r>
-        <w:rPr>
-          <w:lang w:val="en-US"/>
-        </w:rPr>
-        <w:t>[</w:t>
-      </w:r>
-      <w:proofErr w:type="spellStart"/>
-      <w:r>
-        <w:rPr>
-          <w:lang w:val="en-US"/>
-        </w:rPr>
-        <w:t>i</w:t>
-      </w:r>
-      <w:proofErr w:type="spellEnd"/>
-      <w:r>
-        <w:rPr>
-          <w:lang w:val="en-US"/>
-        </w:rPr>
-        <w:t>]</w:t>
+        <w:t xml:space="preserve"> arr[i]</w:t>
       </w:r>
     </w:p>
     <w:p>
@@ -651,6 +576,7 @@
         <w:rPr>
           <w:lang w:val="en-US"/>
         </w:rPr>
+        <w:lastRenderedPageBreak/>
         <w:t>Two Functions</w:t>
       </w:r>
     </w:p>
@@ -715,22 +641,7 @@
         <w:rPr>
           <w:lang w:val="en-US"/>
         </w:rPr>
-        <w:lastRenderedPageBreak/>
-        <w:t xml:space="preserve">The Concept behind the Algorithm is we select a value and place them in its correct position like all the elements in left hand side is less </w:t>
-      </w:r>
-      <w:proofErr w:type="spellStart"/>
-      <w:r>
-        <w:rPr>
-          <w:lang w:val="en-US"/>
-        </w:rPr>
-        <w:t>then</w:t>
-      </w:r>
-      <w:proofErr w:type="spellEnd"/>
-      <w:r>
-        <w:rPr>
-          <w:lang w:val="en-US"/>
-        </w:rPr>
-        <w:t xml:space="preserve"> the value and all the elements on right hand side are greater than the selected value.</w:t>
+        <w:t>The Concept behind the Algorithm is we select a value and place them in its correct position like all the elements in left hand side is less then the value and all the elements on right hand side are greater than the selected value.</w:t>
       </w:r>
     </w:p>
     <w:p>
@@ -952,21 +863,7 @@
         <w:rPr>
           <w:lang w:val="en-US"/>
         </w:rPr>
-        <w:t xml:space="preserve">If you are implementing Stack with Array then use </w:t>
-      </w:r>
-      <w:proofErr w:type="gramStart"/>
-      <w:r>
-        <w:rPr>
-          <w:lang w:val="en-US"/>
-        </w:rPr>
-        <w:t>Pop(</w:t>
-      </w:r>
-      <w:proofErr w:type="gramEnd"/>
-      <w:r>
-        <w:rPr>
-          <w:lang w:val="en-US"/>
-        </w:rPr>
-        <w:t xml:space="preserve">) Push() “O(1)” and do not use shift and unshift because then the </w:t>
+        <w:t xml:space="preserve">If you are implementing Stack with Array then use Pop() Push() “O(1)” and do not use shift and unshift because then the </w:t>
       </w:r>
       <w:r>
         <w:rPr>
@@ -1187,7 +1084,6 @@
           <w:szCs w:val="26"/>
           <w:lang w:val="en-US"/>
         </w:rPr>
-        <w:lastRenderedPageBreak/>
         <w:t xml:space="preserve">01: Linear </w:t>
       </w:r>
     </w:p>
@@ -1320,21 +1216,7 @@
         <w:rPr>
           <w:lang w:val="en-US"/>
         </w:rPr>
-        <w:t xml:space="preserve">We can use multiple </w:t>
-      </w:r>
-      <w:proofErr w:type="gramStart"/>
-      <w:r>
-        <w:rPr>
-          <w:lang w:val="en-US"/>
-        </w:rPr>
-        <w:t>recursion</w:t>
-      </w:r>
-      <w:proofErr w:type="gramEnd"/>
-      <w:r>
-        <w:rPr>
-          <w:lang w:val="en-US"/>
-        </w:rPr>
-        <w:t xml:space="preserve"> inside a function</w:t>
+        <w:t>We can use multiple recursion inside a function</w:t>
       </w:r>
     </w:p>
     <w:p>
@@ -1531,6 +1413,7 @@
         <w:rPr>
           <w:noProof/>
         </w:rPr>
+        <w:lastRenderedPageBreak/>
         <w:drawing>
           <wp:inline distT="0" distB="0" distL="0" distR="0" wp14:anchorId="1C392247" wp14:editId="56E4C426">
             <wp:extent cx="2456329" cy="1382468"/>
@@ -1601,7 +1484,6 @@
         <w:rPr>
           <w:noProof/>
         </w:rPr>
-        <w:lastRenderedPageBreak/>
         <w:drawing>
           <wp:inline distT="0" distB="0" distL="0" distR="0" wp14:anchorId="69CB6D48" wp14:editId="3C2C44A3">
             <wp:extent cx="2451847" cy="1378587"/>
@@ -1929,6 +1811,7 @@
           <w:szCs w:val="26"/>
           <w:lang w:val="en-US"/>
         </w:rPr>
+        <w:lastRenderedPageBreak/>
         <w:t>01: Single</w:t>
       </w:r>
     </w:p>
@@ -1978,261 +1861,261 @@
         <w:rPr>
           <w:lang w:val="en-US"/>
         </w:rPr>
+        <w:t>Hash Table</w:t>
+      </w:r>
+      <w:r>
+        <w:rPr>
+          <w:lang w:val="en-US"/>
+        </w:rPr>
+        <w:t>:</w:t>
+      </w:r>
+    </w:p>
+    <w:p>
+      <w:pPr>
+        <w:rPr>
+          <w:lang w:val="en-US"/>
+        </w:rPr>
+      </w:pPr>
+    </w:p>
+    <w:p>
+      <w:pPr>
+        <w:rPr>
+          <w:b/>
+          <w:bCs/>
+          <w:sz w:val="26"/>
+          <w:szCs w:val="26"/>
+          <w:lang w:val="en-US"/>
+        </w:rPr>
+      </w:pPr>
+      <w:r>
+        <w:rPr>
+          <w:b/>
+          <w:bCs/>
+          <w:sz w:val="26"/>
+          <w:szCs w:val="26"/>
+          <w:lang w:val="en-US"/>
+        </w:rPr>
+        <w:t>01: With collision</w:t>
+      </w:r>
+    </w:p>
+    <w:p>
+      <w:pPr>
+        <w:rPr>
+          <w:lang w:val="en-US"/>
+        </w:rPr>
+      </w:pPr>
+    </w:p>
+    <w:p>
+      <w:pPr>
+        <w:rPr>
+          <w:b/>
+          <w:bCs/>
+          <w:sz w:val="26"/>
+          <w:szCs w:val="26"/>
+          <w:lang w:val="en-US"/>
+        </w:rPr>
+      </w:pPr>
+      <w:r>
+        <w:rPr>
+          <w:b/>
+          <w:bCs/>
+          <w:sz w:val="26"/>
+          <w:szCs w:val="26"/>
+          <w:lang w:val="en-US"/>
+        </w:rPr>
+        <w:t>02 Without collision</w:t>
+      </w:r>
+    </w:p>
+    <w:p>
+      <w:pPr>
+        <w:rPr>
+          <w:lang w:val="en-US"/>
+        </w:rPr>
+      </w:pPr>
+    </w:p>
+    <w:p>
+      <w:pPr>
+        <w:pStyle w:val="IntenseQuote"/>
+        <w:rPr>
+          <w:lang w:val="en-US"/>
+        </w:rPr>
+      </w:pPr>
+      <w:r>
+        <w:rPr>
+          <w:lang w:val="en-US"/>
+        </w:rPr>
+        <w:t xml:space="preserve">Tree Traversal: </w:t>
+      </w:r>
+    </w:p>
+    <w:p>
+      <w:pPr>
+        <w:rPr>
+          <w:lang w:val="en-US"/>
+        </w:rPr>
+      </w:pPr>
+      <w:r>
+        <w:rPr>
+          <w:lang w:val="en-US"/>
+        </w:rPr>
+        <w:t xml:space="preserve">Tree is a subpart/small part of the Graph </w:t>
+      </w:r>
+    </w:p>
+    <w:p>
+      <w:pPr>
+        <w:rPr>
+          <w:lang w:val="en-US"/>
+        </w:rPr>
+      </w:pPr>
+      <w:r>
+        <w:rPr>
+          <w:lang w:val="en-US"/>
+        </w:rPr>
+        <w:t>01: BFS</w:t>
+      </w:r>
+    </w:p>
+    <w:p>
+      <w:pPr>
+        <w:rPr>
+          <w:lang w:val="en-US"/>
+        </w:rPr>
+      </w:pPr>
+      <w:r>
+        <w:rPr>
+          <w:lang w:val="en-US"/>
+        </w:rPr>
+        <w:t>02: DFS</w:t>
+      </w:r>
+    </w:p>
+    <w:p>
+      <w:pPr>
+        <w:rPr>
+          <w:lang w:val="en-US"/>
+        </w:rPr>
+      </w:pPr>
+      <w:r>
+        <w:rPr>
+          <w:lang w:val="en-US"/>
+        </w:rPr>
+        <w:t>03: Binary Search</w:t>
+      </w:r>
+    </w:p>
+    <w:p>
+      <w:pPr>
+        <w:rPr>
+          <w:lang w:val="en-US"/>
+        </w:rPr>
+      </w:pPr>
+    </w:p>
+    <w:p>
+      <w:pPr>
+        <w:pStyle w:val="IntenseQuote"/>
+        <w:rPr>
+          <w:lang w:val="en-US"/>
+        </w:rPr>
+      </w:pPr>
+      <w:r>
+        <w:rPr>
+          <w:lang w:val="en-US"/>
+        </w:rPr>
+        <w:t>Two Pointers:</w:t>
+      </w:r>
+    </w:p>
+    <w:p>
+      <w:pPr>
+        <w:rPr>
+          <w:lang w:val="en-US"/>
+        </w:rPr>
+      </w:pPr>
+    </w:p>
+    <w:p>
+      <w:pPr>
+        <w:rPr>
+          <w:lang w:val="en-US"/>
+        </w:rPr>
+      </w:pPr>
+      <w:r>
+        <w:rPr>
+          <w:lang w:val="en-US"/>
+        </w:rPr>
+        <w:t>01: Simple two pointer</w:t>
+      </w:r>
+    </w:p>
+    <w:p>
+      <w:pPr>
+        <w:rPr>
+          <w:lang w:val="en-US"/>
+        </w:rPr>
+      </w:pPr>
+    </w:p>
+    <w:p>
+      <w:pPr>
+        <w:pStyle w:val="IntenseQuote"/>
+        <w:rPr>
+          <w:lang w:val="en-US"/>
+        </w:rPr>
+      </w:pPr>
+      <w:r>
+        <w:rPr>
+          <w:lang w:val="en-US"/>
+        </w:rPr>
+        <w:t>B</w:t>
+      </w:r>
+      <w:r>
+        <w:rPr>
+          <w:lang w:val="en-US"/>
+        </w:rPr>
+        <w:t>acktracking</w:t>
+      </w:r>
+      <w:r>
+        <w:rPr>
+          <w:lang w:val="en-US"/>
+        </w:rPr>
+        <w:t>:</w:t>
+      </w:r>
+    </w:p>
+    <w:p>
+      <w:pPr>
+        <w:rPr>
+          <w:lang w:val="en-US"/>
+        </w:rPr>
+      </w:pPr>
+    </w:p>
+    <w:p>
+      <w:pPr>
+        <w:rPr>
+          <w:lang w:val="en-US"/>
+        </w:rPr>
+      </w:pPr>
+      <w:r>
+        <w:rPr>
+          <w:lang w:val="en-US"/>
+        </w:rPr>
+        <w:t>01</w:t>
+      </w:r>
+      <w:r>
+        <w:rPr>
+          <w:lang w:val="en-US"/>
+        </w:rPr>
+        <w:t>:</w:t>
+      </w:r>
+      <w:r>
+        <w:rPr>
+          <w:lang w:val="en-US"/>
+        </w:rPr>
+        <w:t xml:space="preserve"> General purpose</w:t>
+      </w:r>
+    </w:p>
+    <w:p>
+      <w:pPr>
+        <w:rPr>
+          <w:lang w:val="en-US"/>
+        </w:rPr>
+      </w:pPr>
+      <w:r>
+        <w:rPr>
+          <w:lang w:val="en-US"/>
+        </w:rPr>
         <w:lastRenderedPageBreak/>
-        <w:t>Hash Table</w:t>
-      </w:r>
-      <w:r>
-        <w:rPr>
-          <w:lang w:val="en-US"/>
-        </w:rPr>
-        <w:t>:</w:t>
-      </w:r>
-    </w:p>
-    <w:p>
-      <w:pPr>
-        <w:rPr>
-          <w:lang w:val="en-US"/>
-        </w:rPr>
-      </w:pPr>
-    </w:p>
-    <w:p>
-      <w:pPr>
-        <w:rPr>
-          <w:b/>
-          <w:bCs/>
-          <w:sz w:val="26"/>
-          <w:szCs w:val="26"/>
-          <w:lang w:val="en-US"/>
-        </w:rPr>
-      </w:pPr>
-      <w:r>
-        <w:rPr>
-          <w:b/>
-          <w:bCs/>
-          <w:sz w:val="26"/>
-          <w:szCs w:val="26"/>
-          <w:lang w:val="en-US"/>
-        </w:rPr>
-        <w:t>01: With collision</w:t>
-      </w:r>
-    </w:p>
-    <w:p>
-      <w:pPr>
-        <w:rPr>
-          <w:lang w:val="en-US"/>
-        </w:rPr>
-      </w:pPr>
-    </w:p>
-    <w:p>
-      <w:pPr>
-        <w:rPr>
-          <w:b/>
-          <w:bCs/>
-          <w:sz w:val="26"/>
-          <w:szCs w:val="26"/>
-          <w:lang w:val="en-US"/>
-        </w:rPr>
-      </w:pPr>
-      <w:r>
-        <w:rPr>
-          <w:b/>
-          <w:bCs/>
-          <w:sz w:val="26"/>
-          <w:szCs w:val="26"/>
-          <w:lang w:val="en-US"/>
-        </w:rPr>
-        <w:t>02 Without collision</w:t>
-      </w:r>
-    </w:p>
-    <w:p>
-      <w:pPr>
-        <w:rPr>
-          <w:lang w:val="en-US"/>
-        </w:rPr>
-      </w:pPr>
-    </w:p>
-    <w:p>
-      <w:pPr>
-        <w:pStyle w:val="IntenseQuote"/>
-        <w:rPr>
-          <w:lang w:val="en-US"/>
-        </w:rPr>
-      </w:pPr>
-      <w:r>
-        <w:rPr>
-          <w:lang w:val="en-US"/>
-        </w:rPr>
-        <w:t xml:space="preserve">Tree Traversal: </w:t>
-      </w:r>
-    </w:p>
-    <w:p>
-      <w:pPr>
-        <w:rPr>
-          <w:lang w:val="en-US"/>
-        </w:rPr>
-      </w:pPr>
-      <w:r>
-        <w:rPr>
-          <w:lang w:val="en-US"/>
-        </w:rPr>
-        <w:t xml:space="preserve">Tree is a subpart/small part of the Graph </w:t>
-      </w:r>
-    </w:p>
-    <w:p>
-      <w:pPr>
-        <w:rPr>
-          <w:lang w:val="en-US"/>
-        </w:rPr>
-      </w:pPr>
-      <w:r>
-        <w:rPr>
-          <w:lang w:val="en-US"/>
-        </w:rPr>
-        <w:t>01: BFS</w:t>
-      </w:r>
-    </w:p>
-    <w:p>
-      <w:pPr>
-        <w:rPr>
-          <w:lang w:val="en-US"/>
-        </w:rPr>
-      </w:pPr>
-      <w:r>
-        <w:rPr>
-          <w:lang w:val="en-US"/>
-        </w:rPr>
-        <w:t>02: DFS</w:t>
-      </w:r>
-    </w:p>
-    <w:p>
-      <w:pPr>
-        <w:rPr>
-          <w:lang w:val="en-US"/>
-        </w:rPr>
-      </w:pPr>
-      <w:r>
-        <w:rPr>
-          <w:lang w:val="en-US"/>
-        </w:rPr>
-        <w:t>03: Binary Search</w:t>
-      </w:r>
-    </w:p>
-    <w:p>
-      <w:pPr>
-        <w:rPr>
-          <w:lang w:val="en-US"/>
-        </w:rPr>
-      </w:pPr>
-    </w:p>
-    <w:p>
-      <w:pPr>
-        <w:pStyle w:val="IntenseQuote"/>
-        <w:rPr>
-          <w:lang w:val="en-US"/>
-        </w:rPr>
-      </w:pPr>
-      <w:r>
-        <w:rPr>
-          <w:lang w:val="en-US"/>
-        </w:rPr>
-        <w:t>Two Pointers:</w:t>
-      </w:r>
-    </w:p>
-    <w:p>
-      <w:pPr>
-        <w:rPr>
-          <w:lang w:val="en-US"/>
-        </w:rPr>
-      </w:pPr>
-    </w:p>
-    <w:p>
-      <w:pPr>
-        <w:rPr>
-          <w:lang w:val="en-US"/>
-        </w:rPr>
-      </w:pPr>
-      <w:r>
-        <w:rPr>
-          <w:lang w:val="en-US"/>
-        </w:rPr>
-        <w:t>01: Simple two pointer</w:t>
-      </w:r>
-    </w:p>
-    <w:p>
-      <w:pPr>
-        <w:rPr>
-          <w:lang w:val="en-US"/>
-        </w:rPr>
-      </w:pPr>
-    </w:p>
-    <w:p>
-      <w:pPr>
-        <w:pStyle w:val="IntenseQuote"/>
-        <w:rPr>
-          <w:lang w:val="en-US"/>
-        </w:rPr>
-      </w:pPr>
-      <w:r>
-        <w:rPr>
-          <w:lang w:val="en-US"/>
-        </w:rPr>
-        <w:t>B</w:t>
-      </w:r>
-      <w:r>
-        <w:rPr>
-          <w:lang w:val="en-US"/>
-        </w:rPr>
-        <w:t>acktracking</w:t>
-      </w:r>
-      <w:r>
-        <w:rPr>
-          <w:lang w:val="en-US"/>
-        </w:rPr>
-        <w:t>:</w:t>
-      </w:r>
-    </w:p>
-    <w:p>
-      <w:pPr>
-        <w:rPr>
-          <w:lang w:val="en-US"/>
-        </w:rPr>
-      </w:pPr>
-    </w:p>
-    <w:p>
-      <w:pPr>
-        <w:rPr>
-          <w:lang w:val="en-US"/>
-        </w:rPr>
-      </w:pPr>
-      <w:r>
-        <w:rPr>
-          <w:lang w:val="en-US"/>
-        </w:rPr>
-        <w:t>01</w:t>
-      </w:r>
-      <w:r>
-        <w:rPr>
-          <w:lang w:val="en-US"/>
-        </w:rPr>
-        <w:t>:</w:t>
-      </w:r>
-      <w:r>
-        <w:rPr>
-          <w:lang w:val="en-US"/>
-        </w:rPr>
-        <w:t xml:space="preserve"> General purpose</w:t>
-      </w:r>
-    </w:p>
-    <w:p>
-      <w:pPr>
-        <w:rPr>
-          <w:lang w:val="en-US"/>
-        </w:rPr>
-      </w:pPr>
-      <w:r>
-        <w:rPr>
-          <w:lang w:val="en-US"/>
-        </w:rPr>
         <w:t>02: Simple Example</w:t>
       </w:r>
     </w:p>
@@ -2427,6 +2310,7 @@
         <w:rPr>
           <w:noProof/>
         </w:rPr>
+        <w:lastRenderedPageBreak/>
         <w:drawing>
           <wp:inline distT="0" distB="0" distL="0" distR="0" wp14:anchorId="3BD75CBA" wp14:editId="760C2062">
             <wp:extent cx="3541604" cy="1788459"/>
@@ -2475,7 +2359,6 @@
         <w:rPr>
           <w:lang w:val="en-US"/>
         </w:rPr>
-        <w:lastRenderedPageBreak/>
         <w:t>Segment Tree:</w:t>
       </w:r>
       <w:r>
@@ -2739,7 +2622,6 @@
         <w:rPr>
           <w:noProof/>
         </w:rPr>
-        <w:lastRenderedPageBreak/>
         <w:drawing>
           <wp:inline distT="0" distB="0" distL="0" distR="0" wp14:anchorId="4F0AF131" wp14:editId="71D3C156">
             <wp:extent cx="3683000" cy="2072045"/>

</xml_diff>

<commit_message>
Working on BFS and DFS
</commit_message>
<xml_diff>
--- a/00.docx
+++ b/00.docx
@@ -71,58 +71,7 @@
           <w:szCs w:val="20"/>
           <w:lang w:val="en-US"/>
         </w:rPr>
-        <w:t>, the actual value will remain Same</w:t>
-      </w:r>
-    </w:p>
-    <w:p>
-      <w:pPr>
-        <w:rPr>
-          <w:sz w:val="20"/>
-          <w:szCs w:val="20"/>
-          <w:lang w:val="en-US"/>
-        </w:rPr>
-      </w:pPr>
-      <w:r>
-        <w:rPr>
-          <w:sz w:val="20"/>
-          <w:szCs w:val="20"/>
-          <w:lang w:val="en-US"/>
-        </w:rPr>
-        <w:t>Like in case of “Number, String, Boolean”</w:t>
-      </w:r>
-    </w:p>
-    <w:p>
-      <w:pPr>
-        <w:rPr>
-          <w:b/>
-          <w:bCs/>
-          <w:lang w:val="en-US"/>
-        </w:rPr>
-      </w:pPr>
-      <w:r>
-        <w:rPr>
-          <w:b/>
-          <w:bCs/>
-          <w:lang w:val="en-US"/>
-        </w:rPr>
-        <w:t xml:space="preserve">Pass by Reference? </w:t>
-      </w:r>
-    </w:p>
-    <w:p>
-      <w:pPr>
-        <w:rPr>
-          <w:sz w:val="20"/>
-          <w:szCs w:val="20"/>
-          <w:lang w:val="en-US"/>
-        </w:rPr>
-      </w:pPr>
-      <w:r>
-        <w:rPr>
-          <w:sz w:val="20"/>
-          <w:szCs w:val="20"/>
-          <w:lang w:val="en-US"/>
-        </w:rPr>
-        <w:t xml:space="preserve">When we change the variable value, the actual value </w:t>
+        <w:t xml:space="preserve">, the </w:t>
       </w:r>
       <w:r>
         <w:rPr>
@@ -131,7 +80,58 @@
           <w:szCs w:val="20"/>
           <w:lang w:val="en-US"/>
         </w:rPr>
-        <w:t xml:space="preserve">will </w:t>
+        <w:t>actual value will remain Same</w:t>
+      </w:r>
+    </w:p>
+    <w:p>
+      <w:pPr>
+        <w:rPr>
+          <w:sz w:val="20"/>
+          <w:szCs w:val="20"/>
+          <w:lang w:val="en-US"/>
+        </w:rPr>
+      </w:pPr>
+      <w:r>
+        <w:rPr>
+          <w:sz w:val="20"/>
+          <w:szCs w:val="20"/>
+          <w:lang w:val="en-US"/>
+        </w:rPr>
+        <w:t>Like in case of “Number, String, Boolean”</w:t>
+      </w:r>
+    </w:p>
+    <w:p>
+      <w:pPr>
+        <w:rPr>
+          <w:b/>
+          <w:bCs/>
+          <w:lang w:val="en-US"/>
+        </w:rPr>
+      </w:pPr>
+      <w:r>
+        <w:rPr>
+          <w:b/>
+          <w:bCs/>
+          <w:lang w:val="en-US"/>
+        </w:rPr>
+        <w:t xml:space="preserve">Pass by Reference? </w:t>
+      </w:r>
+    </w:p>
+    <w:p>
+      <w:pPr>
+        <w:rPr>
+          <w:sz w:val="20"/>
+          <w:szCs w:val="20"/>
+          <w:lang w:val="en-US"/>
+        </w:rPr>
+      </w:pPr>
+      <w:r>
+        <w:rPr>
+          <w:sz w:val="20"/>
+          <w:szCs w:val="20"/>
+          <w:lang w:val="en-US"/>
+        </w:rPr>
+        <w:t xml:space="preserve">When we change the variable value, the actual value </w:t>
       </w:r>
       <w:r>
         <w:rPr>
@@ -140,7 +140,7 @@
           <w:szCs w:val="20"/>
           <w:lang w:val="en-US"/>
         </w:rPr>
-        <w:t>also Change</w:t>
+        <w:t>will also Change</w:t>
       </w:r>
     </w:p>
     <w:p>
@@ -157,23 +157,7 @@
           <w:szCs w:val="20"/>
           <w:lang w:val="en-US"/>
         </w:rPr>
-        <w:t>Like in case of “</w:t>
-      </w:r>
-      <w:r>
-        <w:rPr>
-          <w:sz w:val="20"/>
-          <w:szCs w:val="20"/>
-          <w:lang w:val="en-US"/>
-        </w:rPr>
-        <w:t>Array, Object</w:t>
-      </w:r>
-      <w:r>
-        <w:rPr>
-          <w:sz w:val="20"/>
-          <w:szCs w:val="20"/>
-          <w:lang w:val="en-US"/>
-        </w:rPr>
-        <w:t>”</w:t>
+        <w:t>Like in case of “Array, Object”</w:t>
       </w:r>
     </w:p>
     <w:p>
@@ -225,7 +209,29 @@
           <w:szCs w:val="26"/>
           <w:lang w:val="en-US"/>
         </w:rPr>
-        <w:t xml:space="preserve"> O(n</w:t>
+        <w:t xml:space="preserve"> </w:t>
+      </w:r>
+      <w:proofErr w:type="spellStart"/>
+      <w:r>
+        <w:rPr>
+          <w:b/>
+          <w:bCs/>
+          <w:sz w:val="26"/>
+          <w:szCs w:val="26"/>
+          <w:lang w:val="en-US"/>
+        </w:rPr>
+        <w:t>O</w:t>
+      </w:r>
+      <w:proofErr w:type="spellEnd"/>
+      <w:r>
+        <w:rPr>
+          <w:b/>
+          <w:bCs/>
+          <w:sz w:val="26"/>
+          <w:szCs w:val="26"/>
+          <w:lang w:val="en-US"/>
+        </w:rPr>
+        <w:t>(n</w:t>
       </w:r>
       <w:r>
         <w:rPr>
@@ -283,13 +289,23 @@
         </w:rPr>
         <w:t xml:space="preserve">If </w:t>
       </w:r>
-      <w:r>
-        <w:rPr>
-          <w:b/>
-          <w:bCs/>
-          <w:lang w:val="en-US"/>
-        </w:rPr>
-        <w:t>a[ j ] &gt; a[ j+1 ]</w:t>
+      <w:proofErr w:type="gramStart"/>
+      <w:r>
+        <w:rPr>
+          <w:b/>
+          <w:bCs/>
+          <w:lang w:val="en-US"/>
+        </w:rPr>
+        <w:t>a[</w:t>
+      </w:r>
+      <w:proofErr w:type="gramEnd"/>
+      <w:r>
+        <w:rPr>
+          <w:b/>
+          <w:bCs/>
+          <w:lang w:val="en-US"/>
+        </w:rPr>
+        <w:t xml:space="preserve"> j ] &gt; a[ j+1 ]</w:t>
       </w:r>
       <w:r>
         <w:rPr>
@@ -395,7 +411,49 @@
         <w:rPr>
           <w:lang w:val="en-US"/>
         </w:rPr>
-        <w:t xml:space="preserve">// j=1-&gt;len // j=2-&gt;len // j=3-&gt;len  </w:t>
+        <w:t>// j=1-&gt;</w:t>
+      </w:r>
+      <w:proofErr w:type="spellStart"/>
+      <w:r>
+        <w:rPr>
+          <w:lang w:val="en-US"/>
+        </w:rPr>
+        <w:t>len</w:t>
+      </w:r>
+      <w:proofErr w:type="spellEnd"/>
+      <w:r>
+        <w:rPr>
+          <w:lang w:val="en-US"/>
+        </w:rPr>
+        <w:t xml:space="preserve"> // j=2-&gt;</w:t>
+      </w:r>
+      <w:proofErr w:type="spellStart"/>
+      <w:r>
+        <w:rPr>
+          <w:lang w:val="en-US"/>
+        </w:rPr>
+        <w:t>len</w:t>
+      </w:r>
+      <w:proofErr w:type="spellEnd"/>
+      <w:r>
+        <w:rPr>
+          <w:lang w:val="en-US"/>
+        </w:rPr>
+        <w:t xml:space="preserve"> // j=3-&gt;</w:t>
+      </w:r>
+      <w:proofErr w:type="spellStart"/>
+      <w:r>
+        <w:rPr>
+          <w:lang w:val="en-US"/>
+        </w:rPr>
+        <w:t>len</w:t>
+      </w:r>
+      <w:proofErr w:type="spellEnd"/>
+      <w:r>
+        <w:rPr>
+          <w:lang w:val="en-US"/>
+        </w:rPr>
+        <w:t xml:space="preserve">  </w:t>
       </w:r>
     </w:p>
     <w:p>
@@ -413,7 +471,49 @@
         <w:rPr>
           <w:lang w:val="en-US"/>
         </w:rPr>
-        <w:t>If a[ j ] &lt; a[ mainElement ] then mainElement = j</w:t>
+        <w:t xml:space="preserve">If </w:t>
+      </w:r>
+      <w:proofErr w:type="gramStart"/>
+      <w:r>
+        <w:rPr>
+          <w:lang w:val="en-US"/>
+        </w:rPr>
+        <w:t>a[</w:t>
+      </w:r>
+      <w:proofErr w:type="gramEnd"/>
+      <w:r>
+        <w:rPr>
+          <w:lang w:val="en-US"/>
+        </w:rPr>
+        <w:t xml:space="preserve"> j ] &lt; a[ </w:t>
+      </w:r>
+      <w:proofErr w:type="spellStart"/>
+      <w:r>
+        <w:rPr>
+          <w:lang w:val="en-US"/>
+        </w:rPr>
+        <w:t>mainElement</w:t>
+      </w:r>
+      <w:proofErr w:type="spellEnd"/>
+      <w:r>
+        <w:rPr>
+          <w:lang w:val="en-US"/>
+        </w:rPr>
+        <w:t xml:space="preserve"> ] then </w:t>
+      </w:r>
+      <w:proofErr w:type="spellStart"/>
+      <w:r>
+        <w:rPr>
+          <w:lang w:val="en-US"/>
+        </w:rPr>
+        <w:t>mainElement</w:t>
+      </w:r>
+      <w:proofErr w:type="spellEnd"/>
+      <w:r>
+        <w:rPr>
+          <w:lang w:val="en-US"/>
+        </w:rPr>
+        <w:t xml:space="preserve"> = j</w:t>
       </w:r>
     </w:p>
     <w:p>
@@ -449,7 +549,71 @@
         <w:rPr>
           <w:lang w:val="en-US"/>
         </w:rPr>
-        <w:t>If mainElement != i then swap them like arr[mainElement]</w:t>
+        <w:t xml:space="preserve">If </w:t>
+      </w:r>
+      <w:proofErr w:type="spellStart"/>
+      <w:proofErr w:type="gramStart"/>
+      <w:r>
+        <w:rPr>
+          <w:lang w:val="en-US"/>
+        </w:rPr>
+        <w:t>mainElement</w:t>
+      </w:r>
+      <w:proofErr w:type="spellEnd"/>
+      <w:r>
+        <w:rPr>
+          <w:lang w:val="en-US"/>
+        </w:rPr>
+        <w:t xml:space="preserve"> !</w:t>
+      </w:r>
+      <w:proofErr w:type="gramEnd"/>
+      <w:r>
+        <w:rPr>
+          <w:lang w:val="en-US"/>
+        </w:rPr>
+        <w:t xml:space="preserve">= </w:t>
+      </w:r>
+      <w:proofErr w:type="spellStart"/>
+      <w:r>
+        <w:rPr>
+          <w:lang w:val="en-US"/>
+        </w:rPr>
+        <w:t>i</w:t>
+      </w:r>
+      <w:proofErr w:type="spellEnd"/>
+      <w:r>
+        <w:rPr>
+          <w:lang w:val="en-US"/>
+        </w:rPr>
+        <w:t xml:space="preserve"> then swap them like </w:t>
+      </w:r>
+      <w:proofErr w:type="spellStart"/>
+      <w:r>
+        <w:rPr>
+          <w:lang w:val="en-US"/>
+        </w:rPr>
+        <w:t>arr</w:t>
+      </w:r>
+      <w:proofErr w:type="spellEnd"/>
+      <w:r>
+        <w:rPr>
+          <w:lang w:val="en-US"/>
+        </w:rPr>
+        <w:t>[</w:t>
+      </w:r>
+      <w:proofErr w:type="spellStart"/>
+      <w:r>
+        <w:rPr>
+          <w:lang w:val="en-US"/>
+        </w:rPr>
+        <w:t>mainElement</w:t>
+      </w:r>
+      <w:proofErr w:type="spellEnd"/>
+      <w:r>
+        <w:rPr>
+          <w:lang w:val="en-US"/>
+        </w:rPr>
+        <w:t>]</w:t>
       </w:r>
       <w:r>
         <w:rPr>
@@ -461,7 +625,35 @@
         <w:rPr>
           <w:lang w:val="en-US"/>
         </w:rPr>
-        <w:t xml:space="preserve"> arr[i]</w:t>
+        <w:t xml:space="preserve"> </w:t>
+      </w:r>
+      <w:proofErr w:type="spellStart"/>
+      <w:r>
+        <w:rPr>
+          <w:lang w:val="en-US"/>
+        </w:rPr>
+        <w:t>arr</w:t>
+      </w:r>
+      <w:proofErr w:type="spellEnd"/>
+      <w:r>
+        <w:rPr>
+          <w:lang w:val="en-US"/>
+        </w:rPr>
+        <w:t>[</w:t>
+      </w:r>
+      <w:proofErr w:type="spellStart"/>
+      <w:r>
+        <w:rPr>
+          <w:lang w:val="en-US"/>
+        </w:rPr>
+        <w:t>i</w:t>
+      </w:r>
+      <w:proofErr w:type="spellEnd"/>
+      <w:r>
+        <w:rPr>
+          <w:lang w:val="en-US"/>
+        </w:rPr>
+        <w:t>]</w:t>
       </w:r>
     </w:p>
     <w:p>
@@ -620,18 +812,6 @@
     </w:p>
     <w:p>
       <w:pPr>
-        <w:pStyle w:val="ListParagraph"/>
-        <w:numPr>
-          <w:ilvl w:val="0"/>
-          <w:numId w:val="1"/>
-        </w:numPr>
-        <w:rPr>
-          <w:lang w:val="en-US"/>
-        </w:rPr>
-      </w:pPr>
-    </w:p>
-    <w:p>
-      <w:pPr>
         <w:rPr>
           <w:b/>
           <w:bCs/>
@@ -661,7 +841,19 @@
         <w:rPr>
           <w:lang w:val="en-US"/>
         </w:rPr>
-        <w:t>The Concept behind the Algorithm is we select a value and place them in its correct position like all the elements in left hand side is less then the value and all the elements on right hand side are greater than the selected value.</w:t>
+        <w:t xml:space="preserve">The Concept behind the Algorithm is we select a value and place them in its correct position like all the elements in left hand side is less </w:t>
+      </w:r>
+      <w:r>
+        <w:rPr>
+          <w:lang w:val="en-US"/>
+        </w:rPr>
+        <w:t>than</w:t>
+      </w:r>
+      <w:r>
+        <w:rPr>
+          <w:lang w:val="en-US"/>
+        </w:rPr>
+        <w:t xml:space="preserve"> the value and all the elements on right hand side are greater than the selected value.</w:t>
       </w:r>
     </w:p>
     <w:p>
@@ -883,7 +1075,21 @@
         <w:rPr>
           <w:lang w:val="en-US"/>
         </w:rPr>
-        <w:t xml:space="preserve">If you are implementing Stack with Array then use Pop() Push() “O(1)” and do not use shift and unshift because then the </w:t>
+        <w:t xml:space="preserve">If you are implementing Stack with Array then use </w:t>
+      </w:r>
+      <w:proofErr w:type="gramStart"/>
+      <w:r>
+        <w:rPr>
+          <w:lang w:val="en-US"/>
+        </w:rPr>
+        <w:t>Pop(</w:t>
+      </w:r>
+      <w:proofErr w:type="gramEnd"/>
+      <w:r>
+        <w:rPr>
+          <w:lang w:val="en-US"/>
+        </w:rPr>
+        <w:t xml:space="preserve">) Push() “O(1)” and do not use shift and unshift because then the </w:t>
       </w:r>
       <w:r>
         <w:rPr>
@@ -1083,6 +1289,7 @@
         <w:rPr>
           <w:lang w:val="en-US"/>
         </w:rPr>
+        <w:lastRenderedPageBreak/>
         <w:t>Searching:</w:t>
       </w:r>
     </w:p>
@@ -1290,6 +1497,12 @@
         </w:rPr>
         <w:t>Linear Recursion</w:t>
       </w:r>
+      <w:r>
+        <w:rPr>
+          <w:lang w:val="en-US"/>
+        </w:rPr>
+        <w:t xml:space="preserve"> (Only one fun ())</w:t>
+      </w:r>
     </w:p>
     <w:p>
       <w:pPr>
@@ -1308,6 +1521,12 @@
         </w:rPr>
         <w:t>Tree Recursion</w:t>
       </w:r>
+      <w:r>
+        <w:rPr>
+          <w:lang w:val="en-US"/>
+        </w:rPr>
+        <w:t xml:space="preserve"> (multiple fun ())</w:t>
+      </w:r>
     </w:p>
     <w:p>
       <w:pPr>
@@ -1325,6 +1544,42 @@
           <w:lang w:val="en-US"/>
         </w:rPr>
         <w:t>How to trace Tree recursion?</w:t>
+      </w:r>
+    </w:p>
+    <w:p>
+      <w:pPr>
+        <w:pStyle w:val="ListParagraph"/>
+        <w:numPr>
+          <w:ilvl w:val="1"/>
+          <w:numId w:val="6"/>
+        </w:numPr>
+        <w:rPr>
+          <w:lang w:val="en-US"/>
+        </w:rPr>
+      </w:pPr>
+      <w:r>
+        <w:rPr>
+          <w:lang w:val="en-US"/>
+        </w:rPr>
+        <w:t>BFS</w:t>
+      </w:r>
+    </w:p>
+    <w:p>
+      <w:pPr>
+        <w:pStyle w:val="ListParagraph"/>
+        <w:numPr>
+          <w:ilvl w:val="1"/>
+          <w:numId w:val="6"/>
+        </w:numPr>
+        <w:rPr>
+          <w:lang w:val="en-US"/>
+        </w:rPr>
+      </w:pPr>
+      <w:r>
+        <w:rPr>
+          <w:lang w:val="en-US"/>
+        </w:rPr>
+        <w:t>DFS</w:t>
       </w:r>
     </w:p>
     <w:p>
@@ -1807,23 +2062,7 @@
             <w:color w:val="FF0000"/>
             <w:lang w:val="en-US"/>
           </w:rPr>
-          <w:t>GPT Cha</w:t>
-        </w:r>
-        <w:r>
-          <w:rPr>
-            <w:rStyle w:val="Hyperlink"/>
-            <w:color w:val="FF0000"/>
-            <w:lang w:val="en-US"/>
-          </w:rPr>
-          <w:t>t</w:t>
-        </w:r>
-        <w:r>
-          <w:rPr>
-            <w:rStyle w:val="Hyperlink"/>
-            <w:color w:val="FF0000"/>
-            <w:lang w:val="en-US"/>
-          </w:rPr>
-          <w:t xml:space="preserve"> Link</w:t>
+          <w:t>GPT Chat Link</w:t>
         </w:r>
       </w:hyperlink>
     </w:p>
@@ -2085,41 +2324,164 @@
     </w:p>
     <w:p>
       <w:pPr>
-        <w:rPr>
-          <w:lang w:val="en-US"/>
-        </w:rPr>
-      </w:pPr>
-      <w:r>
-        <w:rPr>
-          <w:lang w:val="en-US"/>
-        </w:rPr>
-        <w:t>01: BFS</w:t>
-      </w:r>
-    </w:p>
-    <w:p>
-      <w:pPr>
-        <w:rPr>
-          <w:lang w:val="en-US"/>
-        </w:rPr>
-      </w:pPr>
-      <w:r>
-        <w:rPr>
-          <w:lang w:val="en-US"/>
-        </w:rPr>
-        <w:t>02: DFS</w:t>
-      </w:r>
-    </w:p>
-    <w:p>
-      <w:pPr>
-        <w:rPr>
-          <w:lang w:val="en-US"/>
-        </w:rPr>
-      </w:pPr>
-      <w:r>
-        <w:rPr>
-          <w:lang w:val="en-US"/>
-        </w:rPr>
-        <w:t>03: Binary Search</w:t>
+        <w:pStyle w:val="ListParagraph"/>
+        <w:numPr>
+          <w:ilvl w:val="0"/>
+          <w:numId w:val="8"/>
+        </w:numPr>
+        <w:rPr>
+          <w:lang w:val="en-US"/>
+        </w:rPr>
+      </w:pPr>
+      <w:r>
+        <w:rPr>
+          <w:lang w:val="en-US"/>
+        </w:rPr>
+        <w:t>BFS:</w:t>
+      </w:r>
+    </w:p>
+    <w:p>
+      <w:pPr>
+        <w:pStyle w:val="ListParagraph"/>
+        <w:numPr>
+          <w:ilvl w:val="1"/>
+          <w:numId w:val="8"/>
+        </w:numPr>
+        <w:rPr>
+          <w:lang w:val="en-US"/>
+        </w:rPr>
+      </w:pPr>
+      <w:r>
+        <w:rPr>
+          <w:lang w:val="en-US"/>
+        </w:rPr>
+        <w:t>Explores nodes level by level.</w:t>
+      </w:r>
+    </w:p>
+    <w:p>
+      <w:pPr>
+        <w:pStyle w:val="ListParagraph"/>
+        <w:numPr>
+          <w:ilvl w:val="1"/>
+          <w:numId w:val="8"/>
+        </w:numPr>
+        <w:rPr>
+          <w:lang w:val="en-US"/>
+        </w:rPr>
+      </w:pPr>
+      <w:r>
+        <w:rPr>
+          <w:lang w:val="en-US"/>
+        </w:rPr>
+        <w:t>Useful for finding the shortest path in unweighted graphs.</w:t>
+      </w:r>
+    </w:p>
+    <w:p>
+      <w:pPr>
+        <w:pStyle w:val="ListParagraph"/>
+        <w:numPr>
+          <w:ilvl w:val="1"/>
+          <w:numId w:val="8"/>
+        </w:numPr>
+        <w:rPr>
+          <w:lang w:val="en-US"/>
+        </w:rPr>
+      </w:pPr>
+      <w:r>
+        <w:rPr>
+          <w:lang w:val="en-US"/>
+        </w:rPr>
+        <w:t>Suitable for problems involving "levels" or distances from a source node.</w:t>
+      </w:r>
+    </w:p>
+    <w:p>
+      <w:pPr>
+        <w:pStyle w:val="ListParagraph"/>
+        <w:numPr>
+          <w:ilvl w:val="0"/>
+          <w:numId w:val="8"/>
+        </w:numPr>
+        <w:rPr>
+          <w:lang w:val="en-US"/>
+        </w:rPr>
+      </w:pPr>
+      <w:r>
+        <w:rPr>
+          <w:lang w:val="en-US"/>
+        </w:rPr>
+        <w:t>DFS:</w:t>
+      </w:r>
+    </w:p>
+    <w:p>
+      <w:pPr>
+        <w:pStyle w:val="ListParagraph"/>
+        <w:numPr>
+          <w:ilvl w:val="1"/>
+          <w:numId w:val="8"/>
+        </w:numPr>
+        <w:rPr>
+          <w:lang w:val="en-US"/>
+        </w:rPr>
+      </w:pPr>
+      <w:r>
+        <w:rPr>
+          <w:lang w:val="en-US"/>
+        </w:rPr>
+        <w:t>Explores nodes branch by branch.</w:t>
+      </w:r>
+    </w:p>
+    <w:p>
+      <w:pPr>
+        <w:pStyle w:val="ListParagraph"/>
+        <w:numPr>
+          <w:ilvl w:val="1"/>
+          <w:numId w:val="8"/>
+        </w:numPr>
+        <w:rPr>
+          <w:lang w:val="en-US"/>
+        </w:rPr>
+      </w:pPr>
+      <w:r>
+        <w:rPr>
+          <w:lang w:val="en-US"/>
+        </w:rPr>
+        <w:t>Can be used for pathfinding and exploring all possible paths.</w:t>
+      </w:r>
+    </w:p>
+    <w:p>
+      <w:pPr>
+        <w:pStyle w:val="ListParagraph"/>
+        <w:numPr>
+          <w:ilvl w:val="1"/>
+          <w:numId w:val="8"/>
+        </w:numPr>
+        <w:rPr>
+          <w:lang w:val="en-US"/>
+        </w:rPr>
+      </w:pPr>
+      <w:r>
+        <w:rPr>
+          <w:lang w:val="en-US"/>
+        </w:rPr>
+        <w:t>Suitable for problems requiring backtracking, topological sorting, and cycle detection.</w:t>
+      </w:r>
+    </w:p>
+    <w:p>
+      <w:pPr>
+        <w:pStyle w:val="ListParagraph"/>
+        <w:numPr>
+          <w:ilvl w:val="0"/>
+          <w:numId w:val="8"/>
+        </w:numPr>
+        <w:rPr>
+          <w:lang w:val="en-US"/>
+        </w:rPr>
+      </w:pPr>
+      <w:r>
+        <w:rPr>
+          <w:lang w:val="en-US"/>
+        </w:rPr>
+        <w:t>Binary Search</w:t>
       </w:r>
     </w:p>
     <w:p>
@@ -2181,6 +2543,7 @@
         <w:rPr>
           <w:lang w:val="en-US"/>
         </w:rPr>
+        <w:lastRenderedPageBreak/>
         <w:t>B</w:t>
       </w:r>
       <w:r>
@@ -2213,7 +2576,6 @@
         <w:rPr>
           <w:lang w:val="en-US"/>
         </w:rPr>
-        <w:lastRenderedPageBreak/>
         <w:t>01</w:t>
       </w:r>
       <w:r>
@@ -2275,21 +2637,7 @@
             <w:rStyle w:val="Hyperlink"/>
             <w:lang w:val="en-US"/>
           </w:rPr>
-          <w:t>Li</w:t>
-        </w:r>
-        <w:r>
-          <w:rPr>
-            <w:rStyle w:val="Hyperlink"/>
-            <w:lang w:val="en-US"/>
-          </w:rPr>
-          <w:t>n</w:t>
-        </w:r>
-        <w:r>
-          <w:rPr>
-            <w:rStyle w:val="Hyperlink"/>
-            <w:lang w:val="en-US"/>
-          </w:rPr>
-          <w:t>k</w:t>
+          <w:t>Link</w:t>
         </w:r>
       </w:hyperlink>
     </w:p>
@@ -2409,6 +2757,7 @@
         <w:rPr>
           <w:noProof/>
         </w:rPr>
+        <w:lastRenderedPageBreak/>
         <w:drawing>
           <wp:inline distT="0" distB="0" distL="0" distR="0" wp14:anchorId="45CF4494" wp14:editId="5B0A7C49">
             <wp:extent cx="3505200" cy="1799978"/>
@@ -2456,7 +2805,6 @@
         <w:rPr>
           <w:noProof/>
         </w:rPr>
-        <w:lastRenderedPageBreak/>
         <w:drawing>
           <wp:inline distT="0" distB="0" distL="0" distR="0" wp14:anchorId="3BD75CBA" wp14:editId="760C2062">
             <wp:extent cx="3541604" cy="1788459"/>
@@ -2640,6 +2988,7 @@
         <w:rPr>
           <w:lang w:val="en-US"/>
         </w:rPr>
+        <w:lastRenderedPageBreak/>
         <w:t>Array</w:t>
       </w:r>
     </w:p>
@@ -2728,7 +3077,6 @@
         <w:rPr>
           <w:lang w:val="en-US"/>
         </w:rPr>
-        <w:lastRenderedPageBreak/>
         <w:t>Time Complexity</w:t>
       </w:r>
       <w:r>
@@ -2956,6 +3304,7 @@
         <w:rPr>
           <w:noProof/>
         </w:rPr>
+        <w:lastRenderedPageBreak/>
         <w:drawing>
           <wp:inline distT="0" distB="0" distL="0" distR="0" wp14:anchorId="51892FB3" wp14:editId="29361134">
             <wp:extent cx="820271" cy="1876151"/>
@@ -2993,6 +3342,68 @@
         </w:drawing>
       </w:r>
     </w:p>
+    <w:p>
+      <w:pPr>
+        <w:rPr>
+          <w:lang w:val="en-US"/>
+        </w:rPr>
+      </w:pPr>
+      <w:r>
+        <w:rPr>
+          <w:lang w:val="en-US"/>
+        </w:rPr>
+        <w:t>What is linear and non-linear?</w:t>
+      </w:r>
+    </w:p>
+    <w:p>
+      <w:pPr>
+        <w:rPr>
+          <w:lang w:val="en-US"/>
+        </w:rPr>
+      </w:pPr>
+      <w:r>
+        <w:rPr>
+          <w:b/>
+          <w:bCs/>
+          <w:lang w:val="en-US"/>
+        </w:rPr>
+        <w:t>Linear</w:t>
+      </w:r>
+      <w:r>
+        <w:rPr>
+          <w:lang w:val="en-US"/>
+        </w:rPr>
+        <w:t xml:space="preserve"> data structures are those in which elements form a sequence or a linear list. Each element is connected to its previous and next element in a sequential manner.</w:t>
+      </w:r>
+    </w:p>
+    <w:p>
+      <w:pPr>
+        <w:rPr>
+          <w:lang w:val="en-US"/>
+        </w:rPr>
+      </w:pPr>
+      <w:r>
+        <w:rPr>
+          <w:b/>
+          <w:bCs/>
+          <w:lang w:val="en-US"/>
+        </w:rPr>
+        <w:t>Non-linear</w:t>
+      </w:r>
+      <w:r>
+        <w:rPr>
+          <w:lang w:val="en-US"/>
+        </w:rPr>
+        <w:t xml:space="preserve"> data structures are those in which elements do not form a sequence or a linear list. Instead, they are organized in a hierarchical or interconnected manner.</w:t>
+      </w:r>
+    </w:p>
+    <w:p>
+      <w:pPr>
+        <w:rPr>
+          <w:lang w:val="en-US"/>
+        </w:rPr>
+      </w:pPr>
+    </w:p>
     <w:sectPr>
       <w:pgSz w:w="11906" w:h="16838"/>
       <w:pgMar w:top="1440" w:right="1440" w:bottom="1440" w:left="1440" w:header="708" w:footer="708" w:gutter="0"/>
@@ -3006,6 +3417,92 @@
 <file path=word/numbering.xml><?xml version="1.0" encoding="utf-8"?>
 <w:numbering xmlns:wpc="http://schemas.microsoft.com/office/word/2010/wordprocessingCanvas" xmlns:cx="http://schemas.microsoft.com/office/drawing/2014/chartex" xmlns:cx1="http://schemas.microsoft.com/office/drawing/2015/9/8/chartex" xmlns:cx2="http://schemas.microsoft.com/office/drawing/2015/10/21/chartex" xmlns:cx3="http://schemas.microsoft.com/office/drawing/2016/5/9/chartex" xmlns:cx4="http://schemas.microsoft.com/office/drawing/2016/5/10/chartex" xmlns:cx5="http://schemas.microsoft.com/office/drawing/2016/5/11/chartex" xmlns:cx6="http://schemas.microsoft.com/office/drawing/2016/5/12/chartex" xmlns:cx7="http://schemas.microsoft.com/office/drawing/2016/5/13/chartex" xmlns:cx8="http://schemas.microsoft.com/office/drawing/2016/5/14/chartex" xmlns:mc="http://schemas.openxmlformats.org/markup-compatibility/2006" xmlns:aink="http://schemas.microsoft.com/office/drawing/2016/ink" xmlns:am3d="http://schemas.microsoft.com/office/drawing/2017/model3d" xmlns:o="urn:schemas-microsoft-com:office:office" xmlns:oel="http://schemas.microsoft.com/office/2019/extlst" xmlns:r="http://schemas.openxmlformats.org/officeDocument/2006/relationships" xmlns:m="http://schemas.openxmlformats.org/officeDocument/2006/math" xmlns:v="urn:schemas-microsoft-com:vml" xmlns:wp14="http://schemas.microsoft.com/office/word/2010/wordprocessingDrawing" xmlns:wp="http://schemas.openxmlformats.org/drawingml/2006/wordprocessingDrawing" xmlns:w10="urn:schemas-microsoft-com:office:word" xmlns:w="http://schemas.openxmlformats.org/wordprocessingml/2006/main" xmlns:w14="http://schemas.microsoft.com/office/word/2010/wordml" xmlns:w15="http://schemas.microsoft.com/office/word/2012/wordml" xmlns:w16cex="http://schemas.microsoft.com/office/word/2018/wordml/cex" xmlns:w16cid="http://schemas.microsoft.com/office/word/2016/wordml/cid" xmlns:w16="http://schemas.microsoft.com/office/word/2018/wordml" xmlns:w16du="http://schemas.microsoft.com/office/word/2023/wordml/word16du" xmlns:w16sdtdh="http://schemas.microsoft.com/office/word/2020/wordml/sdtdatahash" xmlns:w16se="http://schemas.microsoft.com/office/word/2015/wordml/symex" xmlns:wpg="http://schemas.microsoft.com/office/word/2010/wordprocessingGroup" xmlns:wpi="http://schemas.microsoft.com/office/word/2010/wordprocessingInk" xmlns:wne="http://schemas.microsoft.com/office/word/2006/wordml" xmlns:wps="http://schemas.microsoft.com/office/word/2010/wordprocessingShape" mc:Ignorable="w14 w15 w16se w16cid w16 w16cex w16sdtdh w16du wp14">
   <w:abstractNum w:abstractNumId="0" w15:restartNumberingAfterBreak="0">
+    <w:nsid w:val="07783E49"/>
+    <w:multiLevelType w:val="hybridMultilevel"/>
+    <w:tmpl w:val="73E824FC"/>
+    <w:lvl w:ilvl="0" w:tplc="1000000F">
+      <w:start w:val="1"/>
+      <w:numFmt w:val="decimal"/>
+      <w:lvlText w:val="%1."/>
+      <w:lvlJc w:val="left"/>
+      <w:pPr>
+        <w:ind w:left="720" w:hanging="360"/>
+      </w:pPr>
+    </w:lvl>
+    <w:lvl w:ilvl="1" w:tplc="10000019">
+      <w:start w:val="1"/>
+      <w:numFmt w:val="lowerLetter"/>
+      <w:lvlText w:val="%2."/>
+      <w:lvlJc w:val="left"/>
+      <w:pPr>
+        <w:ind w:left="1440" w:hanging="360"/>
+      </w:pPr>
+    </w:lvl>
+    <w:lvl w:ilvl="2" w:tplc="1000001B" w:tentative="1">
+      <w:start w:val="1"/>
+      <w:numFmt w:val="lowerRoman"/>
+      <w:lvlText w:val="%3."/>
+      <w:lvlJc w:val="right"/>
+      <w:pPr>
+        <w:ind w:left="2160" w:hanging="180"/>
+      </w:pPr>
+    </w:lvl>
+    <w:lvl w:ilvl="3" w:tplc="1000000F" w:tentative="1">
+      <w:start w:val="1"/>
+      <w:numFmt w:val="decimal"/>
+      <w:lvlText w:val="%4."/>
+      <w:lvlJc w:val="left"/>
+      <w:pPr>
+        <w:ind w:left="2880" w:hanging="360"/>
+      </w:pPr>
+    </w:lvl>
+    <w:lvl w:ilvl="4" w:tplc="10000019" w:tentative="1">
+      <w:start w:val="1"/>
+      <w:numFmt w:val="lowerLetter"/>
+      <w:lvlText w:val="%5."/>
+      <w:lvlJc w:val="left"/>
+      <w:pPr>
+        <w:ind w:left="3600" w:hanging="360"/>
+      </w:pPr>
+    </w:lvl>
+    <w:lvl w:ilvl="5" w:tplc="1000001B" w:tentative="1">
+      <w:start w:val="1"/>
+      <w:numFmt w:val="lowerRoman"/>
+      <w:lvlText w:val="%6."/>
+      <w:lvlJc w:val="right"/>
+      <w:pPr>
+        <w:ind w:left="4320" w:hanging="180"/>
+      </w:pPr>
+    </w:lvl>
+    <w:lvl w:ilvl="6" w:tplc="1000000F" w:tentative="1">
+      <w:start w:val="1"/>
+      <w:numFmt w:val="decimal"/>
+      <w:lvlText w:val="%7."/>
+      <w:lvlJc w:val="left"/>
+      <w:pPr>
+        <w:ind w:left="5040" w:hanging="360"/>
+      </w:pPr>
+    </w:lvl>
+    <w:lvl w:ilvl="7" w:tplc="10000019" w:tentative="1">
+      <w:start w:val="1"/>
+      <w:numFmt w:val="lowerLetter"/>
+      <w:lvlText w:val="%8."/>
+      <w:lvlJc w:val="left"/>
+      <w:pPr>
+        <w:ind w:left="5760" w:hanging="360"/>
+      </w:pPr>
+    </w:lvl>
+    <w:lvl w:ilvl="8" w:tplc="1000001B" w:tentative="1">
+      <w:start w:val="1"/>
+      <w:numFmt w:val="lowerRoman"/>
+      <w:lvlText w:val="%9."/>
+      <w:lvlJc w:val="right"/>
+      <w:pPr>
+        <w:ind w:left="6480" w:hanging="180"/>
+      </w:pPr>
+    </w:lvl>
+  </w:abstractNum>
+  <w:abstractNum w:abstractNumId="1" w15:restartNumberingAfterBreak="0">
     <w:nsid w:val="0FC10A0B"/>
     <w:multiLevelType w:val="hybridMultilevel"/>
     <w:tmpl w:val="3AD6998C"/>
@@ -3094,7 +3591,120 @@
       </w:pPr>
     </w:lvl>
   </w:abstractNum>
-  <w:abstractNum w:abstractNumId="1" w15:restartNumberingAfterBreak="0">
+  <w:abstractNum w:abstractNumId="2" w15:restartNumberingAfterBreak="0">
+    <w:nsid w:val="1A584BCE"/>
+    <w:multiLevelType w:val="hybridMultilevel"/>
+    <w:tmpl w:val="E64CABFC"/>
+    <w:lvl w:ilvl="0" w:tplc="10000001">
+      <w:start w:val="1"/>
+      <w:numFmt w:val="bullet"/>
+      <w:lvlText w:val=""/>
+      <w:lvlJc w:val="left"/>
+      <w:pPr>
+        <w:ind w:left="720" w:hanging="360"/>
+      </w:pPr>
+      <w:rPr>
+        <w:rFonts w:ascii="Symbol" w:hAnsi="Symbol" w:hint="default"/>
+      </w:rPr>
+    </w:lvl>
+    <w:lvl w:ilvl="1" w:tplc="10000003">
+      <w:start w:val="1"/>
+      <w:numFmt w:val="bullet"/>
+      <w:lvlText w:val="o"/>
+      <w:lvlJc w:val="left"/>
+      <w:pPr>
+        <w:ind w:left="1440" w:hanging="360"/>
+      </w:pPr>
+      <w:rPr>
+        <w:rFonts w:ascii="Courier New" w:hAnsi="Courier New" w:cs="Courier New" w:hint="default"/>
+      </w:rPr>
+    </w:lvl>
+    <w:lvl w:ilvl="2" w:tplc="10000005" w:tentative="1">
+      <w:start w:val="1"/>
+      <w:numFmt w:val="bullet"/>
+      <w:lvlText w:val=""/>
+      <w:lvlJc w:val="left"/>
+      <w:pPr>
+        <w:ind w:left="2160" w:hanging="360"/>
+      </w:pPr>
+      <w:rPr>
+        <w:rFonts w:ascii="Wingdings" w:hAnsi="Wingdings" w:hint="default"/>
+      </w:rPr>
+    </w:lvl>
+    <w:lvl w:ilvl="3" w:tplc="10000001" w:tentative="1">
+      <w:start w:val="1"/>
+      <w:numFmt w:val="bullet"/>
+      <w:lvlText w:val=""/>
+      <w:lvlJc w:val="left"/>
+      <w:pPr>
+        <w:ind w:left="2880" w:hanging="360"/>
+      </w:pPr>
+      <w:rPr>
+        <w:rFonts w:ascii="Symbol" w:hAnsi="Symbol" w:hint="default"/>
+      </w:rPr>
+    </w:lvl>
+    <w:lvl w:ilvl="4" w:tplc="10000003" w:tentative="1">
+      <w:start w:val="1"/>
+      <w:numFmt w:val="bullet"/>
+      <w:lvlText w:val="o"/>
+      <w:lvlJc w:val="left"/>
+      <w:pPr>
+        <w:ind w:left="3600" w:hanging="360"/>
+      </w:pPr>
+      <w:rPr>
+        <w:rFonts w:ascii="Courier New" w:hAnsi="Courier New" w:cs="Courier New" w:hint="default"/>
+      </w:rPr>
+    </w:lvl>
+    <w:lvl w:ilvl="5" w:tplc="10000005" w:tentative="1">
+      <w:start w:val="1"/>
+      <w:numFmt w:val="bullet"/>
+      <w:lvlText w:val=""/>
+      <w:lvlJc w:val="left"/>
+      <w:pPr>
+        <w:ind w:left="4320" w:hanging="360"/>
+      </w:pPr>
+      <w:rPr>
+        <w:rFonts w:ascii="Wingdings" w:hAnsi="Wingdings" w:hint="default"/>
+      </w:rPr>
+    </w:lvl>
+    <w:lvl w:ilvl="6" w:tplc="10000001" w:tentative="1">
+      <w:start w:val="1"/>
+      <w:numFmt w:val="bullet"/>
+      <w:lvlText w:val=""/>
+      <w:lvlJc w:val="left"/>
+      <w:pPr>
+        <w:ind w:left="5040" w:hanging="360"/>
+      </w:pPr>
+      <w:rPr>
+        <w:rFonts w:ascii="Symbol" w:hAnsi="Symbol" w:hint="default"/>
+      </w:rPr>
+    </w:lvl>
+    <w:lvl w:ilvl="7" w:tplc="10000003" w:tentative="1">
+      <w:start w:val="1"/>
+      <w:numFmt w:val="bullet"/>
+      <w:lvlText w:val="o"/>
+      <w:lvlJc w:val="left"/>
+      <w:pPr>
+        <w:ind w:left="5760" w:hanging="360"/>
+      </w:pPr>
+      <w:rPr>
+        <w:rFonts w:ascii="Courier New" w:hAnsi="Courier New" w:cs="Courier New" w:hint="default"/>
+      </w:rPr>
+    </w:lvl>
+    <w:lvl w:ilvl="8" w:tplc="10000005" w:tentative="1">
+      <w:start w:val="1"/>
+      <w:numFmt w:val="bullet"/>
+      <w:lvlText w:val=""/>
+      <w:lvlJc w:val="left"/>
+      <w:pPr>
+        <w:ind w:left="6480" w:hanging="360"/>
+      </w:pPr>
+      <w:rPr>
+        <w:rFonts w:ascii="Wingdings" w:hAnsi="Wingdings" w:hint="default"/>
+      </w:rPr>
+    </w:lvl>
+  </w:abstractNum>
+  <w:abstractNum w:abstractNumId="3" w15:restartNumberingAfterBreak="0">
     <w:nsid w:val="2B995100"/>
     <w:multiLevelType w:val="hybridMultilevel"/>
     <w:tmpl w:val="90CC4A98"/>
@@ -3207,7 +3817,7 @@
       </w:rPr>
     </w:lvl>
   </w:abstractNum>
-  <w:abstractNum w:abstractNumId="2" w15:restartNumberingAfterBreak="0">
+  <w:abstractNum w:abstractNumId="4" w15:restartNumberingAfterBreak="0">
     <w:nsid w:val="46394574"/>
     <w:multiLevelType w:val="hybridMultilevel"/>
     <w:tmpl w:val="847644C8"/>
@@ -3296,7 +3906,7 @@
       </w:pPr>
     </w:lvl>
   </w:abstractNum>
-  <w:abstractNum w:abstractNumId="3" w15:restartNumberingAfterBreak="0">
+  <w:abstractNum w:abstractNumId="5" w15:restartNumberingAfterBreak="0">
     <w:nsid w:val="505063B5"/>
     <w:multiLevelType w:val="hybridMultilevel"/>
     <w:tmpl w:val="5770EF2E"/>
@@ -3385,7 +3995,7 @@
       </w:pPr>
     </w:lvl>
   </w:abstractNum>
-  <w:abstractNum w:abstractNumId="4" w15:restartNumberingAfterBreak="0">
+  <w:abstractNum w:abstractNumId="6" w15:restartNumberingAfterBreak="0">
     <w:nsid w:val="690D7141"/>
     <w:multiLevelType w:val="hybridMultilevel"/>
     <w:tmpl w:val="35B838CA"/>
@@ -3401,7 +4011,7 @@
         <w:rFonts w:hint="default"/>
       </w:rPr>
     </w:lvl>
-    <w:lvl w:ilvl="1" w:tplc="10000019" w:tentative="1">
+    <w:lvl w:ilvl="1" w:tplc="10000019">
       <w:start w:val="1"/>
       <w:numFmt w:val="lowerLetter"/>
       <w:lvlText w:val="%2."/>
@@ -3474,7 +4084,7 @@
       </w:pPr>
     </w:lvl>
   </w:abstractNum>
-  <w:abstractNum w:abstractNumId="5" w15:restartNumberingAfterBreak="0">
+  <w:abstractNum w:abstractNumId="7" w15:restartNumberingAfterBreak="0">
     <w:nsid w:val="6D8560F4"/>
     <w:multiLevelType w:val="hybridMultilevel"/>
     <w:tmpl w:val="C01A3492"/>
@@ -3564,22 +4174,28 @@
     </w:lvl>
   </w:abstractNum>
   <w:num w:numId="1" w16cid:durableId="1976519890">
+    <w:abstractNumId w:val="3"/>
+  </w:num>
+  <w:num w:numId="2" w16cid:durableId="869798540">
+    <w:abstractNumId w:val="5"/>
+  </w:num>
+  <w:num w:numId="3" w16cid:durableId="1049768209">
     <w:abstractNumId w:val="1"/>
   </w:num>
-  <w:num w:numId="2" w16cid:durableId="869798540">
-    <w:abstractNumId w:val="3"/>
+  <w:num w:numId="4" w16cid:durableId="1950354837">
+    <w:abstractNumId w:val="4"/>
   </w:num>
-  <w:num w:numId="3" w16cid:durableId="1049768209">
-    <w:abstractNumId w:val="0"/>
+  <w:num w:numId="5" w16cid:durableId="1751847111">
+    <w:abstractNumId w:val="7"/>
   </w:num>
-  <w:num w:numId="4" w16cid:durableId="1950354837">
+  <w:num w:numId="6" w16cid:durableId="1165127257">
+    <w:abstractNumId w:val="6"/>
+  </w:num>
+  <w:num w:numId="7" w16cid:durableId="901527332">
     <w:abstractNumId w:val="2"/>
   </w:num>
-  <w:num w:numId="5" w16cid:durableId="1751847111">
-    <w:abstractNumId w:val="5"/>
-  </w:num>
-  <w:num w:numId="6" w16cid:durableId="1165127257">
-    <w:abstractNumId w:val="4"/>
+  <w:num w:numId="8" w16cid:durableId="1586307073">
+    <w:abstractNumId w:val="0"/>
   </w:num>
 </w:numbering>
 </file>

</xml_diff>

<commit_message>
Adding New Algorithms in the list
</commit_message>
<xml_diff>
--- a/00.docx
+++ b/00.docx
@@ -209,9 +209,8 @@
           <w:szCs w:val="26"/>
           <w:lang w:val="en-US"/>
         </w:rPr>
-        <w:t xml:space="preserve"> </w:t>
-      </w:r>
-      <w:proofErr w:type="spellStart"/>
+        <w:t xml:space="preserve"> O(n</w:t>
+      </w:r>
       <w:r>
         <w:rPr>
           <w:b/>
@@ -220,9 +219,8 @@
           <w:szCs w:val="26"/>
           <w:lang w:val="en-US"/>
         </w:rPr>
-        <w:t>O</w:t>
-      </w:r>
-      <w:proofErr w:type="spellEnd"/>
+        <w:t>^2</w:t>
+      </w:r>
       <w:r>
         <w:rPr>
           <w:b/>
@@ -231,9 +229,61 @@
           <w:szCs w:val="26"/>
           <w:lang w:val="en-US"/>
         </w:rPr>
-        <w:t>(n</w:t>
-      </w:r>
-      <w:r>
+        <w:t>)</w:t>
+      </w:r>
+    </w:p>
+    <w:p>
+      <w:pPr>
+        <w:pStyle w:val="ListParagraph"/>
+        <w:numPr>
+          <w:ilvl w:val="0"/>
+          <w:numId w:val="1"/>
+        </w:numPr>
+        <w:rPr>
+          <w:lang w:val="en-US"/>
+        </w:rPr>
+      </w:pPr>
+      <w:r>
+        <w:rPr>
+          <w:lang w:val="en-US"/>
+        </w:rPr>
+        <w:t xml:space="preserve">Run two loops </w:t>
+      </w:r>
+    </w:p>
+    <w:p>
+      <w:pPr>
+        <w:pStyle w:val="ListParagraph"/>
+        <w:numPr>
+          <w:ilvl w:val="0"/>
+          <w:numId w:val="1"/>
+        </w:numPr>
+        <w:rPr>
+          <w:lang w:val="en-US"/>
+        </w:rPr>
+      </w:pPr>
+      <w:r>
+        <w:rPr>
+          <w:lang w:val="en-US"/>
+        </w:rPr>
+        <w:t xml:space="preserve">If </w:t>
+      </w:r>
+      <w:r>
+        <w:rPr>
+          <w:b/>
+          <w:bCs/>
+          <w:lang w:val="en-US"/>
+        </w:rPr>
+        <w:t>a[ j ] &gt; a[ j+1 ]</w:t>
+      </w:r>
+      <w:r>
+        <w:rPr>
+          <w:lang w:val="en-US"/>
+        </w:rPr>
+        <w:t xml:space="preserve"> then replace that</w:t>
+      </w:r>
+    </w:p>
+    <w:p>
+      <w:pPr>
         <w:rPr>
           <w:b/>
           <w:bCs/>
@@ -241,8 +291,7 @@
           <w:szCs w:val="26"/>
           <w:lang w:val="en-US"/>
         </w:rPr>
-        <w:t>^2</w:t>
-      </w:r>
+      </w:pPr>
       <w:r>
         <w:rPr>
           <w:b/>
@@ -251,8 +300,15 @@
           <w:szCs w:val="26"/>
           <w:lang w:val="en-US"/>
         </w:rPr>
-        <w:t>)</w:t>
-      </w:r>
+        <w:t>02: Selection</w:t>
+      </w:r>
+    </w:p>
+    <w:p>
+      <w:pPr>
+        <w:rPr>
+          <w:lang w:val="en-US"/>
+        </w:rPr>
+      </w:pPr>
     </w:p>
     <w:p>
       <w:pPr>
@@ -269,7 +325,7 @@
         <w:rPr>
           <w:lang w:val="en-US"/>
         </w:rPr>
-        <w:t xml:space="preserve">Run two loops </w:t>
+        <w:t>Run Two Loops</w:t>
       </w:r>
     </w:p>
     <w:p>
@@ -287,60 +343,8 @@
         <w:rPr>
           <w:lang w:val="en-US"/>
         </w:rPr>
-        <w:t xml:space="preserve">If </w:t>
-      </w:r>
-      <w:proofErr w:type="gramStart"/>
-      <w:r>
-        <w:rPr>
-          <w:b/>
-          <w:bCs/>
-          <w:lang w:val="en-US"/>
-        </w:rPr>
-        <w:t>a[</w:t>
-      </w:r>
-      <w:proofErr w:type="gramEnd"/>
-      <w:r>
-        <w:rPr>
-          <w:b/>
-          <w:bCs/>
-          <w:lang w:val="en-US"/>
-        </w:rPr>
-        <w:t xml:space="preserve"> j ] &gt; a[ j+1 ]</w:t>
-      </w:r>
-      <w:r>
-        <w:rPr>
-          <w:lang w:val="en-US"/>
-        </w:rPr>
-        <w:t xml:space="preserve"> then replace that</w:t>
-      </w:r>
-    </w:p>
-    <w:p>
-      <w:pPr>
-        <w:rPr>
-          <w:b/>
-          <w:bCs/>
-          <w:sz w:val="26"/>
-          <w:szCs w:val="26"/>
-          <w:lang w:val="en-US"/>
-        </w:rPr>
-      </w:pPr>
-      <w:r>
-        <w:rPr>
-          <w:b/>
-          <w:bCs/>
-          <w:sz w:val="26"/>
-          <w:szCs w:val="26"/>
-          <w:lang w:val="en-US"/>
-        </w:rPr>
-        <w:t>02: Selection</w:t>
-      </w:r>
-    </w:p>
-    <w:p>
-      <w:pPr>
-        <w:rPr>
-          <w:lang w:val="en-US"/>
-        </w:rPr>
-      </w:pPr>
+        <w:t>Store value of first loop each time</w:t>
+      </w:r>
     </w:p>
     <w:p>
       <w:pPr>
@@ -357,7 +361,25 @@
         <w:rPr>
           <w:lang w:val="en-US"/>
         </w:rPr>
-        <w:t>Run Two Loops</w:t>
+        <w:t>Each time the second loop will be like that</w:t>
+      </w:r>
+    </w:p>
+    <w:p>
+      <w:pPr>
+        <w:pStyle w:val="ListParagraph"/>
+        <w:numPr>
+          <w:ilvl w:val="1"/>
+          <w:numId w:val="1"/>
+        </w:numPr>
+        <w:rPr>
+          <w:lang w:val="en-US"/>
+        </w:rPr>
+      </w:pPr>
+      <w:r>
+        <w:rPr>
+          <w:lang w:val="en-US"/>
+        </w:rPr>
+        <w:t xml:space="preserve">// j=1-&gt;len // j=2-&gt;len // j=3-&gt;len  </w:t>
       </w:r>
     </w:p>
     <w:p>
@@ -375,7 +397,7 @@
         <w:rPr>
           <w:lang w:val="en-US"/>
         </w:rPr>
-        <w:t>Store value of first loop each time</w:t>
+        <w:t>If a[ j ] &lt; a[ mainElement ] then mainElement = j</w:t>
       </w:r>
     </w:p>
     <w:p>
@@ -393,7 +415,7 @@
         <w:rPr>
           <w:lang w:val="en-US"/>
         </w:rPr>
-        <w:t>Each time the second loop will be like that</w:t>
+        <w:t>When the second loop completed check that condition</w:t>
       </w:r>
     </w:p>
     <w:p>
@@ -411,209 +433,7 @@
         <w:rPr>
           <w:lang w:val="en-US"/>
         </w:rPr>
-        <w:t>// j=1-&gt;</w:t>
-      </w:r>
-      <w:proofErr w:type="spellStart"/>
-      <w:r>
-        <w:rPr>
-          <w:lang w:val="en-US"/>
-        </w:rPr>
-        <w:t>len</w:t>
-      </w:r>
-      <w:proofErr w:type="spellEnd"/>
-      <w:r>
-        <w:rPr>
-          <w:lang w:val="en-US"/>
-        </w:rPr>
-        <w:t xml:space="preserve"> // j=2-&gt;</w:t>
-      </w:r>
-      <w:proofErr w:type="spellStart"/>
-      <w:r>
-        <w:rPr>
-          <w:lang w:val="en-US"/>
-        </w:rPr>
-        <w:t>len</w:t>
-      </w:r>
-      <w:proofErr w:type="spellEnd"/>
-      <w:r>
-        <w:rPr>
-          <w:lang w:val="en-US"/>
-        </w:rPr>
-        <w:t xml:space="preserve"> // j=3-&gt;</w:t>
-      </w:r>
-      <w:proofErr w:type="spellStart"/>
-      <w:r>
-        <w:rPr>
-          <w:lang w:val="en-US"/>
-        </w:rPr>
-        <w:t>len</w:t>
-      </w:r>
-      <w:proofErr w:type="spellEnd"/>
-      <w:r>
-        <w:rPr>
-          <w:lang w:val="en-US"/>
-        </w:rPr>
-        <w:t xml:space="preserve">  </w:t>
-      </w:r>
-    </w:p>
-    <w:p>
-      <w:pPr>
-        <w:pStyle w:val="ListParagraph"/>
-        <w:numPr>
-          <w:ilvl w:val="0"/>
-          <w:numId w:val="1"/>
-        </w:numPr>
-        <w:rPr>
-          <w:lang w:val="en-US"/>
-        </w:rPr>
-      </w:pPr>
-      <w:r>
-        <w:rPr>
-          <w:lang w:val="en-US"/>
-        </w:rPr>
-        <w:t xml:space="preserve">If </w:t>
-      </w:r>
-      <w:proofErr w:type="gramStart"/>
-      <w:r>
-        <w:rPr>
-          <w:lang w:val="en-US"/>
-        </w:rPr>
-        <w:t>a[</w:t>
-      </w:r>
-      <w:proofErr w:type="gramEnd"/>
-      <w:r>
-        <w:rPr>
-          <w:lang w:val="en-US"/>
-        </w:rPr>
-        <w:t xml:space="preserve"> j ] &lt; a[ </w:t>
-      </w:r>
-      <w:proofErr w:type="spellStart"/>
-      <w:r>
-        <w:rPr>
-          <w:lang w:val="en-US"/>
-        </w:rPr>
-        <w:t>mainElement</w:t>
-      </w:r>
-      <w:proofErr w:type="spellEnd"/>
-      <w:r>
-        <w:rPr>
-          <w:lang w:val="en-US"/>
-        </w:rPr>
-        <w:t xml:space="preserve"> ] then </w:t>
-      </w:r>
-      <w:proofErr w:type="spellStart"/>
-      <w:r>
-        <w:rPr>
-          <w:lang w:val="en-US"/>
-        </w:rPr>
-        <w:t>mainElement</w:t>
-      </w:r>
-      <w:proofErr w:type="spellEnd"/>
-      <w:r>
-        <w:rPr>
-          <w:lang w:val="en-US"/>
-        </w:rPr>
-        <w:t xml:space="preserve"> = j</w:t>
-      </w:r>
-    </w:p>
-    <w:p>
-      <w:pPr>
-        <w:pStyle w:val="ListParagraph"/>
-        <w:numPr>
-          <w:ilvl w:val="0"/>
-          <w:numId w:val="1"/>
-        </w:numPr>
-        <w:rPr>
-          <w:lang w:val="en-US"/>
-        </w:rPr>
-      </w:pPr>
-      <w:r>
-        <w:rPr>
-          <w:lang w:val="en-US"/>
-        </w:rPr>
-        <w:t>When the second loop completed check that condition</w:t>
-      </w:r>
-    </w:p>
-    <w:p>
-      <w:pPr>
-        <w:pStyle w:val="ListParagraph"/>
-        <w:numPr>
-          <w:ilvl w:val="1"/>
-          <w:numId w:val="1"/>
-        </w:numPr>
-        <w:rPr>
-          <w:lang w:val="en-US"/>
-        </w:rPr>
-      </w:pPr>
-      <w:r>
-        <w:rPr>
-          <w:lang w:val="en-US"/>
-        </w:rPr>
-        <w:t xml:space="preserve">If </w:t>
-      </w:r>
-      <w:proofErr w:type="spellStart"/>
-      <w:proofErr w:type="gramStart"/>
-      <w:r>
-        <w:rPr>
-          <w:lang w:val="en-US"/>
-        </w:rPr>
-        <w:t>mainElement</w:t>
-      </w:r>
-      <w:proofErr w:type="spellEnd"/>
-      <w:r>
-        <w:rPr>
-          <w:lang w:val="en-US"/>
-        </w:rPr>
-        <w:t xml:space="preserve"> !</w:t>
-      </w:r>
-      <w:proofErr w:type="gramEnd"/>
-      <w:r>
-        <w:rPr>
-          <w:lang w:val="en-US"/>
-        </w:rPr>
-        <w:t xml:space="preserve">= </w:t>
-      </w:r>
-      <w:proofErr w:type="spellStart"/>
-      <w:r>
-        <w:rPr>
-          <w:lang w:val="en-US"/>
-        </w:rPr>
-        <w:t>i</w:t>
-      </w:r>
-      <w:proofErr w:type="spellEnd"/>
-      <w:r>
-        <w:rPr>
-          <w:lang w:val="en-US"/>
-        </w:rPr>
-        <w:t xml:space="preserve"> then swap them like </w:t>
-      </w:r>
-      <w:proofErr w:type="spellStart"/>
-      <w:r>
-        <w:rPr>
-          <w:lang w:val="en-US"/>
-        </w:rPr>
-        <w:t>arr</w:t>
-      </w:r>
-      <w:proofErr w:type="spellEnd"/>
-      <w:r>
-        <w:rPr>
-          <w:lang w:val="en-US"/>
-        </w:rPr>
-        <w:t>[</w:t>
-      </w:r>
-      <w:proofErr w:type="spellStart"/>
-      <w:r>
-        <w:rPr>
-          <w:lang w:val="en-US"/>
-        </w:rPr>
-        <w:t>mainElement</w:t>
-      </w:r>
-      <w:proofErr w:type="spellEnd"/>
-      <w:r>
-        <w:rPr>
-          <w:lang w:val="en-US"/>
-        </w:rPr>
-        <w:t>]</w:t>
+        <w:t>If mainElement != i then swap them like arr[mainElement]</w:t>
       </w:r>
       <w:r>
         <w:rPr>
@@ -625,35 +445,7 @@
         <w:rPr>
           <w:lang w:val="en-US"/>
         </w:rPr>
-        <w:t xml:space="preserve"> </w:t>
-      </w:r>
-      <w:proofErr w:type="spellStart"/>
-      <w:r>
-        <w:rPr>
-          <w:lang w:val="en-US"/>
-        </w:rPr>
-        <w:t>arr</w:t>
-      </w:r>
-      <w:proofErr w:type="spellEnd"/>
-      <w:r>
-        <w:rPr>
-          <w:lang w:val="en-US"/>
-        </w:rPr>
-        <w:t>[</w:t>
-      </w:r>
-      <w:proofErr w:type="spellStart"/>
-      <w:r>
-        <w:rPr>
-          <w:lang w:val="en-US"/>
-        </w:rPr>
-        <w:t>i</w:t>
-      </w:r>
-      <w:proofErr w:type="spellEnd"/>
-      <w:r>
-        <w:rPr>
-          <w:lang w:val="en-US"/>
-        </w:rPr>
-        <w:t>]</w:t>
+        <w:t xml:space="preserve"> arr[i]</w:t>
       </w:r>
     </w:p>
     <w:p>
@@ -1075,21 +867,7 @@
         <w:rPr>
           <w:lang w:val="en-US"/>
         </w:rPr>
-        <w:t xml:space="preserve">If you are implementing Stack with Array then use </w:t>
-      </w:r>
-      <w:proofErr w:type="gramStart"/>
-      <w:r>
-        <w:rPr>
-          <w:lang w:val="en-US"/>
-        </w:rPr>
-        <w:t>Pop(</w:t>
-      </w:r>
-      <w:proofErr w:type="gramEnd"/>
-      <w:r>
-        <w:rPr>
-          <w:lang w:val="en-US"/>
-        </w:rPr>
-        <w:t xml:space="preserve">) Push() “O(1)” and do not use shift and unshift because then the </w:t>
+        <w:t xml:space="preserve">If you are implementing Stack with Array then use Pop() Push() “O(1)” and do not use shift and unshift because then the </w:t>
       </w:r>
       <w:r>
         <w:rPr>
@@ -1141,19 +919,6 @@
           <w:lang w:val="en-US"/>
         </w:rPr>
         <w:t xml:space="preserve"> =&gt; FIFO</w:t>
-      </w:r>
-    </w:p>
-    <w:p>
-      <w:pPr>
-        <w:rPr>
-          <w:lang w:val="en-US"/>
-        </w:rPr>
-      </w:pPr>
-      <w:r>
-        <w:rPr>
-          <w:lang w:val="en-US"/>
-        </w:rPr>
-        <w:t xml:space="preserve">I have to spend some more time to understand this </w:t>
       </w:r>
     </w:p>
     <w:p>
@@ -2682,6 +2447,24 @@
           <w:lang w:val="en-US"/>
         </w:rPr>
       </w:pPr>
+      <w:r>
+        <w:rPr>
+          <w:lang w:val="en-US"/>
+        </w:rPr>
+        <w:t xml:space="preserve">This is simply doing operations on the String. If we </w:t>
+      </w:r>
+      <w:r>
+        <w:rPr>
+          <w:lang w:val="en-US"/>
+        </w:rPr>
+        <w:t>cover</w:t>
+      </w:r>
+      <w:r>
+        <w:rPr>
+          <w:lang w:val="en-US"/>
+        </w:rPr>
+        <w:t xml:space="preserve"> all the topics of Yahoo Baba String manipulation then its enough.</w:t>
+      </w:r>
     </w:p>
     <w:p>
       <w:pPr>
@@ -2717,6 +2500,33 @@
         </w:rPr>
         <w:t>Trie:</w:t>
       </w:r>
+    </w:p>
+    <w:p>
+      <w:pPr>
+        <w:rPr>
+          <w:lang w:val="en-US"/>
+        </w:rPr>
+      </w:pPr>
+      <w:r>
+        <w:rPr>
+          <w:lang w:val="en-US"/>
+        </w:rPr>
+        <w:t>A Trie (pronounced as "try") is a tree-like data structure that is used to efficiently store and retrieve keys in a dataset of strings. It is commonly used for tasks such as autocomplete and spell checking. Here's a step-by-step guide on how to implement a Trie in JavaScript:</w:t>
+      </w:r>
+    </w:p>
+    <w:p>
+      <w:pPr>
+        <w:rPr>
+          <w:lang w:val="en-US"/>
+        </w:rPr>
+      </w:pPr>
+    </w:p>
+    <w:p>
+      <w:pPr>
+        <w:rPr>
+          <w:lang w:val="en-US"/>
+        </w:rPr>
+      </w:pPr>
     </w:p>
     <w:p>
       <w:pPr>
@@ -2871,17 +2681,234 @@
     </w:p>
     <w:p>
       <w:pPr>
-        <w:pStyle w:val="IntenseQuote"/>
-        <w:rPr>
-          <w:lang w:val="en-US"/>
-        </w:rPr>
-      </w:pPr>
-      <w:r>
-        <w:rPr>
-          <w:lang w:val="en-US"/>
-        </w:rPr>
-        <w:t xml:space="preserve">KD Tree </w:t>
-      </w:r>
+        <w:rPr>
+          <w:lang w:val="en-US"/>
+        </w:rPr>
+      </w:pPr>
+      <w:r>
+        <w:rPr>
+          <w:lang w:val="en-US"/>
+        </w:rPr>
+        <w:t>Memory updated</w:t>
+      </w:r>
+    </w:p>
+    <w:p>
+      <w:pPr>
+        <w:rPr>
+          <w:lang w:val="en-US"/>
+        </w:rPr>
+      </w:pPr>
+      <w:r>
+        <w:rPr>
+          <w:lang w:val="en-US"/>
+        </w:rPr>
+        <w:t>A Segment Tree is a versatile data structure that allows efficient querying and updating of array ranges. It's particularly useful for problems involving range queries and updates, like finding the sum, minimum, or maximum over a subrange of an array.</w:t>
+      </w:r>
+    </w:p>
+    <w:p>
+      <w:pPr>
+        <w:rPr>
+          <w:lang w:val="en-US"/>
+        </w:rPr>
+      </w:pPr>
+    </w:p>
+    <w:p>
+      <w:pPr>
+        <w:rPr>
+          <w:lang w:val="en-US"/>
+        </w:rPr>
+      </w:pPr>
+      <w:r>
+        <w:rPr>
+          <w:lang w:val="en-US"/>
+        </w:rPr>
+        <w:t>Here's an overview and a basic implementation of a Segment Tree in JavaScript:</w:t>
+      </w:r>
+    </w:p>
+    <w:p>
+      <w:pPr>
+        <w:rPr>
+          <w:lang w:val="en-US"/>
+        </w:rPr>
+      </w:pPr>
+    </w:p>
+    <w:p>
+      <w:pPr>
+        <w:rPr>
+          <w:lang w:val="en-US"/>
+        </w:rPr>
+      </w:pPr>
+      <w:r>
+        <w:rPr>
+          <w:lang w:val="en-US"/>
+        </w:rPr>
+        <w:t>Overview</w:t>
+      </w:r>
+    </w:p>
+    <w:p>
+      <w:pPr>
+        <w:pStyle w:val="ListParagraph"/>
+        <w:numPr>
+          <w:ilvl w:val="0"/>
+          <w:numId w:val="9"/>
+        </w:numPr>
+        <w:rPr>
+          <w:lang w:val="en-US"/>
+        </w:rPr>
+      </w:pPr>
+      <w:r>
+        <w:rPr>
+          <w:lang w:val="en-US"/>
+        </w:rPr>
+        <w:t>Structure: A binary tree where each node represents a segment (or range) of the array.</w:t>
+      </w:r>
+    </w:p>
+    <w:p>
+      <w:pPr>
+        <w:pStyle w:val="ListParagraph"/>
+        <w:numPr>
+          <w:ilvl w:val="0"/>
+          <w:numId w:val="9"/>
+        </w:numPr>
+        <w:rPr>
+          <w:lang w:val="en-US"/>
+        </w:rPr>
+      </w:pPr>
+      <w:r>
+        <w:rPr>
+          <w:lang w:val="en-US"/>
+        </w:rPr>
+        <w:t>Build Time: O(n)</w:t>
+      </w:r>
+    </w:p>
+    <w:p>
+      <w:pPr>
+        <w:pStyle w:val="ListParagraph"/>
+        <w:numPr>
+          <w:ilvl w:val="0"/>
+          <w:numId w:val="9"/>
+        </w:numPr>
+        <w:rPr>
+          <w:lang w:val="en-US"/>
+        </w:rPr>
+      </w:pPr>
+      <w:r>
+        <w:rPr>
+          <w:lang w:val="en-US"/>
+        </w:rPr>
+        <w:t>Query Time: O(log n)</w:t>
+      </w:r>
+    </w:p>
+    <w:p>
+      <w:pPr>
+        <w:pStyle w:val="ListParagraph"/>
+        <w:numPr>
+          <w:ilvl w:val="0"/>
+          <w:numId w:val="9"/>
+        </w:numPr>
+        <w:rPr>
+          <w:lang w:val="en-US"/>
+        </w:rPr>
+      </w:pPr>
+      <w:r>
+        <w:rPr>
+          <w:lang w:val="en-US"/>
+        </w:rPr>
+        <w:t>Update Time: O(log n)</w:t>
+      </w:r>
+    </w:p>
+    <w:p>
+      <w:pPr>
+        <w:rPr>
+          <w:lang w:val="en-US"/>
+        </w:rPr>
+      </w:pPr>
+      <w:r>
+        <w:rPr>
+          <w:lang w:val="en-US"/>
+        </w:rPr>
+        <w:t>Steps to Implement a Segment Tree</w:t>
+      </w:r>
+      <w:r>
+        <w:rPr>
+          <w:lang w:val="en-US"/>
+        </w:rPr>
+        <w:tab/>
+      </w:r>
+      <w:r>
+        <w:rPr>
+          <w:lang w:val="en-US"/>
+        </w:rPr>
+        <w:tab/>
+      </w:r>
+    </w:p>
+    <w:p>
+      <w:pPr>
+        <w:pStyle w:val="ListParagraph"/>
+        <w:numPr>
+          <w:ilvl w:val="0"/>
+          <w:numId w:val="9"/>
+        </w:numPr>
+        <w:rPr>
+          <w:lang w:val="en-US"/>
+        </w:rPr>
+      </w:pPr>
+      <w:r>
+        <w:rPr>
+          <w:lang w:val="en-US"/>
+        </w:rPr>
+        <w:t>Build the Segment Tree: Construct the tree from the given array.</w:t>
+      </w:r>
+    </w:p>
+    <w:p>
+      <w:pPr>
+        <w:pStyle w:val="ListParagraph"/>
+        <w:numPr>
+          <w:ilvl w:val="0"/>
+          <w:numId w:val="9"/>
+        </w:numPr>
+        <w:rPr>
+          <w:lang w:val="en-US"/>
+        </w:rPr>
+      </w:pPr>
+      <w:r>
+        <w:rPr>
+          <w:lang w:val="en-US"/>
+        </w:rPr>
+        <w:t>Query the Segment Tree: Find the sum, minimum, or maximum over a specific range.</w:t>
+      </w:r>
+    </w:p>
+    <w:p>
+      <w:pPr>
+        <w:pStyle w:val="ListParagraph"/>
+        <w:numPr>
+          <w:ilvl w:val="0"/>
+          <w:numId w:val="9"/>
+        </w:numPr>
+        <w:rPr>
+          <w:lang w:val="en-US"/>
+        </w:rPr>
+      </w:pPr>
+      <w:r>
+        <w:rPr>
+          <w:lang w:val="en-US"/>
+        </w:rPr>
+        <w:t>Update the Segment Tree: Update an element in the array and modify the tree accordingly.</w:t>
+      </w:r>
+    </w:p>
+    <w:p>
+      <w:pPr>
+        <w:rPr>
+          <w:lang w:val="en-US"/>
+        </w:rPr>
+      </w:pPr>
+    </w:p>
+    <w:p>
+      <w:pPr>
+        <w:rPr>
+          <w:lang w:val="en-US"/>
+        </w:rPr>
+      </w:pPr>
     </w:p>
     <w:p>
       <w:pPr>
@@ -2938,6 +2965,185 @@
           <w:lang w:val="en-US"/>
         </w:rPr>
       </w:pPr>
+      <w:r>
+        <w:t>Fenwick Trees, also known as Binary Indexed Trees (BIT), are data structures that provide efficient methods for cumulative frequency tables. They are particularly useful for dynamic scenarios where frequent updates and prefix queries on an array are required.</w:t>
+      </w:r>
+    </w:p>
+    <w:p>
+      <w:pPr>
+        <w:rPr>
+          <w:b/>
+          <w:bCs/>
+          <w:lang w:val="en-US"/>
+        </w:rPr>
+      </w:pPr>
+      <w:r>
+        <w:rPr>
+          <w:b/>
+          <w:bCs/>
+          <w:lang w:val="en-US"/>
+        </w:rPr>
+        <w:t>How Fenwick Tree Works</w:t>
+      </w:r>
+    </w:p>
+    <w:p>
+      <w:pPr>
+        <w:rPr>
+          <w:lang w:val="en-US"/>
+        </w:rPr>
+      </w:pPr>
+      <w:r>
+        <w:rPr>
+          <w:lang w:val="en-US"/>
+        </w:rPr>
+        <w:t>A Fenwick Tree uses an internal array (often the same size as the input array) to store cumulative frequency information. Each element in the Fenwick Tree array represents a sum of elements in the input array in a particular range.</w:t>
+      </w:r>
+    </w:p>
+    <w:p>
+      <w:pPr>
+        <w:pStyle w:val="ListParagraph"/>
+        <w:numPr>
+          <w:ilvl w:val="0"/>
+          <w:numId w:val="10"/>
+        </w:numPr>
+        <w:rPr>
+          <w:lang w:val="en-US"/>
+        </w:rPr>
+      </w:pPr>
+      <w:r>
+        <w:rPr>
+          <w:lang w:val="en-US"/>
+        </w:rPr>
+        <w:t>Fenwick Tree Construction</w:t>
+      </w:r>
+    </w:p>
+    <w:p>
+      <w:pPr>
+        <w:pStyle w:val="ListParagraph"/>
+        <w:numPr>
+          <w:ilvl w:val="0"/>
+          <w:numId w:val="10"/>
+        </w:numPr>
+        <w:rPr>
+          <w:lang w:val="en-US"/>
+        </w:rPr>
+      </w:pPr>
+      <w:r>
+        <w:rPr>
+          <w:lang w:val="en-US"/>
+        </w:rPr>
+        <w:t>Initialize a tree array with zeros.</w:t>
+      </w:r>
+    </w:p>
+    <w:p>
+      <w:pPr>
+        <w:pStyle w:val="ListParagraph"/>
+        <w:numPr>
+          <w:ilvl w:val="0"/>
+          <w:numId w:val="10"/>
+        </w:numPr>
+        <w:rPr>
+          <w:lang w:val="en-US"/>
+        </w:rPr>
+      </w:pPr>
+      <w:r>
+        <w:rPr>
+          <w:lang w:val="en-US"/>
+        </w:rPr>
+        <w:t>Update the tree array with the values from the input array using the update operation.</w:t>
+      </w:r>
+    </w:p>
+    <w:p>
+      <w:pPr>
+        <w:pStyle w:val="ListParagraph"/>
+        <w:numPr>
+          <w:ilvl w:val="0"/>
+          <w:numId w:val="10"/>
+        </w:numPr>
+        <w:rPr>
+          <w:lang w:val="en-US"/>
+        </w:rPr>
+      </w:pPr>
+      <w:r>
+        <w:rPr>
+          <w:lang w:val="en-US"/>
+        </w:rPr>
+        <w:t>Fenwick Tree in JavaScript</w:t>
+      </w:r>
+    </w:p>
+    <w:p>
+      <w:pPr>
+        <w:rPr>
+          <w:lang w:val="en-US"/>
+        </w:rPr>
+      </w:pPr>
+      <w:r>
+        <w:rPr>
+          <w:lang w:val="en-US"/>
+        </w:rPr>
+        <w:t>Here’s a step-by-step implementation:</w:t>
+      </w:r>
+    </w:p>
+    <w:p>
+      <w:pPr>
+        <w:pStyle w:val="ListParagraph"/>
+        <w:numPr>
+          <w:ilvl w:val="0"/>
+          <w:numId w:val="11"/>
+        </w:numPr>
+        <w:rPr>
+          <w:lang w:val="en-US"/>
+        </w:rPr>
+      </w:pPr>
+      <w:r>
+        <w:rPr>
+          <w:lang w:val="en-US"/>
+        </w:rPr>
+        <w:t>Initialize the Fenwick Tree:</w:t>
+      </w:r>
+    </w:p>
+    <w:p>
+      <w:pPr>
+        <w:pStyle w:val="ListParagraph"/>
+        <w:numPr>
+          <w:ilvl w:val="0"/>
+          <w:numId w:val="11"/>
+        </w:numPr>
+        <w:rPr>
+          <w:lang w:val="en-US"/>
+        </w:rPr>
+      </w:pPr>
+      <w:r>
+        <w:rPr>
+          <w:lang w:val="en-US"/>
+        </w:rPr>
+        <w:t>Update Operation:</w:t>
+      </w:r>
+    </w:p>
+    <w:p>
+      <w:pPr>
+        <w:pStyle w:val="ListParagraph"/>
+        <w:numPr>
+          <w:ilvl w:val="0"/>
+          <w:numId w:val="11"/>
+        </w:numPr>
+        <w:rPr>
+          <w:lang w:val="en-US"/>
+        </w:rPr>
+      </w:pPr>
+      <w:r>
+        <w:rPr>
+          <w:lang w:val="en-US"/>
+        </w:rPr>
+        <w:t>Prefix Sum Operation:</w:t>
+      </w:r>
+    </w:p>
+    <w:p>
+      <w:pPr>
+        <w:rPr>
+          <w:lang w:val="en-US"/>
+        </w:rPr>
+      </w:pPr>
     </w:p>
     <w:p>
       <w:pPr>
@@ -2988,7 +3194,6 @@
         <w:rPr>
           <w:lang w:val="en-US"/>
         </w:rPr>
-        <w:lastRenderedPageBreak/>
         <w:t>Array</w:t>
       </w:r>
     </w:p>
@@ -3077,6 +3282,7 @@
         <w:rPr>
           <w:lang w:val="en-US"/>
         </w:rPr>
+        <w:lastRenderedPageBreak/>
         <w:t>Time Complexity</w:t>
       </w:r>
       <w:r>
@@ -3304,7 +3510,6 @@
         <w:rPr>
           <w:noProof/>
         </w:rPr>
-        <w:lastRenderedPageBreak/>
         <w:drawing>
           <wp:inline distT="0" distB="0" distL="0" distR="0" wp14:anchorId="51892FB3" wp14:editId="29361134">
             <wp:extent cx="820271" cy="1876151"/>
@@ -3352,6 +3557,7 @@
         <w:rPr>
           <w:lang w:val="en-US"/>
         </w:rPr>
+        <w:lastRenderedPageBreak/>
         <w:t>What is linear and non-linear?</w:t>
       </w:r>
     </w:p>
@@ -3503,6 +3709,205 @@
     </w:lvl>
   </w:abstractNum>
   <w:abstractNum w:abstractNumId="1" w15:restartNumberingAfterBreak="0">
+    <w:nsid w:val="07FB683B"/>
+    <w:multiLevelType w:val="hybridMultilevel"/>
+    <w:tmpl w:val="C0E2212E"/>
+    <w:lvl w:ilvl="0" w:tplc="1000000F">
+      <w:start w:val="1"/>
+      <w:numFmt w:val="decimal"/>
+      <w:lvlText w:val="%1."/>
+      <w:lvlJc w:val="left"/>
+      <w:pPr>
+        <w:ind w:left="720" w:hanging="360"/>
+      </w:pPr>
+    </w:lvl>
+    <w:lvl w:ilvl="1" w:tplc="10000019" w:tentative="1">
+      <w:start w:val="1"/>
+      <w:numFmt w:val="lowerLetter"/>
+      <w:lvlText w:val="%2."/>
+      <w:lvlJc w:val="left"/>
+      <w:pPr>
+        <w:ind w:left="1440" w:hanging="360"/>
+      </w:pPr>
+    </w:lvl>
+    <w:lvl w:ilvl="2" w:tplc="1000001B" w:tentative="1">
+      <w:start w:val="1"/>
+      <w:numFmt w:val="lowerRoman"/>
+      <w:lvlText w:val="%3."/>
+      <w:lvlJc w:val="right"/>
+      <w:pPr>
+        <w:ind w:left="2160" w:hanging="180"/>
+      </w:pPr>
+    </w:lvl>
+    <w:lvl w:ilvl="3" w:tplc="1000000F" w:tentative="1">
+      <w:start w:val="1"/>
+      <w:numFmt w:val="decimal"/>
+      <w:lvlText w:val="%4."/>
+      <w:lvlJc w:val="left"/>
+      <w:pPr>
+        <w:ind w:left="2880" w:hanging="360"/>
+      </w:pPr>
+    </w:lvl>
+    <w:lvl w:ilvl="4" w:tplc="10000019" w:tentative="1">
+      <w:start w:val="1"/>
+      <w:numFmt w:val="lowerLetter"/>
+      <w:lvlText w:val="%5."/>
+      <w:lvlJc w:val="left"/>
+      <w:pPr>
+        <w:ind w:left="3600" w:hanging="360"/>
+      </w:pPr>
+    </w:lvl>
+    <w:lvl w:ilvl="5" w:tplc="1000001B" w:tentative="1">
+      <w:start w:val="1"/>
+      <w:numFmt w:val="lowerRoman"/>
+      <w:lvlText w:val="%6."/>
+      <w:lvlJc w:val="right"/>
+      <w:pPr>
+        <w:ind w:left="4320" w:hanging="180"/>
+      </w:pPr>
+    </w:lvl>
+    <w:lvl w:ilvl="6" w:tplc="1000000F" w:tentative="1">
+      <w:start w:val="1"/>
+      <w:numFmt w:val="decimal"/>
+      <w:lvlText w:val="%7."/>
+      <w:lvlJc w:val="left"/>
+      <w:pPr>
+        <w:ind w:left="5040" w:hanging="360"/>
+      </w:pPr>
+    </w:lvl>
+    <w:lvl w:ilvl="7" w:tplc="10000019" w:tentative="1">
+      <w:start w:val="1"/>
+      <w:numFmt w:val="lowerLetter"/>
+      <w:lvlText w:val="%8."/>
+      <w:lvlJc w:val="left"/>
+      <w:pPr>
+        <w:ind w:left="5760" w:hanging="360"/>
+      </w:pPr>
+    </w:lvl>
+    <w:lvl w:ilvl="8" w:tplc="1000001B" w:tentative="1">
+      <w:start w:val="1"/>
+      <w:numFmt w:val="lowerRoman"/>
+      <w:lvlText w:val="%9."/>
+      <w:lvlJc w:val="right"/>
+      <w:pPr>
+        <w:ind w:left="6480" w:hanging="180"/>
+      </w:pPr>
+    </w:lvl>
+  </w:abstractNum>
+  <w:abstractNum w:abstractNumId="2" w15:restartNumberingAfterBreak="0">
+    <w:nsid w:val="0D8258E8"/>
+    <w:multiLevelType w:val="hybridMultilevel"/>
+    <w:tmpl w:val="F6D88524"/>
+    <w:lvl w:ilvl="0" w:tplc="10000001">
+      <w:start w:val="1"/>
+      <w:numFmt w:val="bullet"/>
+      <w:lvlText w:val=""/>
+      <w:lvlJc w:val="left"/>
+      <w:pPr>
+        <w:ind w:left="720" w:hanging="360"/>
+      </w:pPr>
+      <w:rPr>
+        <w:rFonts w:ascii="Symbol" w:hAnsi="Symbol" w:hint="default"/>
+      </w:rPr>
+    </w:lvl>
+    <w:lvl w:ilvl="1" w:tplc="10000003" w:tentative="1">
+      <w:start w:val="1"/>
+      <w:numFmt w:val="bullet"/>
+      <w:lvlText w:val="o"/>
+      <w:lvlJc w:val="left"/>
+      <w:pPr>
+        <w:ind w:left="1440" w:hanging="360"/>
+      </w:pPr>
+      <w:rPr>
+        <w:rFonts w:ascii="Courier New" w:hAnsi="Courier New" w:cs="Courier New" w:hint="default"/>
+      </w:rPr>
+    </w:lvl>
+    <w:lvl w:ilvl="2" w:tplc="10000005" w:tentative="1">
+      <w:start w:val="1"/>
+      <w:numFmt w:val="bullet"/>
+      <w:lvlText w:val=""/>
+      <w:lvlJc w:val="left"/>
+      <w:pPr>
+        <w:ind w:left="2160" w:hanging="360"/>
+      </w:pPr>
+      <w:rPr>
+        <w:rFonts w:ascii="Wingdings" w:hAnsi="Wingdings" w:hint="default"/>
+      </w:rPr>
+    </w:lvl>
+    <w:lvl w:ilvl="3" w:tplc="10000001" w:tentative="1">
+      <w:start w:val="1"/>
+      <w:numFmt w:val="bullet"/>
+      <w:lvlText w:val=""/>
+      <w:lvlJc w:val="left"/>
+      <w:pPr>
+        <w:ind w:left="2880" w:hanging="360"/>
+      </w:pPr>
+      <w:rPr>
+        <w:rFonts w:ascii="Symbol" w:hAnsi="Symbol" w:hint="default"/>
+      </w:rPr>
+    </w:lvl>
+    <w:lvl w:ilvl="4" w:tplc="10000003" w:tentative="1">
+      <w:start w:val="1"/>
+      <w:numFmt w:val="bullet"/>
+      <w:lvlText w:val="o"/>
+      <w:lvlJc w:val="left"/>
+      <w:pPr>
+        <w:ind w:left="3600" w:hanging="360"/>
+      </w:pPr>
+      <w:rPr>
+        <w:rFonts w:ascii="Courier New" w:hAnsi="Courier New" w:cs="Courier New" w:hint="default"/>
+      </w:rPr>
+    </w:lvl>
+    <w:lvl w:ilvl="5" w:tplc="10000005" w:tentative="1">
+      <w:start w:val="1"/>
+      <w:numFmt w:val="bullet"/>
+      <w:lvlText w:val=""/>
+      <w:lvlJc w:val="left"/>
+      <w:pPr>
+        <w:ind w:left="4320" w:hanging="360"/>
+      </w:pPr>
+      <w:rPr>
+        <w:rFonts w:ascii="Wingdings" w:hAnsi="Wingdings" w:hint="default"/>
+      </w:rPr>
+    </w:lvl>
+    <w:lvl w:ilvl="6" w:tplc="10000001" w:tentative="1">
+      <w:start w:val="1"/>
+      <w:numFmt w:val="bullet"/>
+      <w:lvlText w:val=""/>
+      <w:lvlJc w:val="left"/>
+      <w:pPr>
+        <w:ind w:left="5040" w:hanging="360"/>
+      </w:pPr>
+      <w:rPr>
+        <w:rFonts w:ascii="Symbol" w:hAnsi="Symbol" w:hint="default"/>
+      </w:rPr>
+    </w:lvl>
+    <w:lvl w:ilvl="7" w:tplc="10000003" w:tentative="1">
+      <w:start w:val="1"/>
+      <w:numFmt w:val="bullet"/>
+      <w:lvlText w:val="o"/>
+      <w:lvlJc w:val="left"/>
+      <w:pPr>
+        <w:ind w:left="5760" w:hanging="360"/>
+      </w:pPr>
+      <w:rPr>
+        <w:rFonts w:ascii="Courier New" w:hAnsi="Courier New" w:cs="Courier New" w:hint="default"/>
+      </w:rPr>
+    </w:lvl>
+    <w:lvl w:ilvl="8" w:tplc="10000005" w:tentative="1">
+      <w:start w:val="1"/>
+      <w:numFmt w:val="bullet"/>
+      <w:lvlText w:val=""/>
+      <w:lvlJc w:val="left"/>
+      <w:pPr>
+        <w:ind w:left="6480" w:hanging="360"/>
+      </w:pPr>
+      <w:rPr>
+        <w:rFonts w:ascii="Wingdings" w:hAnsi="Wingdings" w:hint="default"/>
+      </w:rPr>
+    </w:lvl>
+  </w:abstractNum>
+  <w:abstractNum w:abstractNumId="3" w15:restartNumberingAfterBreak="0">
     <w:nsid w:val="0FC10A0B"/>
     <w:multiLevelType w:val="hybridMultilevel"/>
     <w:tmpl w:val="3AD6998C"/>
@@ -3591,7 +3996,7 @@
       </w:pPr>
     </w:lvl>
   </w:abstractNum>
-  <w:abstractNum w:abstractNumId="2" w15:restartNumberingAfterBreak="0">
+  <w:abstractNum w:abstractNumId="4" w15:restartNumberingAfterBreak="0">
     <w:nsid w:val="1A584BCE"/>
     <w:multiLevelType w:val="hybridMultilevel"/>
     <w:tmpl w:val="E64CABFC"/>
@@ -3704,7 +4109,7 @@
       </w:rPr>
     </w:lvl>
   </w:abstractNum>
-  <w:abstractNum w:abstractNumId="3" w15:restartNumberingAfterBreak="0">
+  <w:abstractNum w:abstractNumId="5" w15:restartNumberingAfterBreak="0">
     <w:nsid w:val="2B995100"/>
     <w:multiLevelType w:val="hybridMultilevel"/>
     <w:tmpl w:val="90CC4A98"/>
@@ -3817,7 +4222,7 @@
       </w:rPr>
     </w:lvl>
   </w:abstractNum>
-  <w:abstractNum w:abstractNumId="4" w15:restartNumberingAfterBreak="0">
+  <w:abstractNum w:abstractNumId="6" w15:restartNumberingAfterBreak="0">
     <w:nsid w:val="46394574"/>
     <w:multiLevelType w:val="hybridMultilevel"/>
     <w:tmpl w:val="847644C8"/>
@@ -3906,7 +4311,7 @@
       </w:pPr>
     </w:lvl>
   </w:abstractNum>
-  <w:abstractNum w:abstractNumId="5" w15:restartNumberingAfterBreak="0">
+  <w:abstractNum w:abstractNumId="7" w15:restartNumberingAfterBreak="0">
     <w:nsid w:val="505063B5"/>
     <w:multiLevelType w:val="hybridMultilevel"/>
     <w:tmpl w:val="5770EF2E"/>
@@ -3995,7 +4400,120 @@
       </w:pPr>
     </w:lvl>
   </w:abstractNum>
-  <w:abstractNum w:abstractNumId="6" w15:restartNumberingAfterBreak="0">
+  <w:abstractNum w:abstractNumId="8" w15:restartNumberingAfterBreak="0">
+    <w:nsid w:val="6396387B"/>
+    <w:multiLevelType w:val="hybridMultilevel"/>
+    <w:tmpl w:val="20E8CB86"/>
+    <w:lvl w:ilvl="0" w:tplc="10000001">
+      <w:start w:val="1"/>
+      <w:numFmt w:val="bullet"/>
+      <w:lvlText w:val=""/>
+      <w:lvlJc w:val="left"/>
+      <w:pPr>
+        <w:ind w:left="720" w:hanging="360"/>
+      </w:pPr>
+      <w:rPr>
+        <w:rFonts w:ascii="Symbol" w:hAnsi="Symbol" w:hint="default"/>
+      </w:rPr>
+    </w:lvl>
+    <w:lvl w:ilvl="1" w:tplc="10000003" w:tentative="1">
+      <w:start w:val="1"/>
+      <w:numFmt w:val="bullet"/>
+      <w:lvlText w:val="o"/>
+      <w:lvlJc w:val="left"/>
+      <w:pPr>
+        <w:ind w:left="1440" w:hanging="360"/>
+      </w:pPr>
+      <w:rPr>
+        <w:rFonts w:ascii="Courier New" w:hAnsi="Courier New" w:cs="Courier New" w:hint="default"/>
+      </w:rPr>
+    </w:lvl>
+    <w:lvl w:ilvl="2" w:tplc="10000005" w:tentative="1">
+      <w:start w:val="1"/>
+      <w:numFmt w:val="bullet"/>
+      <w:lvlText w:val=""/>
+      <w:lvlJc w:val="left"/>
+      <w:pPr>
+        <w:ind w:left="2160" w:hanging="360"/>
+      </w:pPr>
+      <w:rPr>
+        <w:rFonts w:ascii="Wingdings" w:hAnsi="Wingdings" w:hint="default"/>
+      </w:rPr>
+    </w:lvl>
+    <w:lvl w:ilvl="3" w:tplc="10000001" w:tentative="1">
+      <w:start w:val="1"/>
+      <w:numFmt w:val="bullet"/>
+      <w:lvlText w:val=""/>
+      <w:lvlJc w:val="left"/>
+      <w:pPr>
+        <w:ind w:left="2880" w:hanging="360"/>
+      </w:pPr>
+      <w:rPr>
+        <w:rFonts w:ascii="Symbol" w:hAnsi="Symbol" w:hint="default"/>
+      </w:rPr>
+    </w:lvl>
+    <w:lvl w:ilvl="4" w:tplc="10000003" w:tentative="1">
+      <w:start w:val="1"/>
+      <w:numFmt w:val="bullet"/>
+      <w:lvlText w:val="o"/>
+      <w:lvlJc w:val="left"/>
+      <w:pPr>
+        <w:ind w:left="3600" w:hanging="360"/>
+      </w:pPr>
+      <w:rPr>
+        <w:rFonts w:ascii="Courier New" w:hAnsi="Courier New" w:cs="Courier New" w:hint="default"/>
+      </w:rPr>
+    </w:lvl>
+    <w:lvl w:ilvl="5" w:tplc="10000005" w:tentative="1">
+      <w:start w:val="1"/>
+      <w:numFmt w:val="bullet"/>
+      <w:lvlText w:val=""/>
+      <w:lvlJc w:val="left"/>
+      <w:pPr>
+        <w:ind w:left="4320" w:hanging="360"/>
+      </w:pPr>
+      <w:rPr>
+        <w:rFonts w:ascii="Wingdings" w:hAnsi="Wingdings" w:hint="default"/>
+      </w:rPr>
+    </w:lvl>
+    <w:lvl w:ilvl="6" w:tplc="10000001" w:tentative="1">
+      <w:start w:val="1"/>
+      <w:numFmt w:val="bullet"/>
+      <w:lvlText w:val=""/>
+      <w:lvlJc w:val="left"/>
+      <w:pPr>
+        <w:ind w:left="5040" w:hanging="360"/>
+      </w:pPr>
+      <w:rPr>
+        <w:rFonts w:ascii="Symbol" w:hAnsi="Symbol" w:hint="default"/>
+      </w:rPr>
+    </w:lvl>
+    <w:lvl w:ilvl="7" w:tplc="10000003" w:tentative="1">
+      <w:start w:val="1"/>
+      <w:numFmt w:val="bullet"/>
+      <w:lvlText w:val="o"/>
+      <w:lvlJc w:val="left"/>
+      <w:pPr>
+        <w:ind w:left="5760" w:hanging="360"/>
+      </w:pPr>
+      <w:rPr>
+        <w:rFonts w:ascii="Courier New" w:hAnsi="Courier New" w:cs="Courier New" w:hint="default"/>
+      </w:rPr>
+    </w:lvl>
+    <w:lvl w:ilvl="8" w:tplc="10000005" w:tentative="1">
+      <w:start w:val="1"/>
+      <w:numFmt w:val="bullet"/>
+      <w:lvlText w:val=""/>
+      <w:lvlJc w:val="left"/>
+      <w:pPr>
+        <w:ind w:left="6480" w:hanging="360"/>
+      </w:pPr>
+      <w:rPr>
+        <w:rFonts w:ascii="Wingdings" w:hAnsi="Wingdings" w:hint="default"/>
+      </w:rPr>
+    </w:lvl>
+  </w:abstractNum>
+  <w:abstractNum w:abstractNumId="9" w15:restartNumberingAfterBreak="0">
     <w:nsid w:val="690D7141"/>
     <w:multiLevelType w:val="hybridMultilevel"/>
     <w:tmpl w:val="35B838CA"/>
@@ -4084,7 +4602,7 @@
       </w:pPr>
     </w:lvl>
   </w:abstractNum>
-  <w:abstractNum w:abstractNumId="7" w15:restartNumberingAfterBreak="0">
+  <w:abstractNum w:abstractNumId="10" w15:restartNumberingAfterBreak="0">
     <w:nsid w:val="6D8560F4"/>
     <w:multiLevelType w:val="hybridMultilevel"/>
     <w:tmpl w:val="C01A3492"/>
@@ -4174,28 +4692,37 @@
     </w:lvl>
   </w:abstractNum>
   <w:num w:numId="1" w16cid:durableId="1976519890">
+    <w:abstractNumId w:val="5"/>
+  </w:num>
+  <w:num w:numId="2" w16cid:durableId="869798540">
+    <w:abstractNumId w:val="7"/>
+  </w:num>
+  <w:num w:numId="3" w16cid:durableId="1049768209">
     <w:abstractNumId w:val="3"/>
   </w:num>
-  <w:num w:numId="2" w16cid:durableId="869798540">
-    <w:abstractNumId w:val="5"/>
-  </w:num>
-  <w:num w:numId="3" w16cid:durableId="1049768209">
-    <w:abstractNumId w:val="1"/>
-  </w:num>
   <w:num w:numId="4" w16cid:durableId="1950354837">
-    <w:abstractNumId w:val="4"/>
+    <w:abstractNumId w:val="6"/>
   </w:num>
   <w:num w:numId="5" w16cid:durableId="1751847111">
-    <w:abstractNumId w:val="7"/>
+    <w:abstractNumId w:val="10"/>
   </w:num>
   <w:num w:numId="6" w16cid:durableId="1165127257">
-    <w:abstractNumId w:val="6"/>
+    <w:abstractNumId w:val="9"/>
   </w:num>
   <w:num w:numId="7" w16cid:durableId="901527332">
-    <w:abstractNumId w:val="2"/>
+    <w:abstractNumId w:val="4"/>
   </w:num>
   <w:num w:numId="8" w16cid:durableId="1586307073">
     <w:abstractNumId w:val="0"/>
+  </w:num>
+  <w:num w:numId="9" w16cid:durableId="932012851">
+    <w:abstractNumId w:val="8"/>
+  </w:num>
+  <w:num w:numId="10" w16cid:durableId="708258084">
+    <w:abstractNumId w:val="2"/>
+  </w:num>
+  <w:num w:numId="11" w16cid:durableId="1370449753">
+    <w:abstractNumId w:val="1"/>
   </w:num>
 </w:numbering>
 </file>

</xml_diff>